<commit_message>
added get root in menu (gpt) and updated report
</commit_message>
<xml_diff>
--- a/Report.docx
+++ b/Report.docx
@@ -1076,31 +1076,6 @@
     </w:p>
     <w:p>
       <w:pPr>
-        <w:rPr>
-          <w:b/>
-          <w:bCs/>
-          <w:sz w:val="30"/>
-        </w:rPr>
-      </w:pPr>
-      <w:r>
-        <w:rPr>
-          <w:b/>
-          <w:bCs/>
-          <w:sz w:val="30"/>
-        </w:rPr>
-        <w:t>Results</w:t>
-      </w:r>
-      <w:r>
-        <w:rPr>
-          <w:b/>
-          <w:bCs/>
-          <w:sz w:val="30"/>
-        </w:rPr>
-        <w:t>:</w:t>
-      </w:r>
-    </w:p>
-    <w:p>
-      <w:pPr>
         <w:pStyle w:val="ListParagraph"/>
         <w:numPr>
           <w:ilvl w:val="0"/>
@@ -1179,118 +1154,230 @@
       </w:r>
       <w:r>
         <w:rPr>
+          <w:szCs w:val="28"/>
+        </w:rPr>
+        <w:t>, the code works well in most normal cases in most operations, and the code seems to cover a lot of edge cases.</w:t>
+      </w:r>
+    </w:p>
+    <w:p>
+      <w:pPr>
+        <w:pStyle w:val="ListParagraph"/>
+        <w:numPr>
+          <w:ilvl w:val="1"/>
+          <w:numId w:val="17"/>
+        </w:numPr>
+        <w:rPr>
           <w:b/>
           <w:bCs/>
           <w:sz w:val="28"/>
           <w:szCs w:val="28"/>
         </w:rPr>
-        <w:t xml:space="preserve"> </w:t>
+      </w:pPr>
+      <w:r>
+        <w:rPr>
+          <w:szCs w:val="28"/>
+        </w:rPr>
+        <w:t xml:space="preserve">Yet when met with cases such </w:t>
+      </w:r>
+      <w:proofErr w:type="gramStart"/>
+      <w:r>
+        <w:rPr>
+          <w:szCs w:val="28"/>
+        </w:rPr>
+        <w:t xml:space="preserve">as </w:t>
+      </w:r>
+      <w:r>
+        <w:rPr>
+          <w:szCs w:val="28"/>
+          <w:u w:val="single"/>
+        </w:rPr>
+        <w:t>!!!</w:t>
+      </w:r>
+      <w:proofErr w:type="gramEnd"/>
+      <w:r>
+        <w:rPr>
+          <w:szCs w:val="28"/>
+          <w:u w:val="single"/>
+        </w:rPr>
+        <w:t xml:space="preserve">          it fails</w:t>
       </w:r>
     </w:p>
     <w:p>
       <w:pPr>
+        <w:pStyle w:val="ListParagraph"/>
+        <w:numPr>
+          <w:ilvl w:val="1"/>
+          <w:numId w:val="17"/>
+        </w:numPr>
+        <w:rPr>
+          <w:b/>
+          <w:bCs/>
+          <w:sz w:val="28"/>
+          <w:szCs w:val="28"/>
+        </w:rPr>
+      </w:pPr>
+      <w:r>
+        <w:rPr>
+          <w:b/>
+          <w:bCs/>
+          <w:szCs w:val="28"/>
+        </w:rPr>
+        <w:t>!!!</w:t>
+      </w:r>
+    </w:p>
+    <w:p>
+      <w:pPr>
+        <w:pStyle w:val="ListParagraph"/>
+        <w:numPr>
+          <w:ilvl w:val="1"/>
+          <w:numId w:val="17"/>
+        </w:numPr>
+      </w:pPr>
+      <w:r>
+        <w:rPr>
+          <w:b/>
+          <w:bCs/>
+        </w:rPr>
+        <w:t>Error Handling</w:t>
+      </w:r>
+      <w:r>
+        <w:t>: Assess whether the code handles possible errors gracefully (e.g., invalid inputs, exceptions).</w:t>
+      </w:r>
+    </w:p>
+    <w:p>
+      <w:pPr>
+        <w:pStyle w:val="ListParagraph"/>
+        <w:ind w:left="1440"/>
+        <w:rPr>
+          <w:b/>
+          <w:bCs/>
+          <w:sz w:val="28"/>
+          <w:szCs w:val="28"/>
+        </w:rPr>
+      </w:pPr>
+    </w:p>
+    <w:p>
+      <w:pPr>
+        <w:pStyle w:val="ListParagraph"/>
+        <w:ind w:left="1440"/>
+        <w:rPr>
+          <w:b/>
+          <w:bCs/>
+          <w:sz w:val="28"/>
+          <w:szCs w:val="28"/>
+        </w:rPr>
+      </w:pPr>
+    </w:p>
+    <w:p>
+      <w:pPr>
+        <w:pStyle w:val="ListParagraph"/>
         <w:numPr>
           <w:ilvl w:val="0"/>
-          <w:numId w:val="3"/>
+          <w:numId w:val="17"/>
         </w:numPr>
-      </w:pPr>
-      <w:r>
-        <w:t>Does it solve the problem as expected?</w:t>
+        <w:ind w:left="530"/>
+        <w:rPr>
+          <w:b/>
+          <w:bCs/>
+          <w:sz w:val="28"/>
+          <w:szCs w:val="28"/>
+        </w:rPr>
+      </w:pPr>
+      <w:r>
+        <w:rPr>
+          <w:b/>
+          <w:bCs/>
+          <w:sz w:val="28"/>
+          <w:szCs w:val="28"/>
+        </w:rPr>
+        <w:t>Claude:</w:t>
       </w:r>
     </w:p>
     <w:p>
       <w:pPr>
-        <w:rPr>
-          <w:b/>
-          <w:bCs/>
-        </w:rPr>
-      </w:pPr>
-      <w:r>
-        <w:rPr>
-          <w:b/>
-          <w:bCs/>
-        </w:rPr>
-        <w:t>Key Considerations:</w:t>
+        <w:pStyle w:val="ListParagraph"/>
+        <w:numPr>
+          <w:ilvl w:val="1"/>
+          <w:numId w:val="17"/>
+        </w:numPr>
+        <w:rPr>
+          <w:b/>
+          <w:bCs/>
+          <w:sz w:val="28"/>
+          <w:szCs w:val="28"/>
+        </w:rPr>
+      </w:pPr>
+      <w:r>
+        <w:rPr>
+          <w:b/>
+          <w:bCs/>
+          <w:szCs w:val="28"/>
+        </w:rPr>
+        <w:t>!!</w:t>
       </w:r>
     </w:p>
     <w:p>
       <w:pPr>
+        <w:pStyle w:val="ListParagraph"/>
         <w:numPr>
-          <w:ilvl w:val="0"/>
-          <w:numId w:val="4"/>
+          <w:ilvl w:val="1"/>
+          <w:numId w:val="17"/>
         </w:numPr>
-      </w:pPr>
-      <w:r>
-        <w:rPr>
-          <w:b/>
-          <w:bCs/>
-        </w:rPr>
-        <w:t>Functionality</w:t>
-      </w:r>
-      <w:r>
-        <w:t>: Verify if the code works as intended by running different test cases, including edge cases.</w:t>
+        <w:rPr>
+          <w:b/>
+          <w:bCs/>
+          <w:sz w:val="28"/>
+          <w:szCs w:val="28"/>
+        </w:rPr>
+      </w:pPr>
+      <w:r>
+        <w:rPr>
+          <w:b/>
+          <w:bCs/>
+          <w:szCs w:val="28"/>
+        </w:rPr>
+        <w:t>!!!</w:t>
       </w:r>
     </w:p>
     <w:p>
       <w:pPr>
+        <w:pStyle w:val="ListParagraph"/>
         <w:numPr>
-          <w:ilvl w:val="0"/>
-          <w:numId w:val="4"/>
+          <w:ilvl w:val="1"/>
+          <w:numId w:val="17"/>
         </w:numPr>
-      </w:pPr>
-      <w:r>
-        <w:rPr>
-          <w:b/>
-          <w:bCs/>
-        </w:rPr>
-        <w:t>Error Handling</w:t>
-      </w:r>
-      <w:r>
-        <w:t>: Assess whether the code handles possible errors gracefully (e.g., invalid inputs, exceptions).</w:t>
+        <w:rPr>
+          <w:b/>
+          <w:bCs/>
+          <w:sz w:val="28"/>
+          <w:szCs w:val="28"/>
+        </w:rPr>
+      </w:pPr>
+      <w:r>
+        <w:rPr>
+          <w:b/>
+          <w:bCs/>
+          <w:szCs w:val="28"/>
+        </w:rPr>
+        <w:t>!!!!</w:t>
       </w:r>
     </w:p>
     <w:p>
       <w:pPr>
+        <w:pStyle w:val="ListParagraph"/>
         <w:numPr>
-          <w:ilvl w:val="0"/>
-          <w:numId w:val="4"/>
+          <w:ilvl w:val="1"/>
+          <w:numId w:val="17"/>
         </w:numPr>
-      </w:pPr>
-      <w:r>
-        <w:rPr>
-          <w:b/>
-          <w:bCs/>
-        </w:rPr>
-        <w:t>Edge Cases</w:t>
-      </w:r>
-      <w:r>
-        <w:t>: Does the code cover extreme or uncommon situations?</w:t>
-      </w:r>
-    </w:p>
-    <w:p>
-      <w:pPr>
-        <w:rPr>
-          <w:b/>
-          <w:bCs/>
-        </w:rPr>
-      </w:pPr>
-      <w:r>
-        <w:rPr>
-          <w:b/>
-          <w:bCs/>
-        </w:rPr>
-        <w:t>Example/Observations:</w:t>
-      </w:r>
-    </w:p>
-    <w:p>
-      <w:pPr>
-        <w:numPr>
-          <w:ilvl w:val="0"/>
-          <w:numId w:val="5"/>
-        </w:numPr>
-      </w:pPr>
-      <w:r>
-        <w:t>(Provide specific examples of tests you ran, and how the code performed.)</w:t>
+        <w:rPr>
+          <w:szCs w:val="28"/>
+        </w:rPr>
+      </w:pPr>
+      <w:r>
+        <w:rPr>
+          <w:szCs w:val="28"/>
+        </w:rPr>
+        <w:t>Error Handling: Assess whether the code handles possible errors gracefully (e.g., invalid inputs, exceptions).</w:t>
       </w:r>
     </w:p>
     <w:p>
@@ -1307,11 +1394,32 @@
           <w:bCs/>
         </w:rPr>
       </w:pPr>
-      <w:r>
-        <w:rPr>
-          <w:b/>
-          <w:bCs/>
-        </w:rPr>
+    </w:p>
+    <w:p>
+      <w:pPr>
+        <w:rPr>
+          <w:b/>
+          <w:bCs/>
+        </w:rPr>
+      </w:pPr>
+    </w:p>
+    <w:p>
+      <w:pPr>
+        <w:rPr>
+          <w:b/>
+          <w:bCs/>
+          <w:sz w:val="30"/>
+          <w:szCs w:val="30"/>
+        </w:rPr>
+      </w:pPr>
+      <w:r>
+        <w:rPr>
+          <w:b/>
+          <w:bCs/>
+          <w:sz w:val="30"/>
+          <w:szCs w:val="30"/>
+        </w:rPr>
+        <w:lastRenderedPageBreak/>
         <w:t>2. Efficiency</w:t>
       </w:r>
     </w:p>
@@ -1353,7 +1461,6 @@
           <w:b/>
           <w:bCs/>
         </w:rPr>
-        <w:lastRenderedPageBreak/>
         <w:t>Key Considerations:</w:t>
       </w:r>
     </w:p>
@@ -1372,7 +1479,15 @@
         <w:t>Time Complexity</w:t>
       </w:r>
       <w:r>
-        <w:t>: Evaluate how the code performs as the input size grows (e.g., O(n), O(log n)).</w:t>
+        <w:t xml:space="preserve">: Evaluate how the code performs as the input size grows (e.g., O(n), </w:t>
+      </w:r>
+      <w:proofErr w:type="gramStart"/>
+      <w:r>
+        <w:t>O(</w:t>
+      </w:r>
+      <w:proofErr w:type="gramEnd"/>
+      <w:r>
+        <w:t>log n)).</w:t>
       </w:r>
     </w:p>
     <w:p>
@@ -1691,6 +1806,7 @@
           <w:b/>
           <w:bCs/>
         </w:rPr>
+        <w:lastRenderedPageBreak/>
         <w:t>Formatting</w:t>
       </w:r>
       <w:r>
@@ -1727,7 +1843,6 @@
           <w:b/>
           <w:bCs/>
         </w:rPr>
-        <w:lastRenderedPageBreak/>
         <w:t>Example/Observations:</w:t>
       </w:r>
     </w:p>
@@ -3512,7 +3627,7 @@
   <w:abstractNum w:abstractNumId="11" w15:restartNumberingAfterBreak="0">
     <w:nsid w:val="5B2B5365"/>
     <w:multiLevelType w:val="hybridMultilevel"/>
-    <w:tmpl w:val="E66C5C08"/>
+    <w:tmpl w:val="5AD654EA"/>
     <w:lvl w:ilvl="0" w:tplc="04090009">
       <w:start w:val="1"/>
       <w:numFmt w:val="bullet"/>
@@ -3633,9 +3748,9 @@
       <w:lvlJc w:val="left"/>
       <w:pPr>
         <w:tabs>
-          <w:tab w:val="num" w:pos="720"/>
-        </w:tabs>
-        <w:ind w:left="720" w:hanging="360"/>
+          <w:tab w:val="num" w:pos="1080"/>
+        </w:tabs>
+        <w:ind w:left="1080" w:hanging="360"/>
       </w:pPr>
       <w:rPr>
         <w:rFonts w:ascii="Symbol" w:hAnsi="Symbol" w:hint="default"/>
@@ -3649,9 +3764,9 @@
       <w:lvlJc w:val="left"/>
       <w:pPr>
         <w:tabs>
-          <w:tab w:val="num" w:pos="1440"/>
-        </w:tabs>
-        <w:ind w:left="1440" w:hanging="360"/>
+          <w:tab w:val="num" w:pos="1800"/>
+        </w:tabs>
+        <w:ind w:left="1800" w:hanging="360"/>
       </w:pPr>
       <w:rPr>
         <w:rFonts w:ascii="Courier New" w:hAnsi="Courier New" w:hint="default"/>
@@ -3665,9 +3780,9 @@
       <w:lvlJc w:val="left"/>
       <w:pPr>
         <w:tabs>
-          <w:tab w:val="num" w:pos="2160"/>
-        </w:tabs>
-        <w:ind w:left="2160" w:hanging="360"/>
+          <w:tab w:val="num" w:pos="2520"/>
+        </w:tabs>
+        <w:ind w:left="2520" w:hanging="360"/>
       </w:pPr>
       <w:rPr>
         <w:rFonts w:ascii="Wingdings" w:hAnsi="Wingdings" w:hint="default"/>
@@ -3681,9 +3796,9 @@
       <w:lvlJc w:val="left"/>
       <w:pPr>
         <w:tabs>
-          <w:tab w:val="num" w:pos="2880"/>
-        </w:tabs>
-        <w:ind w:left="2880" w:hanging="360"/>
+          <w:tab w:val="num" w:pos="3240"/>
+        </w:tabs>
+        <w:ind w:left="3240" w:hanging="360"/>
       </w:pPr>
       <w:rPr>
         <w:rFonts w:ascii="Wingdings" w:hAnsi="Wingdings" w:hint="default"/>
@@ -3697,9 +3812,9 @@
       <w:lvlJc w:val="left"/>
       <w:pPr>
         <w:tabs>
-          <w:tab w:val="num" w:pos="3600"/>
-        </w:tabs>
-        <w:ind w:left="3600" w:hanging="360"/>
+          <w:tab w:val="num" w:pos="3960"/>
+        </w:tabs>
+        <w:ind w:left="3960" w:hanging="360"/>
       </w:pPr>
       <w:rPr>
         <w:rFonts w:ascii="Wingdings" w:hAnsi="Wingdings" w:hint="default"/>
@@ -3713,9 +3828,9 @@
       <w:lvlJc w:val="left"/>
       <w:pPr>
         <w:tabs>
-          <w:tab w:val="num" w:pos="4320"/>
-        </w:tabs>
-        <w:ind w:left="4320" w:hanging="360"/>
+          <w:tab w:val="num" w:pos="4680"/>
+        </w:tabs>
+        <w:ind w:left="4680" w:hanging="360"/>
       </w:pPr>
       <w:rPr>
         <w:rFonts w:ascii="Wingdings" w:hAnsi="Wingdings" w:hint="default"/>
@@ -3729,9 +3844,9 @@
       <w:lvlJc w:val="left"/>
       <w:pPr>
         <w:tabs>
-          <w:tab w:val="num" w:pos="5040"/>
-        </w:tabs>
-        <w:ind w:left="5040" w:hanging="360"/>
+          <w:tab w:val="num" w:pos="5400"/>
+        </w:tabs>
+        <w:ind w:left="5400" w:hanging="360"/>
       </w:pPr>
       <w:rPr>
         <w:rFonts w:ascii="Wingdings" w:hAnsi="Wingdings" w:hint="default"/>
@@ -3745,9 +3860,9 @@
       <w:lvlJc w:val="left"/>
       <w:pPr>
         <w:tabs>
-          <w:tab w:val="num" w:pos="5760"/>
-        </w:tabs>
-        <w:ind w:left="5760" w:hanging="360"/>
+          <w:tab w:val="num" w:pos="6120"/>
+        </w:tabs>
+        <w:ind w:left="6120" w:hanging="360"/>
       </w:pPr>
       <w:rPr>
         <w:rFonts w:ascii="Wingdings" w:hAnsi="Wingdings" w:hint="default"/>
@@ -3761,9 +3876,9 @@
       <w:lvlJc w:val="left"/>
       <w:pPr>
         <w:tabs>
-          <w:tab w:val="num" w:pos="6480"/>
-        </w:tabs>
-        <w:ind w:left="6480" w:hanging="360"/>
+          <w:tab w:val="num" w:pos="6840"/>
+        </w:tabs>
+        <w:ind w:left="6840" w:hanging="360"/>
       </w:pPr>
       <w:rPr>
         <w:rFonts w:ascii="Wingdings" w:hAnsi="Wingdings" w:hint="default"/>
@@ -5547,8 +5662,13 @@
   </w:compat>
   <w:rsids>
     <w:rsidRoot w:val="00F22DBF"/>
+    <w:rsid w:val="00074AD7"/>
     <w:rsid w:val="00473319"/>
     <w:rsid w:val="006E3C6D"/>
+    <w:rsid w:val="007402B2"/>
+    <w:rsid w:val="009249F5"/>
+    <w:rsid w:val="00AD399A"/>
+    <w:rsid w:val="00EA1539"/>
     <w:rsid w:val="00F22DBF"/>
   </w:rsids>
   <m:mathPr>
@@ -6008,22 +6128,6 @@
     <w:name w:val="AB6FECE53A674958902E9A5AA74C0562"/>
     <w:rsid w:val="00F22DBF"/>
   </w:style>
-  <w:style w:type="paragraph" w:customStyle="1" w:styleId="04C58C1CF2C149079832F319CA0A06F5">
-    <w:name w:val="04C58C1CF2C149079832F319CA0A06F5"/>
-    <w:rsid w:val="00F22DBF"/>
-  </w:style>
-  <w:style w:type="paragraph" w:customStyle="1" w:styleId="751D1144ABB1436F87F0B270A0D3833E">
-    <w:name w:val="751D1144ABB1436F87F0B270A0D3833E"/>
-    <w:rsid w:val="00F22DBF"/>
-  </w:style>
-  <w:style w:type="paragraph" w:customStyle="1" w:styleId="B9D69416DA5C487993302D4246E9A5AF">
-    <w:name w:val="B9D69416DA5C487993302D4246E9A5AF"/>
-    <w:rsid w:val="00F22DBF"/>
-  </w:style>
-  <w:style w:type="paragraph" w:customStyle="1" w:styleId="0AA4F83395CD41609139DC936479F6E1">
-    <w:name w:val="0AA4F83395CD41609139DC936479F6E1"/>
-    <w:rsid w:val="00F22DBF"/>
-  </w:style>
   <w:style w:type="paragraph" w:customStyle="1" w:styleId="AF6FB5887E6C453AAA1F719DF3315833">
     <w:name w:val="AF6FB5887E6C453AAA1F719DF3315833"/>
     <w:rsid w:val="00F22DBF"/>

</xml_diff>

<commit_message>
updated Report fixed get root back to returning double
</commit_message>
<xml_diff>
--- a/Report.docx
+++ b/Report.docx
@@ -1177,29 +1177,32 @@
         <w:rPr>
           <w:szCs w:val="28"/>
         </w:rPr>
-        <w:t xml:space="preserve">Yet when met with cases such </w:t>
-      </w:r>
-      <w:proofErr w:type="gramStart"/>
-      <w:r>
-        <w:rPr>
-          <w:szCs w:val="28"/>
-        </w:rPr>
-        <w:t xml:space="preserve">as </w:t>
+        <w:t>Yet when met with cases such as</w:t>
       </w:r>
       <w:r>
         <w:rPr>
           <w:szCs w:val="28"/>
           <w:u w:val="single"/>
         </w:rPr>
-        <w:t>!!!</w:t>
-      </w:r>
-      <w:proofErr w:type="gramEnd"/>
+        <w:t xml:space="preserve"> </w:t>
+      </w:r>
       <w:r>
         <w:rPr>
           <w:szCs w:val="28"/>
-          <w:u w:val="single"/>
-        </w:rPr>
-        <w:t xml:space="preserve">          it fails</w:t>
+        </w:rPr>
+        <w:t xml:space="preserve">polynomials </w:t>
+      </w:r>
+      <w:r>
+        <w:rPr>
+          <w:szCs w:val="28"/>
+        </w:rPr>
+        <w:t>it fails</w:t>
+      </w:r>
+      <w:r>
+        <w:rPr>
+          <w:szCs w:val="28"/>
+        </w:rPr>
+        <w:t>.</w:t>
       </w:r>
     </w:p>
     <w:p>
@@ -1242,6 +1245,39 @@
       </w:r>
       <w:r>
         <w:t>: Assess whether the code handles possible errors gracefully (e.g., invalid inputs, exceptions).</w:t>
+      </w:r>
+      <w:r>
+        <w:t>!!!!!</w:t>
+      </w:r>
+    </w:p>
+    <w:p>
+      <w:pPr>
+        <w:pStyle w:val="ListParagraph"/>
+        <w:numPr>
+          <w:ilvl w:val="1"/>
+          <w:numId w:val="17"/>
+        </w:numPr>
+      </w:pPr>
+      <w:r>
+        <w:t>The model could sometimes slip up and forget very basic and easy stuff that would seem not that important but every detail matters</w:t>
+      </w:r>
+      <w:r>
+        <w:t>, and sometimes it ignores some of your request</w:t>
+      </w:r>
+    </w:p>
+    <w:p>
+      <w:pPr>
+        <w:pStyle w:val="ListParagraph"/>
+        <w:numPr>
+          <w:ilvl w:val="2"/>
+          <w:numId w:val="17"/>
+        </w:numPr>
+      </w:pPr>
+      <w:r>
+        <w:t>Example: when provided</w:t>
+      </w:r>
+      <w:r>
+        <w:t xml:space="preserve"> the model to make the get root value give back multiple roots if exists and set default values for the parameters it failed to comply with the requests and yielded the code nearly as it is, even a bit worse</w:t>
       </w:r>
     </w:p>
     <w:p>
@@ -1377,6 +1413,7 @@
         <w:rPr>
           <w:szCs w:val="28"/>
         </w:rPr>
+        <w:lastRenderedPageBreak/>
         <w:t>Error Handling: Assess whether the code handles possible errors gracefully (e.g., invalid inputs, exceptions).</w:t>
       </w:r>
     </w:p>
@@ -1419,49 +1456,7 @@
           <w:sz w:val="30"/>
           <w:szCs w:val="30"/>
         </w:rPr>
-        <w:lastRenderedPageBreak/>
         <w:t>2. Efficiency</w:t>
-      </w:r>
-    </w:p>
-    <w:p>
-      <w:pPr>
-        <w:rPr>
-          <w:b/>
-          <w:bCs/>
-        </w:rPr>
-      </w:pPr>
-      <w:r>
-        <w:rPr>
-          <w:b/>
-          <w:bCs/>
-        </w:rPr>
-        <w:t>Overview:</w:t>
-      </w:r>
-    </w:p>
-    <w:p>
-      <w:pPr>
-        <w:numPr>
-          <w:ilvl w:val="0"/>
-          <w:numId w:val="6"/>
-        </w:numPr>
-      </w:pPr>
-      <w:r>
-        <w:t>How well does the code perform in terms of time and space complexity?</w:t>
-      </w:r>
-    </w:p>
-    <w:p>
-      <w:pPr>
-        <w:rPr>
-          <w:b/>
-          <w:bCs/>
-        </w:rPr>
-      </w:pPr>
-      <w:r>
-        <w:rPr>
-          <w:b/>
-          <w:bCs/>
-        </w:rPr>
-        <w:t>Key Considerations:</w:t>
       </w:r>
     </w:p>
     <w:p>
@@ -1479,15 +1474,22 @@
         <w:t>Time Complexity</w:t>
       </w:r>
       <w:r>
-        <w:t xml:space="preserve">: Evaluate how the code performs as the input size grows (e.g., O(n), </w:t>
-      </w:r>
-      <w:proofErr w:type="gramStart"/>
-      <w:r>
-        <w:t>O(</w:t>
-      </w:r>
-      <w:proofErr w:type="gramEnd"/>
-      <w:r>
-        <w:t>log n)).</w:t>
+        <w:t xml:space="preserve">: </w:t>
+      </w:r>
+      <w:r>
+        <w:t xml:space="preserve">Both of the models had O(n) time in most of the </w:t>
+      </w:r>
+      <w:r>
+        <w:t>methods averaging for about 4-8 microseconds (using chrono library)</w:t>
+      </w:r>
+      <w:r>
+        <w:t xml:space="preserve"> </w:t>
+      </w:r>
+      <w:r>
+        <w:t xml:space="preserve">with the longest being </w:t>
+      </w:r>
+      <w:r>
+        <w:t>O(n*m) where there’s two inputs</w:t>
       </w:r>
     </w:p>
     <w:p>
@@ -1505,7 +1507,10 @@
         <w:t>Space Complexity</w:t>
       </w:r>
       <w:r>
-        <w:t>: Consider how much memory the code uses, especially with large inputs.</w:t>
+        <w:t xml:space="preserve">: </w:t>
+      </w:r>
+      <w:r>
+        <w:t>Again both of them used minimal storage where they just used variables and vectors.</w:t>
       </w:r>
     </w:p>
     <w:p>
@@ -1770,6 +1775,7 @@
           <w:b/>
           <w:bCs/>
         </w:rPr>
+        <w:lastRenderedPageBreak/>
         <w:t>Readability</w:t>
       </w:r>
       <w:r>
@@ -1806,7 +1812,6 @@
           <w:b/>
           <w:bCs/>
         </w:rPr>
-        <w:lastRenderedPageBreak/>
         <w:t>Formatting</w:t>
       </w:r>
       <w:r>
@@ -1967,6 +1972,58 @@
             <w:rStyle w:val="Hyperlink"/>
           </w:rPr>
           <w:t>https://chatgpt.com/share/670fd5cd-ee64-8011-98e0-78e1dd90b984</w:t>
+        </w:r>
+      </w:hyperlink>
+    </w:p>
+    <w:p>
+      <w:r>
+        <w:t xml:space="preserve">-Claude conversation 1: </w:t>
+      </w:r>
+      <w:hyperlink r:id="rId9" w:history="1">
+        <w:r>
+          <w:rPr>
+            <w:rStyle w:val="Hyperlink"/>
+          </w:rPr>
+          <w:t>https://claude.ai/chat/9eb78b11-cfd2-475a-8ed1-b93ae5c3155e</w:t>
+        </w:r>
+      </w:hyperlink>
+    </w:p>
+    <w:p>
+      <w:r>
+        <w:t xml:space="preserve">-Claude conversation 2: </w:t>
+      </w:r>
+      <w:hyperlink r:id="rId10" w:history="1">
+        <w:r>
+          <w:rPr>
+            <w:rStyle w:val="Hyperlink"/>
+          </w:rPr>
+          <w:t>https://claude.ai/chat/70a67b7d-6719-4ba7-b29a-60b2665016fa</w:t>
+        </w:r>
+      </w:hyperlink>
+    </w:p>
+    <w:p>
+      <w:r>
+        <w:t xml:space="preserve">-Claude conversation 3: </w:t>
+      </w:r>
+      <w:hyperlink r:id="rId11" w:history="1">
+        <w:r>
+          <w:rPr>
+            <w:rStyle w:val="Hyperlink"/>
+          </w:rPr>
+          <w:t>https://claude.ai/chat/4ddd0f76-8837-4db3-b5bc-3b30d3c1d2e0</w:t>
+        </w:r>
+      </w:hyperlink>
+    </w:p>
+    <w:p>
+      <w:r>
+        <w:t xml:space="preserve">-Claude conversation 4(get root fix): </w:t>
+      </w:r>
+      <w:hyperlink r:id="rId12" w:history="1">
+        <w:r>
+          <w:rPr>
+            <w:rStyle w:val="Hyperlink"/>
+          </w:rPr>
+          <w:t>https://claude.ai/chat/80922f3e-7e1c-4e0b-8654-d6357522f834</w:t>
         </w:r>
       </w:hyperlink>
     </w:p>
@@ -3652,7 +3709,7 @@
         <w:rFonts w:ascii="Symbol" w:hAnsi="Symbol" w:hint="default"/>
       </w:rPr>
     </w:lvl>
-    <w:lvl w:ilvl="2" w:tplc="04090005" w:tentative="1">
+    <w:lvl w:ilvl="2" w:tplc="04090005">
       <w:start w:val="1"/>
       <w:numFmt w:val="bullet"/>
       <w:lvlText w:val=""/>
@@ -5663,13 +5720,17 @@
   <w:rsids>
     <w:rsidRoot w:val="00F22DBF"/>
     <w:rsid w:val="00074AD7"/>
+    <w:rsid w:val="0035767B"/>
     <w:rsid w:val="00473319"/>
     <w:rsid w:val="006E3C6D"/>
     <w:rsid w:val="007402B2"/>
     <w:rsid w:val="009249F5"/>
+    <w:rsid w:val="00A85F24"/>
     <w:rsid w:val="00AD399A"/>
+    <w:rsid w:val="00BD3669"/>
     <w:rsid w:val="00EA1539"/>
     <w:rsid w:val="00F22DBF"/>
+    <w:rsid w:val="00F926A2"/>
   </w:rsids>
   <m:mathPr>
     <m:mathFont m:val="Cambria Math"/>

</xml_diff>

<commit_message>
updated report and finished chat gpt part in report for now + added pdf for report in its desired format
</commit_message>
<xml_diff>
--- a/Report.docx
+++ b/Report.docx
@@ -1041,7 +1041,13 @@
         <w:t xml:space="preserve"> </w:t>
       </w:r>
       <w:r>
-        <w:t>Both Models have been prompted more than once to get somewhat of an acceptable result</w:t>
+        <w:t>Both Models have been prompted more than once</w:t>
+      </w:r>
+      <w:r>
+        <w:t xml:space="preserve"> (with nearly the same prompts)</w:t>
+      </w:r>
+      <w:r>
+        <w:t xml:space="preserve"> to get somewhat of an acceptable result</w:t>
       </w:r>
       <w:r>
         <w:t xml:space="preserve"> that matches the desired outcome</w:t>
@@ -1182,7 +1188,6 @@
       <w:r>
         <w:rPr>
           <w:szCs w:val="28"/>
-          <w:u w:val="single"/>
         </w:rPr>
         <w:t xml:space="preserve"> </w:t>
       </w:r>
@@ -1191,6 +1196,12 @@
           <w:szCs w:val="28"/>
         </w:rPr>
         <w:t xml:space="preserve">polynomials </w:t>
+      </w:r>
+      <w:r>
+        <w:rPr>
+          <w:szCs w:val="28"/>
+        </w:rPr>
+        <w:t xml:space="preserve">with complex </w:t>
       </w:r>
       <w:r>
         <w:rPr>
@@ -1221,11 +1232,9 @@
       </w:pPr>
       <w:r>
         <w:rPr>
-          <w:b/>
-          <w:bCs/>
           <w:szCs w:val="28"/>
         </w:rPr>
-        <w:t>!!!</w:t>
+        <w:t>The get root function was a complete disaster even after a couple of tries to correct its code the model completely ruined the code making it unusable.</w:t>
       </w:r>
     </w:p>
     <w:p>
@@ -1244,10 +1253,7 @@
         <w:t>Error Handling</w:t>
       </w:r>
       <w:r>
-        <w:t>: Assess whether the code handles possible errors gracefully (e.g., invalid inputs, exceptions).</w:t>
-      </w:r>
-      <w:r>
-        <w:t>!!!!!</w:t>
+        <w:t>: The model didn’t add any type of input checking or safeguarding the code, whenever an invalid input the program either runs forever and needs to be force closed or the there’s some kind of segmentation error or logical that forces the program to completely quit</w:t>
       </w:r>
     </w:p>
     <w:p>
@@ -1278,6 +1284,34 @@
       </w:r>
       <w:r>
         <w:t xml:space="preserve"> the model to make the get root value give back multiple roots if exists and set default values for the parameters it failed to comply with the requests and yielded the code nearly as it is, even a bit worse</w:t>
+      </w:r>
+      <w:r>
+        <w:t>, not adding the multiple roots feature nor setting the default parameters and removing the input asking the user for the guess and tolerance values, it had to be reminded again that it didn’t do what it was asked to do.</w:t>
+      </w:r>
+    </w:p>
+    <w:p>
+      <w:pPr>
+        <w:pStyle w:val="ListParagraph"/>
+        <w:numPr>
+          <w:ilvl w:val="1"/>
+          <w:numId w:val="17"/>
+        </w:numPr>
+      </w:pPr>
+      <w:r>
+        <w:rPr>
+          <w:b/>
+          <w:bCs/>
+          <w:sz w:val="26"/>
+        </w:rPr>
+        <w:t xml:space="preserve">Rating: </w:t>
+      </w:r>
+      <w:r>
+        <w:rPr>
+          <w:b/>
+          <w:bCs/>
+          <w:highlight w:val="yellow"/>
+        </w:rPr>
+        <w:t>70%</w:t>
       </w:r>
     </w:p>
     <w:p>
@@ -1413,9 +1447,54 @@
         <w:rPr>
           <w:szCs w:val="28"/>
         </w:rPr>
-        <w:lastRenderedPageBreak/>
         <w:t>Error Handling: Assess whether the code handles possible errors gracefully (e.g., invalid inputs, exceptions).</w:t>
       </w:r>
+      <w:r>
+        <w:rPr>
+          <w:szCs w:val="28"/>
+        </w:rPr>
+        <w:t>!!!</w:t>
+      </w:r>
+    </w:p>
+    <w:p>
+      <w:pPr>
+        <w:pStyle w:val="ListParagraph"/>
+        <w:numPr>
+          <w:ilvl w:val="1"/>
+          <w:numId w:val="17"/>
+        </w:numPr>
+        <w:rPr>
+          <w:szCs w:val="28"/>
+        </w:rPr>
+      </w:pPr>
+      <w:r>
+        <w:rPr>
+          <w:b/>
+          <w:bCs/>
+          <w:sz w:val="26"/>
+          <w:szCs w:val="28"/>
+        </w:rPr>
+        <w:t>Rating</w:t>
+      </w:r>
+      <w:proofErr w:type="gramStart"/>
+      <w:r>
+        <w:rPr>
+          <w:b/>
+          <w:bCs/>
+          <w:sz w:val="26"/>
+          <w:szCs w:val="28"/>
+        </w:rPr>
+        <w:t xml:space="preserve">: </w:t>
+      </w:r>
+      <w:r>
+        <w:rPr>
+          <w:b/>
+          <w:bCs/>
+          <w:szCs w:val="28"/>
+        </w:rPr>
+        <w:t>!!!</w:t>
+      </w:r>
+      <w:proofErr w:type="gramEnd"/>
     </w:p>
     <w:p>
       <w:r>
@@ -1423,22 +1502,6 @@
           <v:rect id="_x0000_i1026" style="width:0;height:1.5pt" o:hralign="center" o:hrstd="t" o:hr="t" fillcolor="#a0a0a0" stroked="f"/>
         </w:pict>
       </w:r>
-    </w:p>
-    <w:p>
-      <w:pPr>
-        <w:rPr>
-          <w:b/>
-          <w:bCs/>
-        </w:rPr>
-      </w:pPr>
-    </w:p>
-    <w:p>
-      <w:pPr>
-        <w:rPr>
-          <w:b/>
-          <w:bCs/>
-        </w:rPr>
-      </w:pPr>
     </w:p>
     <w:p>
       <w:pPr>
@@ -1510,7 +1573,10 @@
         <w:t xml:space="preserve">: </w:t>
       </w:r>
       <w:r>
-        <w:t>Again both of them used minimal storage where they just used variables and vectors.</w:t>
+        <w:t>Again,</w:t>
+      </w:r>
+      <w:r>
+        <w:t xml:space="preserve"> both of them used minimal storage where they just used variables and vectors.</w:t>
       </w:r>
     </w:p>
     <w:p>
@@ -1521,40 +1587,55 @@
         </w:numPr>
       </w:pPr>
       <w:r>
-        <w:rPr>
-          <w:b/>
-          <w:bCs/>
-        </w:rPr>
-        <w:t>Optimization</w:t>
-      </w:r>
-      <w:r>
-        <w:t>: Are there unnecessary operations or steps that could be improved?</w:t>
+        <w:t>Both Models achieved very well in terms of speed and resource allocation</w:t>
+      </w:r>
+      <w:r>
+        <w:t xml:space="preserve"> in the best way</w:t>
+      </w:r>
+      <w:r>
+        <w:t>s</w:t>
+      </w:r>
+      <w:r>
+        <w:t xml:space="preserve"> possible</w:t>
       </w:r>
     </w:p>
     <w:p>
       <w:pPr>
-        <w:rPr>
-          <w:b/>
-          <w:bCs/>
-        </w:rPr>
-      </w:pPr>
-      <w:r>
-        <w:rPr>
-          <w:b/>
-          <w:bCs/>
-        </w:rPr>
-        <w:t>Example/Observations:</w:t>
-      </w:r>
-    </w:p>
-    <w:p>
-      <w:pPr>
         <w:numPr>
           <w:ilvl w:val="0"/>
-          <w:numId w:val="8"/>
+          <w:numId w:val="7"/>
         </w:numPr>
       </w:pPr>
       <w:r>
-        <w:t>(Provide information on the time/space complexity and potential optimizations.)</w:t>
+        <w:rPr>
+          <w:b/>
+          <w:bCs/>
+          <w:sz w:val="26"/>
+        </w:rPr>
+        <w:t xml:space="preserve">Rating: </w:t>
+      </w:r>
+      <w:r>
+        <w:rPr>
+          <w:b/>
+          <w:bCs/>
+          <w:sz w:val="26"/>
+          <w:highlight w:val="yellow"/>
+        </w:rPr>
+        <w:t>100%</w:t>
+      </w:r>
+      <w:r>
+        <w:rPr>
+          <w:b/>
+          <w:bCs/>
+          <w:sz w:val="26"/>
+        </w:rPr>
+        <w:t xml:space="preserve"> </w:t>
+      </w:r>
+      <w:r>
+        <w:rPr>
+          <w:sz w:val="26"/>
+        </w:rPr>
+        <w:t>(Both)</w:t>
       </w:r>
     </w:p>
     <w:p>
@@ -1569,29 +1650,38 @@
         <w:rPr>
           <w:b/>
           <w:bCs/>
-        </w:rPr>
-      </w:pPr>
-      <w:r>
-        <w:rPr>
-          <w:b/>
-          <w:bCs/>
+          <w:sz w:val="30"/>
+        </w:rPr>
+      </w:pPr>
+      <w:r>
+        <w:rPr>
+          <w:b/>
+          <w:bCs/>
+          <w:sz w:val="30"/>
         </w:rPr>
         <w:t>3. Elegance</w:t>
       </w:r>
     </w:p>
     <w:p>
       <w:pPr>
-        <w:rPr>
-          <w:b/>
-          <w:bCs/>
-        </w:rPr>
-      </w:pPr>
-      <w:r>
-        <w:rPr>
-          <w:b/>
-          <w:bCs/>
-        </w:rPr>
-        <w:t>Overview:</w:t>
+        <w:pStyle w:val="ListParagraph"/>
+        <w:numPr>
+          <w:ilvl w:val="0"/>
+          <w:numId w:val="21"/>
+        </w:numPr>
+        <w:rPr>
+          <w:b/>
+          <w:bCs/>
+          <w:sz w:val="26"/>
+        </w:rPr>
+      </w:pPr>
+      <w:r>
+        <w:rPr>
+          <w:b/>
+          <w:bCs/>
+          <w:sz w:val="26"/>
+        </w:rPr>
+        <w:t>Chat-GPT:</w:t>
       </w:r>
     </w:p>
     <w:p>
@@ -1600,108 +1690,172 @@
           <w:ilvl w:val="0"/>
           <w:numId w:val="9"/>
         </w:numPr>
-      </w:pPr>
-      <w:r>
-        <w:t>How clear and simple is the logic of the code?</w:t>
+        <w:ind w:left="1443"/>
+      </w:pPr>
+      <w:r>
+        <w:t>Code elegance is definitely one of gpt’s strengths where using its huge training sets it figures out the best most elegant solution for a problem</w:t>
+      </w:r>
+      <w:r>
+        <w:t>.</w:t>
       </w:r>
     </w:p>
     <w:p>
       <w:pPr>
-        <w:rPr>
-          <w:b/>
-          <w:bCs/>
-        </w:rPr>
-      </w:pPr>
-      <w:r>
-        <w:rPr>
-          <w:b/>
-          <w:bCs/>
-        </w:rPr>
-        <w:t>Key Considerations:</w:t>
+        <w:numPr>
+          <w:ilvl w:val="0"/>
+          <w:numId w:val="9"/>
+        </w:numPr>
+        <w:ind w:left="1443"/>
+      </w:pPr>
+      <w:r>
+        <w:t>The code overall didn’t take up a lot of coding space with a total of 470 lines of code (very acceptable)</w:t>
+      </w:r>
+      <w:r>
+        <w:t>.</w:t>
       </w:r>
     </w:p>
     <w:p>
       <w:pPr>
         <w:numPr>
           <w:ilvl w:val="0"/>
-          <w:numId w:val="10"/>
+          <w:numId w:val="9"/>
         </w:numPr>
-      </w:pPr>
-      <w:r>
-        <w:rPr>
-          <w:b/>
-          <w:bCs/>
-        </w:rPr>
-        <w:t>Conciseness</w:t>
-      </w:r>
-      <w:r>
-        <w:t>: Is the code unnecessarily verbose, or does it achieve its goal with minimal, clear lines of code?</w:t>
+        <w:ind w:left="1443"/>
+        <w:rPr>
+          <w:b/>
+          <w:bCs/>
+        </w:rPr>
+      </w:pPr>
+      <w:r>
+        <w:t xml:space="preserve">The model uses brilliant </w:t>
+      </w:r>
+      <w:r>
+        <w:t xml:space="preserve">and efficient </w:t>
+      </w:r>
+      <w:r>
+        <w:t xml:space="preserve">algorithms and techniques to solve problems </w:t>
+      </w:r>
+      <w:r>
+        <w:t xml:space="preserve">and the tasks </w:t>
+      </w:r>
+      <w:r>
+        <w:t>in as little coding space as it can possibly can</w:t>
+      </w:r>
+      <w:r>
+        <w:t xml:space="preserve">, </w:t>
+      </w:r>
+      <w:r>
+        <w:t>it achieve</w:t>
+      </w:r>
+      <w:r>
+        <w:t>s</w:t>
+      </w:r>
+      <w:r>
+        <w:t xml:space="preserve"> its goal with minimal, clear lines of code</w:t>
+      </w:r>
+      <w:r>
+        <w:rPr>
+          <w:b/>
+          <w:bCs/>
+        </w:rPr>
+        <w:t>.</w:t>
       </w:r>
     </w:p>
     <w:p>
       <w:pPr>
         <w:numPr>
           <w:ilvl w:val="0"/>
-          <w:numId w:val="10"/>
+          <w:numId w:val="9"/>
         </w:numPr>
-      </w:pPr>
-      <w:r>
-        <w:rPr>
-          <w:b/>
-          <w:bCs/>
-        </w:rPr>
-        <w:t>Algorithm Choice</w:t>
-      </w:r>
-      <w:r>
-        <w:t>: Has the AI chosen an efficient and appropriate algorithm for the task?</w:t>
+        <w:ind w:left="1443"/>
+        <w:rPr>
+          <w:b/>
+          <w:bCs/>
+        </w:rPr>
+      </w:pPr>
+      <w:r>
+        <w:rPr>
+          <w:b/>
+          <w:bCs/>
+        </w:rPr>
+        <w:t xml:space="preserve">Rating: </w:t>
+      </w:r>
+      <w:r>
+        <w:rPr>
+          <w:b/>
+          <w:bCs/>
+          <w:highlight w:val="yellow"/>
+        </w:rPr>
+        <w:t>85%</w:t>
       </w:r>
     </w:p>
     <w:p>
       <w:pPr>
+        <w:pStyle w:val="ListParagraph"/>
         <w:numPr>
           <w:ilvl w:val="0"/>
-          <w:numId w:val="10"/>
+          <w:numId w:val="21"/>
         </w:numPr>
-      </w:pPr>
-      <w:r>
-        <w:rPr>
-          <w:b/>
-          <w:bCs/>
-        </w:rPr>
-        <w:t>Structure</w:t>
-      </w:r>
-      <w:r>
-        <w:t>: Does the flow of the program make sense and is it easy to follow?</w:t>
+        <w:rPr>
+          <w:b/>
+          <w:bCs/>
+          <w:sz w:val="26"/>
+        </w:rPr>
+      </w:pPr>
+      <w:r>
+        <w:rPr>
+          <w:b/>
+          <w:bCs/>
+          <w:sz w:val="26"/>
+        </w:rPr>
+        <w:t>Claude</w:t>
+      </w:r>
+      <w:r>
+        <w:rPr>
+          <w:b/>
+          <w:bCs/>
+          <w:sz w:val="26"/>
+        </w:rPr>
+        <w:t>:</w:t>
       </w:r>
     </w:p>
     <w:p>
       <w:pPr>
-        <w:rPr>
-          <w:b/>
-          <w:bCs/>
-        </w:rPr>
-      </w:pPr>
-      <w:r>
-        <w:rPr>
-          <w:b/>
-          <w:bCs/>
-        </w:rPr>
-        <w:t>Example/Observations:</w:t>
+        <w:pStyle w:val="ListParagraph"/>
+        <w:numPr>
+          <w:ilvl w:val="1"/>
+          <w:numId w:val="21"/>
+        </w:numPr>
+        <w:rPr>
+          <w:b/>
+          <w:bCs/>
+          <w:sz w:val="26"/>
+        </w:rPr>
+      </w:pPr>
+      <w:r>
+        <w:t>!!!</w:t>
       </w:r>
     </w:p>
     <w:p>
       <w:pPr>
+        <w:pStyle w:val="ListParagraph"/>
         <w:numPr>
-          <w:ilvl w:val="0"/>
-          <w:numId w:val="11"/>
+          <w:ilvl w:val="1"/>
+          <w:numId w:val="21"/>
         </w:numPr>
-      </w:pPr>
-      <w:r>
-        <w:t>(Highlight areas where the code could be made more elegant, such as refactoring overly complex blocks into simpler ones.)</w:t>
+        <w:rPr>
+          <w:b/>
+          <w:bCs/>
+          <w:sz w:val="26"/>
+        </w:rPr>
+      </w:pPr>
+      <w:r>
+        <w:t>!!!</w:t>
       </w:r>
     </w:p>
     <w:p>
       <w:r>
+        <w:lastRenderedPageBreak/>
         <w:pict w14:anchorId="0ADC96F7">
           <v:rect id="_x0000_i1028" style="width:0;height:1.5pt" o:hralign="center" o:hrstd="t" o:hr="t" fillcolor="#a0a0a0" stroked="f"/>
         </w:pict>
@@ -1712,29 +1866,38 @@
         <w:rPr>
           <w:b/>
           <w:bCs/>
-        </w:rPr>
-      </w:pPr>
-      <w:r>
-        <w:rPr>
-          <w:b/>
-          <w:bCs/>
+          <w:sz w:val="30"/>
+        </w:rPr>
+      </w:pPr>
+      <w:r>
+        <w:rPr>
+          <w:b/>
+          <w:bCs/>
+          <w:sz w:val="30"/>
         </w:rPr>
         <w:t>4. Cleanliness</w:t>
       </w:r>
     </w:p>
     <w:p>
       <w:pPr>
-        <w:rPr>
-          <w:b/>
-          <w:bCs/>
-        </w:rPr>
-      </w:pPr>
-      <w:r>
-        <w:rPr>
-          <w:b/>
-          <w:bCs/>
-        </w:rPr>
-        <w:t>Overview:</w:t>
+        <w:pStyle w:val="ListParagraph"/>
+        <w:numPr>
+          <w:ilvl w:val="0"/>
+          <w:numId w:val="22"/>
+        </w:numPr>
+        <w:rPr>
+          <w:b/>
+          <w:bCs/>
+          <w:sz w:val="26"/>
+        </w:rPr>
+      </w:pPr>
+      <w:r>
+        <w:rPr>
+          <w:b/>
+          <w:bCs/>
+          <w:sz w:val="26"/>
+        </w:rPr>
+        <w:t>Chat-GPT:</w:t>
       </w:r>
     </w:p>
     <w:p>
@@ -1743,50 +1906,99 @@
           <w:ilvl w:val="0"/>
           <w:numId w:val="12"/>
         </w:numPr>
-      </w:pPr>
-      <w:r>
-        <w:t>Is the code easy to read and maintain?</w:t>
+        <w:ind w:left="1443"/>
+      </w:pPr>
+      <w:r>
+        <w:t xml:space="preserve">Despite the class being relatively not small, </w:t>
+      </w:r>
+      <w:r>
+        <w:t>GPT wr</w:t>
+      </w:r>
+      <w:r>
+        <w:t>ote</w:t>
+      </w:r>
+      <w:r>
+        <w:t xml:space="preserve"> most code in clean and very human readable way</w:t>
+      </w:r>
+      <w:r>
+        <w:t xml:space="preserve"> with proper variable naming conventions and indentations.</w:t>
       </w:r>
     </w:p>
     <w:p>
       <w:pPr>
-        <w:rPr>
-          <w:b/>
-          <w:bCs/>
-        </w:rPr>
-      </w:pPr>
-      <w:r>
-        <w:rPr>
-          <w:b/>
-          <w:bCs/>
-        </w:rPr>
-        <w:t>Key Considerations:</w:t>
+        <w:numPr>
+          <w:ilvl w:val="0"/>
+          <w:numId w:val="12"/>
+        </w:numPr>
+        <w:ind w:left="1443"/>
+      </w:pPr>
+      <w:r>
+        <w:t>The model uses comments quite on point where it knows where a comment would be necessary to explain that line of code</w:t>
+      </w:r>
+      <w:r>
+        <w:t>.</w:t>
       </w:r>
     </w:p>
     <w:p>
       <w:pPr>
         <w:numPr>
           <w:ilvl w:val="0"/>
-          <w:numId w:val="13"/>
+          <w:numId w:val="12"/>
         </w:numPr>
-      </w:pPr>
-      <w:r>
-        <w:rPr>
-          <w:b/>
-          <w:bCs/>
-        </w:rPr>
-        <w:lastRenderedPageBreak/>
-        <w:t>Readability</w:t>
-      </w:r>
-      <w:r>
-        <w:t>: Assess variable names, comments, and structure for clarity.</w:t>
+        <w:ind w:left="1443"/>
+      </w:pPr>
+      <w:r>
+        <w:t>A plus would be the color coding and code snapshots that the model uses to present the code</w:t>
+      </w:r>
+      <w:r>
+        <w:t>, and also providing very detailed explanations under the code for what every part of the code does.</w:t>
       </w:r>
     </w:p>
     <w:p>
-      <w:pPr>
+      <w:r>
+        <w:drawing>
+          <wp:inline distT="0" distB="0" distL="0" distR="0" wp14:anchorId="2C542102" wp14:editId="6A90E15B">
+            <wp:extent cx="5657850" cy="5167624"/>
+            <wp:effectExtent l="0" t="0" r="0" b="0"/>
+            <wp:docPr id="106664205" name="Picture 1"/>
+            <wp:cNvGraphicFramePr>
+              <a:graphicFrameLocks xmlns:a="http://schemas.openxmlformats.org/drawingml/2006/main" noChangeAspect="1"/>
+            </wp:cNvGraphicFramePr>
+            <a:graphic xmlns:a="http://schemas.openxmlformats.org/drawingml/2006/main">
+              <a:graphicData uri="http://schemas.openxmlformats.org/drawingml/2006/picture">
+                <pic:pic xmlns:pic="http://schemas.openxmlformats.org/drawingml/2006/picture">
+                  <pic:nvPicPr>
+                    <pic:cNvPr id="106664205" name=""/>
+                    <pic:cNvPicPr/>
+                  </pic:nvPicPr>
+                  <pic:blipFill>
+                    <a:blip r:embed="rId7"/>
+                    <a:stretch>
+                      <a:fillRect/>
+                    </a:stretch>
+                  </pic:blipFill>
+                  <pic:spPr>
+                    <a:xfrm>
+                      <a:off x="0" y="0"/>
+                      <a:ext cx="5669086" cy="5177886"/>
+                    </a:xfrm>
+                    <a:prstGeom prst="rect">
+                      <a:avLst/>
+                    </a:prstGeom>
+                  </pic:spPr>
+                </pic:pic>
+              </a:graphicData>
+            </a:graphic>
+          </wp:inline>
+        </w:drawing>
+      </w:r>
+    </w:p>
+    <w:p>
+      <w:pPr>
+        <w:pStyle w:val="ListParagraph"/>
         <w:numPr>
           <w:ilvl w:val="0"/>
-          <w:numId w:val="13"/>
+          <w:numId w:val="23"/>
         </w:numPr>
       </w:pPr>
       <w:r>
@@ -1794,72 +2006,86 @@
           <w:b/>
           <w:bCs/>
         </w:rPr>
-        <w:t>Comments</w:t>
-      </w:r>
-      <w:r>
-        <w:t>: Are there sufficient comments to explain non-trivial parts of the code?</w:t>
+        <w:t xml:space="preserve">Rating: </w:t>
+      </w:r>
+      <w:r>
+        <w:rPr>
+          <w:b/>
+          <w:bCs/>
+          <w:highlight w:val="yellow"/>
+        </w:rPr>
+        <w:t>80%</w:t>
       </w:r>
     </w:p>
     <w:p>
       <w:pPr>
+        <w:pStyle w:val="ListParagraph"/>
+        <w:ind w:left="1440"/>
+      </w:pPr>
+    </w:p>
+    <w:p>
+      <w:pPr>
+        <w:pStyle w:val="ListParagraph"/>
         <w:numPr>
           <w:ilvl w:val="0"/>
-          <w:numId w:val="13"/>
+          <w:numId w:val="24"/>
         </w:numPr>
-      </w:pPr>
-      <w:r>
-        <w:rPr>
-          <w:b/>
-          <w:bCs/>
-        </w:rPr>
-        <w:t>Formatting</w:t>
-      </w:r>
-      <w:r>
-        <w:t>: Is the code properly formatted with consistent indentation, spacing, and naming conventions?</w:t>
+        <w:rPr>
+          <w:b/>
+          <w:bCs/>
+          <w:sz w:val="26"/>
+        </w:rPr>
+      </w:pPr>
+      <w:r>
+        <w:rPr>
+          <w:b/>
+          <w:bCs/>
+          <w:sz w:val="26"/>
+        </w:rPr>
+        <w:lastRenderedPageBreak/>
+        <w:t>Claude</w:t>
+      </w:r>
+      <w:r>
+        <w:rPr>
+          <w:b/>
+          <w:bCs/>
+          <w:sz w:val="26"/>
+        </w:rPr>
+        <w:t>:</w:t>
       </w:r>
     </w:p>
     <w:p>
       <w:pPr>
+        <w:pStyle w:val="ListParagraph"/>
         <w:numPr>
-          <w:ilvl w:val="0"/>
-          <w:numId w:val="13"/>
+          <w:ilvl w:val="1"/>
+          <w:numId w:val="24"/>
         </w:numPr>
-      </w:pPr>
-      <w:r>
-        <w:rPr>
-          <w:b/>
-          <w:bCs/>
-        </w:rPr>
-        <w:t>Modularity</w:t>
-      </w:r>
-      <w:r>
-        <w:t>: Does the code follow principles like DRY (Don't Repeat Yourself) and modularity, separating concerns into functions or classes?</w:t>
+        <w:rPr>
+          <w:b/>
+          <w:bCs/>
+          <w:sz w:val="26"/>
+        </w:rPr>
+      </w:pPr>
+      <w:r>
+        <w:t>!!!!</w:t>
       </w:r>
     </w:p>
     <w:p>
       <w:pPr>
-        <w:rPr>
-          <w:b/>
-          <w:bCs/>
-        </w:rPr>
-      </w:pPr>
-      <w:r>
-        <w:rPr>
-          <w:b/>
-          <w:bCs/>
-        </w:rPr>
-        <w:t>Example/Observations:</w:t>
-      </w:r>
-    </w:p>
-    <w:p>
-      <w:pPr>
+        <w:pStyle w:val="ListParagraph"/>
         <w:numPr>
-          <w:ilvl w:val="0"/>
-          <w:numId w:val="14"/>
+          <w:ilvl w:val="1"/>
+          <w:numId w:val="24"/>
         </w:numPr>
-      </w:pPr>
-      <w:r>
-        <w:t>(Note specific areas where the code is hard to read, poorly commented, or not modular enough.)</w:t>
+        <w:rPr>
+          <w:b/>
+          <w:bCs/>
+          <w:sz w:val="26"/>
+        </w:rPr>
+      </w:pPr>
+      <w:r>
+        <w:t>!!!!</w:t>
       </w:r>
     </w:p>
     <w:p>
@@ -1874,72 +2100,217 @@
         <w:rPr>
           <w:b/>
           <w:bCs/>
-        </w:rPr>
-      </w:pPr>
-      <w:r>
-        <w:rPr>
-          <w:b/>
-          <w:bCs/>
-        </w:rPr>
-        <w:t>5. Overall Recommendations</w:t>
+          <w:sz w:val="30"/>
+        </w:rPr>
+      </w:pPr>
+      <w:r>
+        <w:rPr>
+          <w:b/>
+          <w:bCs/>
+          <w:sz w:val="30"/>
+        </w:rPr>
+        <w:t>5. Summary:</w:t>
       </w:r>
     </w:p>
     <w:p>
       <w:pPr>
-        <w:rPr>
-          <w:b/>
-          <w:bCs/>
-        </w:rPr>
-      </w:pPr>
-      <w:r>
-        <w:rPr>
-          <w:b/>
-          <w:bCs/>
-        </w:rPr>
-        <w:t>Summary:</w:t>
+        <w:pStyle w:val="ListParagraph"/>
+        <w:numPr>
+          <w:ilvl w:val="0"/>
+          <w:numId w:val="19"/>
+        </w:numPr>
+        <w:rPr>
+          <w:b/>
+          <w:bCs/>
+          <w:sz w:val="26"/>
+        </w:rPr>
+      </w:pPr>
+      <w:r>
+        <w:rPr>
+          <w:b/>
+          <w:bCs/>
+          <w:sz w:val="26"/>
+        </w:rPr>
+        <w:t xml:space="preserve">Chat-GPT: </w:t>
       </w:r>
     </w:p>
     <w:p>
       <w:pPr>
+        <w:pStyle w:val="ListParagraph"/>
+        <w:numPr>
+          <w:ilvl w:val="1"/>
+          <w:numId w:val="19"/>
+        </w:numPr>
+        <w:rPr>
+          <w:b/>
+          <w:bCs/>
+          <w:sz w:val="26"/>
+        </w:rPr>
+      </w:pPr>
+      <w:r>
+        <w:t>Overall,</w:t>
+      </w:r>
+      <w:r>
+        <w:t xml:space="preserve"> the model did a </w:t>
+      </w:r>
+      <w:r>
+        <w:t xml:space="preserve">fairly </w:t>
+      </w:r>
+      <w:r>
+        <w:t>decent job in completing roughly the main idea of having a polynomial class with several methods</w:t>
+      </w:r>
+    </w:p>
+    <w:p>
+      <w:pPr>
+        <w:pStyle w:val="ListParagraph"/>
+        <w:numPr>
+          <w:ilvl w:val="1"/>
+          <w:numId w:val="19"/>
+        </w:numPr>
+        <w:rPr>
+          <w:b/>
+          <w:bCs/>
+          <w:sz w:val="26"/>
+        </w:rPr>
+      </w:pPr>
+      <w:r>
+        <w:t>Yet aside from simple subtraction, addition, and simple integration</w:t>
+      </w:r>
+      <w:r>
+        <w:t xml:space="preserve"> the code is vulnerable to bugs and total program shutdowns</w:t>
+      </w:r>
+    </w:p>
+    <w:p>
+      <w:pPr>
+        <w:pStyle w:val="ListParagraph"/>
+        <w:numPr>
+          <w:ilvl w:val="1"/>
+          <w:numId w:val="19"/>
+        </w:numPr>
+        <w:rPr>
+          <w:b/>
+          <w:bCs/>
+          <w:sz w:val="26"/>
+        </w:rPr>
+      </w:pPr>
+      <w:r>
+        <w:t>The experience using the model and having a conversation with it was definitely an easy task, perhaps a bit frustrating when you’re literally asking the model for something and it completely ignores it and responds with “of course here’s your updated code” and the code isn’t changed a single bit; another point is when the model gives you a fix for a problem but it completely obliterates another part of the code, where sometimes maybe the model can fix it or it maybe can’t and then you have no choice but to pray that you had some backup for your previous code.</w:t>
+      </w:r>
+    </w:p>
+    <w:p>
+      <w:pPr>
+        <w:pStyle w:val="ListParagraph"/>
+        <w:numPr>
+          <w:ilvl w:val="1"/>
+          <w:numId w:val="19"/>
+        </w:numPr>
+        <w:rPr>
+          <w:b/>
+          <w:bCs/>
+          <w:sz w:val="26"/>
+        </w:rPr>
+      </w:pPr>
+      <w:r>
+        <w:t xml:space="preserve">We would give the model an overall rating of </w:t>
+      </w:r>
+      <w:r>
+        <w:rPr>
+          <w:b/>
+          <w:bCs/>
+          <w:sz w:val="26"/>
+          <w:highlight w:val="yellow"/>
+          <w:u w:val="single"/>
+        </w:rPr>
+        <w:t>75%</w:t>
+      </w:r>
+    </w:p>
+    <w:p>
+      <w:pPr>
+        <w:pStyle w:val="ListParagraph"/>
+        <w:rPr>
+          <w:b/>
+          <w:bCs/>
+          <w:sz w:val="26"/>
+        </w:rPr>
+      </w:pPr>
+    </w:p>
+    <w:p>
+      <w:pPr>
+        <w:pStyle w:val="ListParagraph"/>
+        <w:rPr>
+          <w:b/>
+          <w:bCs/>
+          <w:sz w:val="26"/>
+        </w:rPr>
+      </w:pPr>
+    </w:p>
+    <w:p>
+      <w:pPr>
+        <w:pStyle w:val="ListParagraph"/>
         <w:numPr>
           <w:ilvl w:val="0"/>
-          <w:numId w:val="15"/>
+          <w:numId w:val="19"/>
         </w:numPr>
-      </w:pPr>
-      <w:r>
-        <w:t>Provide an overall evaluation of the AI-written code, balancing all the above aspects.</w:t>
+        <w:rPr>
+          <w:b/>
+          <w:bCs/>
+          <w:sz w:val="26"/>
+        </w:rPr>
+      </w:pPr>
+      <w:r>
+        <w:rPr>
+          <w:b/>
+          <w:bCs/>
+          <w:sz w:val="26"/>
+        </w:rPr>
+        <w:t>Claude:</w:t>
       </w:r>
     </w:p>
     <w:p>
       <w:pPr>
-        <w:rPr>
-          <w:b/>
-          <w:bCs/>
-        </w:rPr>
-      </w:pPr>
-      <w:r>
-        <w:rPr>
-          <w:b/>
-          <w:bCs/>
-        </w:rPr>
-        <w:t>Suggestions for Improvement:</w:t>
-      </w:r>
-    </w:p>
-    <w:p>
-      <w:pPr>
+        <w:pStyle w:val="ListParagraph"/>
         <w:numPr>
-          <w:ilvl w:val="0"/>
-          <w:numId w:val="16"/>
+          <w:ilvl w:val="1"/>
+          <w:numId w:val="19"/>
         </w:numPr>
-      </w:pPr>
-      <w:r>
-        <w:t>Highlight areas for refinement and potential refactoring opportunities.</w:t>
+        <w:rPr>
+          <w:b/>
+          <w:bCs/>
+          <w:sz w:val="26"/>
+        </w:rPr>
+      </w:pPr>
+      <w:r>
+        <w:t>!!!</w:t>
       </w:r>
     </w:p>
     <w:p/>
     <w:p/>
+    <w:p/>
+    <w:p/>
+    <w:p/>
+    <w:p/>
+    <w:p/>
+    <w:p/>
+    <w:p/>
+    <w:p/>
+    <w:p/>
     <w:p>
-      <w:r>
+      <w:pPr>
+        <w:rPr>
+          <w:b/>
+          <w:bCs/>
+          <w:sz w:val="30"/>
+          <w:u w:val="single"/>
+        </w:rPr>
+      </w:pPr>
+      <w:r>
+        <w:rPr>
+          <w:b/>
+          <w:bCs/>
+          <w:sz w:val="30"/>
+          <w:u w:val="single"/>
+        </w:rPr>
+        <w:lastRenderedPageBreak/>
         <w:t>Links:</w:t>
       </w:r>
     </w:p>
@@ -1953,7 +2324,7 @@
       <w:r>
         <w:t xml:space="preserve">: </w:t>
       </w:r>
-      <w:hyperlink r:id="rId7" w:history="1">
+      <w:hyperlink r:id="rId8" w:history="1">
         <w:r>
           <w:rPr>
             <w:rStyle w:val="Hyperlink"/>
@@ -1966,7 +2337,7 @@
       <w:r>
         <w:t xml:space="preserve">-Chat-GPT conversation 2(menu): </w:t>
       </w:r>
-      <w:hyperlink r:id="rId8" w:history="1">
+      <w:hyperlink r:id="rId9" w:history="1">
         <w:r>
           <w:rPr>
             <w:rStyle w:val="Hyperlink"/>
@@ -1979,7 +2350,7 @@
       <w:r>
         <w:t xml:space="preserve">-Claude conversation 1: </w:t>
       </w:r>
-      <w:hyperlink r:id="rId9" w:history="1">
+      <w:hyperlink r:id="rId10" w:history="1">
         <w:r>
           <w:rPr>
             <w:rStyle w:val="Hyperlink"/>
@@ -1992,7 +2363,7 @@
       <w:r>
         <w:t xml:space="preserve">-Claude conversation 2: </w:t>
       </w:r>
-      <w:hyperlink r:id="rId10" w:history="1">
+      <w:hyperlink r:id="rId11" w:history="1">
         <w:r>
           <w:rPr>
             <w:rStyle w:val="Hyperlink"/>
@@ -2005,7 +2376,7 @@
       <w:r>
         <w:t xml:space="preserve">-Claude conversation 3: </w:t>
       </w:r>
-      <w:hyperlink r:id="rId11" w:history="1">
+      <w:hyperlink r:id="rId12" w:history="1">
         <w:r>
           <w:rPr>
             <w:rStyle w:val="Hyperlink"/>
@@ -2018,7 +2389,7 @@
       <w:r>
         <w:t xml:space="preserve">-Claude conversation 4(get root fix): </w:t>
       </w:r>
-      <w:hyperlink r:id="rId12" w:history="1">
+      <w:hyperlink r:id="rId13" w:history="1">
         <w:r>
           <w:rPr>
             <w:rStyle w:val="Hyperlink"/>
@@ -2341,6 +2712,232 @@
     </w:lvl>
   </w:abstractNum>
   <w:abstractNum w:abstractNumId="2" w15:restartNumberingAfterBreak="0">
+    <w:nsid w:val="0F350D23"/>
+    <w:multiLevelType w:val="hybridMultilevel"/>
+    <w:tmpl w:val="4ACC0270"/>
+    <w:lvl w:ilvl="0" w:tplc="04090009">
+      <w:start w:val="1"/>
+      <w:numFmt w:val="bullet"/>
+      <w:lvlText w:val=""/>
+      <w:lvlJc w:val="left"/>
+      <w:pPr>
+        <w:ind w:left="1080" w:hanging="360"/>
+      </w:pPr>
+      <w:rPr>
+        <w:rFonts w:ascii="Wingdings" w:hAnsi="Wingdings" w:hint="default"/>
+      </w:rPr>
+    </w:lvl>
+    <w:lvl w:ilvl="1" w:tplc="04090003" w:tentative="1">
+      <w:start w:val="1"/>
+      <w:numFmt w:val="bullet"/>
+      <w:lvlText w:val="o"/>
+      <w:lvlJc w:val="left"/>
+      <w:pPr>
+        <w:ind w:left="1800" w:hanging="360"/>
+      </w:pPr>
+      <w:rPr>
+        <w:rFonts w:ascii="Courier New" w:hAnsi="Courier New" w:cs="Courier New" w:hint="default"/>
+      </w:rPr>
+    </w:lvl>
+    <w:lvl w:ilvl="2" w:tplc="04090005" w:tentative="1">
+      <w:start w:val="1"/>
+      <w:numFmt w:val="bullet"/>
+      <w:lvlText w:val=""/>
+      <w:lvlJc w:val="left"/>
+      <w:pPr>
+        <w:ind w:left="2520" w:hanging="360"/>
+      </w:pPr>
+      <w:rPr>
+        <w:rFonts w:ascii="Wingdings" w:hAnsi="Wingdings" w:hint="default"/>
+      </w:rPr>
+    </w:lvl>
+    <w:lvl w:ilvl="3" w:tplc="04090001" w:tentative="1">
+      <w:start w:val="1"/>
+      <w:numFmt w:val="bullet"/>
+      <w:lvlText w:val=""/>
+      <w:lvlJc w:val="left"/>
+      <w:pPr>
+        <w:ind w:left="3240" w:hanging="360"/>
+      </w:pPr>
+      <w:rPr>
+        <w:rFonts w:ascii="Symbol" w:hAnsi="Symbol" w:hint="default"/>
+      </w:rPr>
+    </w:lvl>
+    <w:lvl w:ilvl="4" w:tplc="04090003" w:tentative="1">
+      <w:start w:val="1"/>
+      <w:numFmt w:val="bullet"/>
+      <w:lvlText w:val="o"/>
+      <w:lvlJc w:val="left"/>
+      <w:pPr>
+        <w:ind w:left="3960" w:hanging="360"/>
+      </w:pPr>
+      <w:rPr>
+        <w:rFonts w:ascii="Courier New" w:hAnsi="Courier New" w:cs="Courier New" w:hint="default"/>
+      </w:rPr>
+    </w:lvl>
+    <w:lvl w:ilvl="5" w:tplc="04090005" w:tentative="1">
+      <w:start w:val="1"/>
+      <w:numFmt w:val="bullet"/>
+      <w:lvlText w:val=""/>
+      <w:lvlJc w:val="left"/>
+      <w:pPr>
+        <w:ind w:left="4680" w:hanging="360"/>
+      </w:pPr>
+      <w:rPr>
+        <w:rFonts w:ascii="Wingdings" w:hAnsi="Wingdings" w:hint="default"/>
+      </w:rPr>
+    </w:lvl>
+    <w:lvl w:ilvl="6" w:tplc="04090001" w:tentative="1">
+      <w:start w:val="1"/>
+      <w:numFmt w:val="bullet"/>
+      <w:lvlText w:val=""/>
+      <w:lvlJc w:val="left"/>
+      <w:pPr>
+        <w:ind w:left="5400" w:hanging="360"/>
+      </w:pPr>
+      <w:rPr>
+        <w:rFonts w:ascii="Symbol" w:hAnsi="Symbol" w:hint="default"/>
+      </w:rPr>
+    </w:lvl>
+    <w:lvl w:ilvl="7" w:tplc="04090003" w:tentative="1">
+      <w:start w:val="1"/>
+      <w:numFmt w:val="bullet"/>
+      <w:lvlText w:val="o"/>
+      <w:lvlJc w:val="left"/>
+      <w:pPr>
+        <w:ind w:left="6120" w:hanging="360"/>
+      </w:pPr>
+      <w:rPr>
+        <w:rFonts w:ascii="Courier New" w:hAnsi="Courier New" w:cs="Courier New" w:hint="default"/>
+      </w:rPr>
+    </w:lvl>
+    <w:lvl w:ilvl="8" w:tplc="04090005" w:tentative="1">
+      <w:start w:val="1"/>
+      <w:numFmt w:val="bullet"/>
+      <w:lvlText w:val=""/>
+      <w:lvlJc w:val="left"/>
+      <w:pPr>
+        <w:ind w:left="6840" w:hanging="360"/>
+      </w:pPr>
+      <w:rPr>
+        <w:rFonts w:ascii="Wingdings" w:hAnsi="Wingdings" w:hint="default"/>
+      </w:rPr>
+    </w:lvl>
+  </w:abstractNum>
+  <w:abstractNum w:abstractNumId="3" w15:restartNumberingAfterBreak="0">
+    <w:nsid w:val="0FB13B6B"/>
+    <w:multiLevelType w:val="hybridMultilevel"/>
+    <w:tmpl w:val="97E80A10"/>
+    <w:lvl w:ilvl="0" w:tplc="04090009">
+      <w:start w:val="1"/>
+      <w:numFmt w:val="bullet"/>
+      <w:lvlText w:val=""/>
+      <w:lvlJc w:val="left"/>
+      <w:pPr>
+        <w:ind w:left="720" w:hanging="360"/>
+      </w:pPr>
+      <w:rPr>
+        <w:rFonts w:ascii="Wingdings" w:hAnsi="Wingdings" w:hint="default"/>
+      </w:rPr>
+    </w:lvl>
+    <w:lvl w:ilvl="1" w:tplc="04090001">
+      <w:start w:val="1"/>
+      <w:numFmt w:val="bullet"/>
+      <w:lvlText w:val=""/>
+      <w:lvlJc w:val="left"/>
+      <w:pPr>
+        <w:ind w:left="1440" w:hanging="360"/>
+      </w:pPr>
+      <w:rPr>
+        <w:rFonts w:ascii="Symbol" w:hAnsi="Symbol" w:hint="default"/>
+      </w:rPr>
+    </w:lvl>
+    <w:lvl w:ilvl="2" w:tplc="04090005" w:tentative="1">
+      <w:start w:val="1"/>
+      <w:numFmt w:val="bullet"/>
+      <w:lvlText w:val=""/>
+      <w:lvlJc w:val="left"/>
+      <w:pPr>
+        <w:ind w:left="2160" w:hanging="360"/>
+      </w:pPr>
+      <w:rPr>
+        <w:rFonts w:ascii="Wingdings" w:hAnsi="Wingdings" w:hint="default"/>
+      </w:rPr>
+    </w:lvl>
+    <w:lvl w:ilvl="3" w:tplc="04090001" w:tentative="1">
+      <w:start w:val="1"/>
+      <w:numFmt w:val="bullet"/>
+      <w:lvlText w:val=""/>
+      <w:lvlJc w:val="left"/>
+      <w:pPr>
+        <w:ind w:left="2880" w:hanging="360"/>
+      </w:pPr>
+      <w:rPr>
+        <w:rFonts w:ascii="Symbol" w:hAnsi="Symbol" w:hint="default"/>
+      </w:rPr>
+    </w:lvl>
+    <w:lvl w:ilvl="4" w:tplc="04090003" w:tentative="1">
+      <w:start w:val="1"/>
+      <w:numFmt w:val="bullet"/>
+      <w:lvlText w:val="o"/>
+      <w:lvlJc w:val="left"/>
+      <w:pPr>
+        <w:ind w:left="3600" w:hanging="360"/>
+      </w:pPr>
+      <w:rPr>
+        <w:rFonts w:ascii="Courier New" w:hAnsi="Courier New" w:cs="Courier New" w:hint="default"/>
+      </w:rPr>
+    </w:lvl>
+    <w:lvl w:ilvl="5" w:tplc="04090005" w:tentative="1">
+      <w:start w:val="1"/>
+      <w:numFmt w:val="bullet"/>
+      <w:lvlText w:val=""/>
+      <w:lvlJc w:val="left"/>
+      <w:pPr>
+        <w:ind w:left="4320" w:hanging="360"/>
+      </w:pPr>
+      <w:rPr>
+        <w:rFonts w:ascii="Wingdings" w:hAnsi="Wingdings" w:hint="default"/>
+      </w:rPr>
+    </w:lvl>
+    <w:lvl w:ilvl="6" w:tplc="04090001" w:tentative="1">
+      <w:start w:val="1"/>
+      <w:numFmt w:val="bullet"/>
+      <w:lvlText w:val=""/>
+      <w:lvlJc w:val="left"/>
+      <w:pPr>
+        <w:ind w:left="5040" w:hanging="360"/>
+      </w:pPr>
+      <w:rPr>
+        <w:rFonts w:ascii="Symbol" w:hAnsi="Symbol" w:hint="default"/>
+      </w:rPr>
+    </w:lvl>
+    <w:lvl w:ilvl="7" w:tplc="04090003" w:tentative="1">
+      <w:start w:val="1"/>
+      <w:numFmt w:val="bullet"/>
+      <w:lvlText w:val="o"/>
+      <w:lvlJc w:val="left"/>
+      <w:pPr>
+        <w:ind w:left="5760" w:hanging="360"/>
+      </w:pPr>
+      <w:rPr>
+        <w:rFonts w:ascii="Courier New" w:hAnsi="Courier New" w:cs="Courier New" w:hint="default"/>
+      </w:rPr>
+    </w:lvl>
+    <w:lvl w:ilvl="8" w:tplc="04090005" w:tentative="1">
+      <w:start w:val="1"/>
+      <w:numFmt w:val="bullet"/>
+      <w:lvlText w:val=""/>
+      <w:lvlJc w:val="left"/>
+      <w:pPr>
+        <w:ind w:left="6480" w:hanging="360"/>
+      </w:pPr>
+      <w:rPr>
+        <w:rFonts w:ascii="Wingdings" w:hAnsi="Wingdings" w:hint="default"/>
+      </w:rPr>
+    </w:lvl>
+  </w:abstractNum>
+  <w:abstractNum w:abstractNumId="4" w15:restartNumberingAfterBreak="0">
     <w:nsid w:val="12504829"/>
     <w:multiLevelType w:val="multilevel"/>
     <w:tmpl w:val="3AAC5C8E"/>
@@ -2351,9 +2948,9 @@
       <w:lvlJc w:val="left"/>
       <w:pPr>
         <w:tabs>
-          <w:tab w:val="num" w:pos="720"/>
-        </w:tabs>
-        <w:ind w:left="720" w:hanging="360"/>
+          <w:tab w:val="num" w:pos="1440"/>
+        </w:tabs>
+        <w:ind w:left="1440" w:hanging="360"/>
       </w:pPr>
       <w:rPr>
         <w:rFonts w:ascii="Symbol" w:hAnsi="Symbol" w:hint="default"/>
@@ -2367,9 +2964,9 @@
       <w:lvlJc w:val="left"/>
       <w:pPr>
         <w:tabs>
-          <w:tab w:val="num" w:pos="1440"/>
-        </w:tabs>
-        <w:ind w:left="1440" w:hanging="360"/>
+          <w:tab w:val="num" w:pos="2160"/>
+        </w:tabs>
+        <w:ind w:left="2160" w:hanging="360"/>
       </w:pPr>
       <w:rPr>
         <w:rFonts w:ascii="Courier New" w:hAnsi="Courier New" w:hint="default"/>
@@ -2383,9 +2980,9 @@
       <w:lvlJc w:val="left"/>
       <w:pPr>
         <w:tabs>
-          <w:tab w:val="num" w:pos="2160"/>
-        </w:tabs>
-        <w:ind w:left="2160" w:hanging="360"/>
+          <w:tab w:val="num" w:pos="2880"/>
+        </w:tabs>
+        <w:ind w:left="2880" w:hanging="360"/>
       </w:pPr>
       <w:rPr>
         <w:rFonts w:ascii="Wingdings" w:hAnsi="Wingdings" w:hint="default"/>
@@ -2399,9 +2996,9 @@
       <w:lvlJc w:val="left"/>
       <w:pPr>
         <w:tabs>
-          <w:tab w:val="num" w:pos="2880"/>
-        </w:tabs>
-        <w:ind w:left="2880" w:hanging="360"/>
+          <w:tab w:val="num" w:pos="3600"/>
+        </w:tabs>
+        <w:ind w:left="3600" w:hanging="360"/>
       </w:pPr>
       <w:rPr>
         <w:rFonts w:ascii="Wingdings" w:hAnsi="Wingdings" w:hint="default"/>
@@ -2415,9 +3012,9 @@
       <w:lvlJc w:val="left"/>
       <w:pPr>
         <w:tabs>
-          <w:tab w:val="num" w:pos="3600"/>
-        </w:tabs>
-        <w:ind w:left="3600" w:hanging="360"/>
+          <w:tab w:val="num" w:pos="4320"/>
+        </w:tabs>
+        <w:ind w:left="4320" w:hanging="360"/>
       </w:pPr>
       <w:rPr>
         <w:rFonts w:ascii="Wingdings" w:hAnsi="Wingdings" w:hint="default"/>
@@ -2431,9 +3028,9 @@
       <w:lvlJc w:val="left"/>
       <w:pPr>
         <w:tabs>
-          <w:tab w:val="num" w:pos="4320"/>
-        </w:tabs>
-        <w:ind w:left="4320" w:hanging="360"/>
+          <w:tab w:val="num" w:pos="5040"/>
+        </w:tabs>
+        <w:ind w:left="5040" w:hanging="360"/>
       </w:pPr>
       <w:rPr>
         <w:rFonts w:ascii="Wingdings" w:hAnsi="Wingdings" w:hint="default"/>
@@ -2447,9 +3044,9 @@
       <w:lvlJc w:val="left"/>
       <w:pPr>
         <w:tabs>
-          <w:tab w:val="num" w:pos="5040"/>
-        </w:tabs>
-        <w:ind w:left="5040" w:hanging="360"/>
+          <w:tab w:val="num" w:pos="5760"/>
+        </w:tabs>
+        <w:ind w:left="5760" w:hanging="360"/>
       </w:pPr>
       <w:rPr>
         <w:rFonts w:ascii="Wingdings" w:hAnsi="Wingdings" w:hint="default"/>
@@ -2463,9 +3060,9 @@
       <w:lvlJc w:val="left"/>
       <w:pPr>
         <w:tabs>
-          <w:tab w:val="num" w:pos="5760"/>
-        </w:tabs>
-        <w:ind w:left="5760" w:hanging="360"/>
+          <w:tab w:val="num" w:pos="6480"/>
+        </w:tabs>
+        <w:ind w:left="6480" w:hanging="360"/>
       </w:pPr>
       <w:rPr>
         <w:rFonts w:ascii="Wingdings" w:hAnsi="Wingdings" w:hint="default"/>
@@ -2479,9 +3076,9 @@
       <w:lvlJc w:val="left"/>
       <w:pPr>
         <w:tabs>
-          <w:tab w:val="num" w:pos="6480"/>
-        </w:tabs>
-        <w:ind w:left="6480" w:hanging="360"/>
+          <w:tab w:val="num" w:pos="7200"/>
+        </w:tabs>
+        <w:ind w:left="7200" w:hanging="360"/>
       </w:pPr>
       <w:rPr>
         <w:rFonts w:ascii="Wingdings" w:hAnsi="Wingdings" w:hint="default"/>
@@ -2489,7 +3086,7 @@
       </w:rPr>
     </w:lvl>
   </w:abstractNum>
-  <w:abstractNum w:abstractNumId="3" w15:restartNumberingAfterBreak="0">
+  <w:abstractNum w:abstractNumId="5" w15:restartNumberingAfterBreak="0">
     <w:nsid w:val="129215BC"/>
     <w:multiLevelType w:val="multilevel"/>
     <w:tmpl w:val="E4AE6E04"/>
@@ -2500,9 +3097,9 @@
       <w:lvlJc w:val="left"/>
       <w:pPr>
         <w:tabs>
-          <w:tab w:val="num" w:pos="720"/>
-        </w:tabs>
-        <w:ind w:left="720" w:hanging="360"/>
+          <w:tab w:val="num" w:pos="1800"/>
+        </w:tabs>
+        <w:ind w:left="1800" w:hanging="360"/>
       </w:pPr>
       <w:rPr>
         <w:rFonts w:ascii="Symbol" w:hAnsi="Symbol" w:hint="default"/>
@@ -2516,9 +3113,9 @@
       <w:lvlJc w:val="left"/>
       <w:pPr>
         <w:tabs>
-          <w:tab w:val="num" w:pos="1440"/>
-        </w:tabs>
-        <w:ind w:left="1440" w:hanging="360"/>
+          <w:tab w:val="num" w:pos="2520"/>
+        </w:tabs>
+        <w:ind w:left="2520" w:hanging="360"/>
       </w:pPr>
       <w:rPr>
         <w:rFonts w:ascii="Courier New" w:hAnsi="Courier New" w:hint="default"/>
@@ -2532,9 +3129,9 @@
       <w:lvlJc w:val="left"/>
       <w:pPr>
         <w:tabs>
-          <w:tab w:val="num" w:pos="2160"/>
-        </w:tabs>
-        <w:ind w:left="2160" w:hanging="360"/>
+          <w:tab w:val="num" w:pos="3240"/>
+        </w:tabs>
+        <w:ind w:left="3240" w:hanging="360"/>
       </w:pPr>
       <w:rPr>
         <w:rFonts w:ascii="Wingdings" w:hAnsi="Wingdings" w:hint="default"/>
@@ -2548,9 +3145,9 @@
       <w:lvlJc w:val="left"/>
       <w:pPr>
         <w:tabs>
-          <w:tab w:val="num" w:pos="2880"/>
-        </w:tabs>
-        <w:ind w:left="2880" w:hanging="360"/>
+          <w:tab w:val="num" w:pos="3960"/>
+        </w:tabs>
+        <w:ind w:left="3960" w:hanging="360"/>
       </w:pPr>
       <w:rPr>
         <w:rFonts w:ascii="Wingdings" w:hAnsi="Wingdings" w:hint="default"/>
@@ -2564,9 +3161,9 @@
       <w:lvlJc w:val="left"/>
       <w:pPr>
         <w:tabs>
-          <w:tab w:val="num" w:pos="3600"/>
-        </w:tabs>
-        <w:ind w:left="3600" w:hanging="360"/>
+          <w:tab w:val="num" w:pos="4680"/>
+        </w:tabs>
+        <w:ind w:left="4680" w:hanging="360"/>
       </w:pPr>
       <w:rPr>
         <w:rFonts w:ascii="Wingdings" w:hAnsi="Wingdings" w:hint="default"/>
@@ -2580,9 +3177,9 @@
       <w:lvlJc w:val="left"/>
       <w:pPr>
         <w:tabs>
-          <w:tab w:val="num" w:pos="4320"/>
-        </w:tabs>
-        <w:ind w:left="4320" w:hanging="360"/>
+          <w:tab w:val="num" w:pos="5400"/>
+        </w:tabs>
+        <w:ind w:left="5400" w:hanging="360"/>
       </w:pPr>
       <w:rPr>
         <w:rFonts w:ascii="Wingdings" w:hAnsi="Wingdings" w:hint="default"/>
@@ -2596,9 +3193,9 @@
       <w:lvlJc w:val="left"/>
       <w:pPr>
         <w:tabs>
-          <w:tab w:val="num" w:pos="5040"/>
-        </w:tabs>
-        <w:ind w:left="5040" w:hanging="360"/>
+          <w:tab w:val="num" w:pos="6120"/>
+        </w:tabs>
+        <w:ind w:left="6120" w:hanging="360"/>
       </w:pPr>
       <w:rPr>
         <w:rFonts w:ascii="Wingdings" w:hAnsi="Wingdings" w:hint="default"/>
@@ -2612,9 +3209,9 @@
       <w:lvlJc w:val="left"/>
       <w:pPr>
         <w:tabs>
-          <w:tab w:val="num" w:pos="5760"/>
-        </w:tabs>
-        <w:ind w:left="5760" w:hanging="360"/>
+          <w:tab w:val="num" w:pos="6840"/>
+        </w:tabs>
+        <w:ind w:left="6840" w:hanging="360"/>
       </w:pPr>
       <w:rPr>
         <w:rFonts w:ascii="Wingdings" w:hAnsi="Wingdings" w:hint="default"/>
@@ -2628,9 +3225,9 @@
       <w:lvlJc w:val="left"/>
       <w:pPr>
         <w:tabs>
-          <w:tab w:val="num" w:pos="6480"/>
-        </w:tabs>
-        <w:ind w:left="6480" w:hanging="360"/>
+          <w:tab w:val="num" w:pos="7560"/>
+        </w:tabs>
+        <w:ind w:left="7560" w:hanging="360"/>
       </w:pPr>
       <w:rPr>
         <w:rFonts w:ascii="Wingdings" w:hAnsi="Wingdings" w:hint="default"/>
@@ -2638,7 +3235,7 @@
       </w:rPr>
     </w:lvl>
   </w:abstractNum>
-  <w:abstractNum w:abstractNumId="4" w15:restartNumberingAfterBreak="0">
+  <w:abstractNum w:abstractNumId="6" w15:restartNumberingAfterBreak="0">
     <w:nsid w:val="1D4E6505"/>
     <w:multiLevelType w:val="multilevel"/>
     <w:tmpl w:val="664AAC1E"/>
@@ -2787,7 +3384,7 @@
       </w:rPr>
     </w:lvl>
   </w:abstractNum>
-  <w:abstractNum w:abstractNumId="5" w15:restartNumberingAfterBreak="0">
+  <w:abstractNum w:abstractNumId="7" w15:restartNumberingAfterBreak="0">
     <w:nsid w:val="275E6D99"/>
     <w:multiLevelType w:val="multilevel"/>
     <w:tmpl w:val="AA7CE9CA"/>
@@ -2798,9 +3395,9 @@
       <w:lvlJc w:val="left"/>
       <w:pPr>
         <w:tabs>
-          <w:tab w:val="num" w:pos="720"/>
-        </w:tabs>
-        <w:ind w:left="720" w:hanging="360"/>
+          <w:tab w:val="num" w:pos="1800"/>
+        </w:tabs>
+        <w:ind w:left="1800" w:hanging="360"/>
       </w:pPr>
       <w:rPr>
         <w:rFonts w:ascii="Symbol" w:hAnsi="Symbol" w:hint="default"/>
@@ -2814,9 +3411,9 @@
       <w:lvlJc w:val="left"/>
       <w:pPr>
         <w:tabs>
-          <w:tab w:val="num" w:pos="1440"/>
-        </w:tabs>
-        <w:ind w:left="1440" w:hanging="360"/>
+          <w:tab w:val="num" w:pos="2520"/>
+        </w:tabs>
+        <w:ind w:left="2520" w:hanging="360"/>
       </w:pPr>
       <w:rPr>
         <w:rFonts w:ascii="Courier New" w:hAnsi="Courier New" w:hint="default"/>
@@ -2830,9 +3427,9 @@
       <w:lvlJc w:val="left"/>
       <w:pPr>
         <w:tabs>
-          <w:tab w:val="num" w:pos="2160"/>
-        </w:tabs>
-        <w:ind w:left="2160" w:hanging="360"/>
+          <w:tab w:val="num" w:pos="3240"/>
+        </w:tabs>
+        <w:ind w:left="3240" w:hanging="360"/>
       </w:pPr>
       <w:rPr>
         <w:rFonts w:ascii="Wingdings" w:hAnsi="Wingdings" w:hint="default"/>
@@ -2846,9 +3443,9 @@
       <w:lvlJc w:val="left"/>
       <w:pPr>
         <w:tabs>
-          <w:tab w:val="num" w:pos="2880"/>
-        </w:tabs>
-        <w:ind w:left="2880" w:hanging="360"/>
+          <w:tab w:val="num" w:pos="3960"/>
+        </w:tabs>
+        <w:ind w:left="3960" w:hanging="360"/>
       </w:pPr>
       <w:rPr>
         <w:rFonts w:ascii="Wingdings" w:hAnsi="Wingdings" w:hint="default"/>
@@ -2862,9 +3459,9 @@
       <w:lvlJc w:val="left"/>
       <w:pPr>
         <w:tabs>
-          <w:tab w:val="num" w:pos="3600"/>
-        </w:tabs>
-        <w:ind w:left="3600" w:hanging="360"/>
+          <w:tab w:val="num" w:pos="4680"/>
+        </w:tabs>
+        <w:ind w:left="4680" w:hanging="360"/>
       </w:pPr>
       <w:rPr>
         <w:rFonts w:ascii="Wingdings" w:hAnsi="Wingdings" w:hint="default"/>
@@ -2878,9 +3475,9 @@
       <w:lvlJc w:val="left"/>
       <w:pPr>
         <w:tabs>
-          <w:tab w:val="num" w:pos="4320"/>
-        </w:tabs>
-        <w:ind w:left="4320" w:hanging="360"/>
+          <w:tab w:val="num" w:pos="5400"/>
+        </w:tabs>
+        <w:ind w:left="5400" w:hanging="360"/>
       </w:pPr>
       <w:rPr>
         <w:rFonts w:ascii="Wingdings" w:hAnsi="Wingdings" w:hint="default"/>
@@ -2894,9 +3491,9 @@
       <w:lvlJc w:val="left"/>
       <w:pPr>
         <w:tabs>
-          <w:tab w:val="num" w:pos="5040"/>
-        </w:tabs>
-        <w:ind w:left="5040" w:hanging="360"/>
+          <w:tab w:val="num" w:pos="6120"/>
+        </w:tabs>
+        <w:ind w:left="6120" w:hanging="360"/>
       </w:pPr>
       <w:rPr>
         <w:rFonts w:ascii="Wingdings" w:hAnsi="Wingdings" w:hint="default"/>
@@ -2910,9 +3507,9 @@
       <w:lvlJc w:val="left"/>
       <w:pPr>
         <w:tabs>
-          <w:tab w:val="num" w:pos="5760"/>
-        </w:tabs>
-        <w:ind w:left="5760" w:hanging="360"/>
+          <w:tab w:val="num" w:pos="6840"/>
+        </w:tabs>
+        <w:ind w:left="6840" w:hanging="360"/>
       </w:pPr>
       <w:rPr>
         <w:rFonts w:ascii="Wingdings" w:hAnsi="Wingdings" w:hint="default"/>
@@ -2926,9 +3523,9 @@
       <w:lvlJc w:val="left"/>
       <w:pPr>
         <w:tabs>
-          <w:tab w:val="num" w:pos="6480"/>
-        </w:tabs>
-        <w:ind w:left="6480" w:hanging="360"/>
+          <w:tab w:val="num" w:pos="7560"/>
+        </w:tabs>
+        <w:ind w:left="7560" w:hanging="360"/>
       </w:pPr>
       <w:rPr>
         <w:rFonts w:ascii="Wingdings" w:hAnsi="Wingdings" w:hint="default"/>
@@ -2936,7 +3533,7 @@
       </w:rPr>
     </w:lvl>
   </w:abstractNum>
-  <w:abstractNum w:abstractNumId="6" w15:restartNumberingAfterBreak="0">
+  <w:abstractNum w:abstractNumId="8" w15:restartNumberingAfterBreak="0">
     <w:nsid w:val="2BEA7D4B"/>
     <w:multiLevelType w:val="multilevel"/>
     <w:tmpl w:val="DA5A3854"/>
@@ -3085,7 +3682,233 @@
       </w:rPr>
     </w:lvl>
   </w:abstractNum>
-  <w:abstractNum w:abstractNumId="7" w15:restartNumberingAfterBreak="0">
+  <w:abstractNum w:abstractNumId="9" w15:restartNumberingAfterBreak="0">
+    <w:nsid w:val="32E66963"/>
+    <w:multiLevelType w:val="hybridMultilevel"/>
+    <w:tmpl w:val="A80ED4CE"/>
+    <w:lvl w:ilvl="0" w:tplc="04090001">
+      <w:start w:val="1"/>
+      <w:numFmt w:val="bullet"/>
+      <w:lvlText w:val=""/>
+      <w:lvlJc w:val="left"/>
+      <w:pPr>
+        <w:ind w:left="1440" w:hanging="360"/>
+      </w:pPr>
+      <w:rPr>
+        <w:rFonts w:ascii="Symbol" w:hAnsi="Symbol" w:hint="default"/>
+      </w:rPr>
+    </w:lvl>
+    <w:lvl w:ilvl="1" w:tplc="04090003">
+      <w:start w:val="1"/>
+      <w:numFmt w:val="bullet"/>
+      <w:lvlText w:val="o"/>
+      <w:lvlJc w:val="left"/>
+      <w:pPr>
+        <w:ind w:left="2160" w:hanging="360"/>
+      </w:pPr>
+      <w:rPr>
+        <w:rFonts w:ascii="Courier New" w:hAnsi="Courier New" w:cs="Courier New" w:hint="default"/>
+      </w:rPr>
+    </w:lvl>
+    <w:lvl w:ilvl="2" w:tplc="04090005" w:tentative="1">
+      <w:start w:val="1"/>
+      <w:numFmt w:val="bullet"/>
+      <w:lvlText w:val=""/>
+      <w:lvlJc w:val="left"/>
+      <w:pPr>
+        <w:ind w:left="2880" w:hanging="360"/>
+      </w:pPr>
+      <w:rPr>
+        <w:rFonts w:ascii="Wingdings" w:hAnsi="Wingdings" w:hint="default"/>
+      </w:rPr>
+    </w:lvl>
+    <w:lvl w:ilvl="3" w:tplc="04090001" w:tentative="1">
+      <w:start w:val="1"/>
+      <w:numFmt w:val="bullet"/>
+      <w:lvlText w:val=""/>
+      <w:lvlJc w:val="left"/>
+      <w:pPr>
+        <w:ind w:left="3600" w:hanging="360"/>
+      </w:pPr>
+      <w:rPr>
+        <w:rFonts w:ascii="Symbol" w:hAnsi="Symbol" w:hint="default"/>
+      </w:rPr>
+    </w:lvl>
+    <w:lvl w:ilvl="4" w:tplc="04090003" w:tentative="1">
+      <w:start w:val="1"/>
+      <w:numFmt w:val="bullet"/>
+      <w:lvlText w:val="o"/>
+      <w:lvlJc w:val="left"/>
+      <w:pPr>
+        <w:ind w:left="4320" w:hanging="360"/>
+      </w:pPr>
+      <w:rPr>
+        <w:rFonts w:ascii="Courier New" w:hAnsi="Courier New" w:cs="Courier New" w:hint="default"/>
+      </w:rPr>
+    </w:lvl>
+    <w:lvl w:ilvl="5" w:tplc="04090005" w:tentative="1">
+      <w:start w:val="1"/>
+      <w:numFmt w:val="bullet"/>
+      <w:lvlText w:val=""/>
+      <w:lvlJc w:val="left"/>
+      <w:pPr>
+        <w:ind w:left="5040" w:hanging="360"/>
+      </w:pPr>
+      <w:rPr>
+        <w:rFonts w:ascii="Wingdings" w:hAnsi="Wingdings" w:hint="default"/>
+      </w:rPr>
+    </w:lvl>
+    <w:lvl w:ilvl="6" w:tplc="04090001" w:tentative="1">
+      <w:start w:val="1"/>
+      <w:numFmt w:val="bullet"/>
+      <w:lvlText w:val=""/>
+      <w:lvlJc w:val="left"/>
+      <w:pPr>
+        <w:ind w:left="5760" w:hanging="360"/>
+      </w:pPr>
+      <w:rPr>
+        <w:rFonts w:ascii="Symbol" w:hAnsi="Symbol" w:hint="default"/>
+      </w:rPr>
+    </w:lvl>
+    <w:lvl w:ilvl="7" w:tplc="04090003" w:tentative="1">
+      <w:start w:val="1"/>
+      <w:numFmt w:val="bullet"/>
+      <w:lvlText w:val="o"/>
+      <w:lvlJc w:val="left"/>
+      <w:pPr>
+        <w:ind w:left="6480" w:hanging="360"/>
+      </w:pPr>
+      <w:rPr>
+        <w:rFonts w:ascii="Courier New" w:hAnsi="Courier New" w:cs="Courier New" w:hint="default"/>
+      </w:rPr>
+    </w:lvl>
+    <w:lvl w:ilvl="8" w:tplc="04090005" w:tentative="1">
+      <w:start w:val="1"/>
+      <w:numFmt w:val="bullet"/>
+      <w:lvlText w:val=""/>
+      <w:lvlJc w:val="left"/>
+      <w:pPr>
+        <w:ind w:left="7200" w:hanging="360"/>
+      </w:pPr>
+      <w:rPr>
+        <w:rFonts w:ascii="Wingdings" w:hAnsi="Wingdings" w:hint="default"/>
+      </w:rPr>
+    </w:lvl>
+  </w:abstractNum>
+  <w:abstractNum w:abstractNumId="10" w15:restartNumberingAfterBreak="0">
+    <w:nsid w:val="3523301A"/>
+    <w:multiLevelType w:val="hybridMultilevel"/>
+    <w:tmpl w:val="98629024"/>
+    <w:lvl w:ilvl="0" w:tplc="04090009">
+      <w:start w:val="1"/>
+      <w:numFmt w:val="bullet"/>
+      <w:lvlText w:val=""/>
+      <w:lvlJc w:val="left"/>
+      <w:pPr>
+        <w:ind w:left="720" w:hanging="360"/>
+      </w:pPr>
+      <w:rPr>
+        <w:rFonts w:ascii="Wingdings" w:hAnsi="Wingdings" w:hint="default"/>
+      </w:rPr>
+    </w:lvl>
+    <w:lvl w:ilvl="1" w:tplc="04090001">
+      <w:start w:val="1"/>
+      <w:numFmt w:val="bullet"/>
+      <w:lvlText w:val=""/>
+      <w:lvlJc w:val="left"/>
+      <w:pPr>
+        <w:ind w:left="1440" w:hanging="360"/>
+      </w:pPr>
+      <w:rPr>
+        <w:rFonts w:ascii="Symbol" w:hAnsi="Symbol" w:hint="default"/>
+      </w:rPr>
+    </w:lvl>
+    <w:lvl w:ilvl="2" w:tplc="04090005" w:tentative="1">
+      <w:start w:val="1"/>
+      <w:numFmt w:val="bullet"/>
+      <w:lvlText w:val=""/>
+      <w:lvlJc w:val="left"/>
+      <w:pPr>
+        <w:ind w:left="2160" w:hanging="360"/>
+      </w:pPr>
+      <w:rPr>
+        <w:rFonts w:ascii="Wingdings" w:hAnsi="Wingdings" w:hint="default"/>
+      </w:rPr>
+    </w:lvl>
+    <w:lvl w:ilvl="3" w:tplc="04090001" w:tentative="1">
+      <w:start w:val="1"/>
+      <w:numFmt w:val="bullet"/>
+      <w:lvlText w:val=""/>
+      <w:lvlJc w:val="left"/>
+      <w:pPr>
+        <w:ind w:left="2880" w:hanging="360"/>
+      </w:pPr>
+      <w:rPr>
+        <w:rFonts w:ascii="Symbol" w:hAnsi="Symbol" w:hint="default"/>
+      </w:rPr>
+    </w:lvl>
+    <w:lvl w:ilvl="4" w:tplc="04090003" w:tentative="1">
+      <w:start w:val="1"/>
+      <w:numFmt w:val="bullet"/>
+      <w:lvlText w:val="o"/>
+      <w:lvlJc w:val="left"/>
+      <w:pPr>
+        <w:ind w:left="3600" w:hanging="360"/>
+      </w:pPr>
+      <w:rPr>
+        <w:rFonts w:ascii="Courier New" w:hAnsi="Courier New" w:cs="Courier New" w:hint="default"/>
+      </w:rPr>
+    </w:lvl>
+    <w:lvl w:ilvl="5" w:tplc="04090005" w:tentative="1">
+      <w:start w:val="1"/>
+      <w:numFmt w:val="bullet"/>
+      <w:lvlText w:val=""/>
+      <w:lvlJc w:val="left"/>
+      <w:pPr>
+        <w:ind w:left="4320" w:hanging="360"/>
+      </w:pPr>
+      <w:rPr>
+        <w:rFonts w:ascii="Wingdings" w:hAnsi="Wingdings" w:hint="default"/>
+      </w:rPr>
+    </w:lvl>
+    <w:lvl w:ilvl="6" w:tplc="04090001" w:tentative="1">
+      <w:start w:val="1"/>
+      <w:numFmt w:val="bullet"/>
+      <w:lvlText w:val=""/>
+      <w:lvlJc w:val="left"/>
+      <w:pPr>
+        <w:ind w:left="5040" w:hanging="360"/>
+      </w:pPr>
+      <w:rPr>
+        <w:rFonts w:ascii="Symbol" w:hAnsi="Symbol" w:hint="default"/>
+      </w:rPr>
+    </w:lvl>
+    <w:lvl w:ilvl="7" w:tplc="04090003" w:tentative="1">
+      <w:start w:val="1"/>
+      <w:numFmt w:val="bullet"/>
+      <w:lvlText w:val="o"/>
+      <w:lvlJc w:val="left"/>
+      <w:pPr>
+        <w:ind w:left="5760" w:hanging="360"/>
+      </w:pPr>
+      <w:rPr>
+        <w:rFonts w:ascii="Courier New" w:hAnsi="Courier New" w:cs="Courier New" w:hint="default"/>
+      </w:rPr>
+    </w:lvl>
+    <w:lvl w:ilvl="8" w:tplc="04090005" w:tentative="1">
+      <w:start w:val="1"/>
+      <w:numFmt w:val="bullet"/>
+      <w:lvlText w:val=""/>
+      <w:lvlJc w:val="left"/>
+      <w:pPr>
+        <w:ind w:left="6480" w:hanging="360"/>
+      </w:pPr>
+      <w:rPr>
+        <w:rFonts w:ascii="Wingdings" w:hAnsi="Wingdings" w:hint="default"/>
+      </w:rPr>
+    </w:lvl>
+  </w:abstractNum>
+  <w:abstractNum w:abstractNumId="11" w15:restartNumberingAfterBreak="0">
     <w:nsid w:val="3C4D240C"/>
     <w:multiLevelType w:val="multilevel"/>
     <w:tmpl w:val="52980856"/>
@@ -3234,7 +4057,7 @@
       </w:rPr>
     </w:lvl>
   </w:abstractNum>
-  <w:abstractNum w:abstractNumId="8" w15:restartNumberingAfterBreak="0">
+  <w:abstractNum w:abstractNumId="12" w15:restartNumberingAfterBreak="0">
     <w:nsid w:val="3F253FED"/>
     <w:multiLevelType w:val="multilevel"/>
     <w:tmpl w:val="46DA7556"/>
@@ -3383,7 +4206,7 @@
       </w:rPr>
     </w:lvl>
   </w:abstractNum>
-  <w:abstractNum w:abstractNumId="9" w15:restartNumberingAfterBreak="0">
+  <w:abstractNum w:abstractNumId="13" w15:restartNumberingAfterBreak="0">
     <w:nsid w:val="40FD65FA"/>
     <w:multiLevelType w:val="multilevel"/>
     <w:tmpl w:val="F7168F9C"/>
@@ -3532,7 +4355,7 @@
       </w:rPr>
     </w:lvl>
   </w:abstractNum>
-  <w:abstractNum w:abstractNumId="10" w15:restartNumberingAfterBreak="0">
+  <w:abstractNum w:abstractNumId="14" w15:restartNumberingAfterBreak="0">
     <w:nsid w:val="544B79E4"/>
     <w:multiLevelType w:val="multilevel"/>
     <w:tmpl w:val="033EC104"/>
@@ -3681,7 +4504,233 @@
       </w:rPr>
     </w:lvl>
   </w:abstractNum>
-  <w:abstractNum w:abstractNumId="11" w15:restartNumberingAfterBreak="0">
+  <w:abstractNum w:abstractNumId="15" w15:restartNumberingAfterBreak="0">
+    <w:nsid w:val="569A2465"/>
+    <w:multiLevelType w:val="hybridMultilevel"/>
+    <w:tmpl w:val="D9E6F1BE"/>
+    <w:lvl w:ilvl="0" w:tplc="04090009">
+      <w:start w:val="1"/>
+      <w:numFmt w:val="bullet"/>
+      <w:lvlText w:val=""/>
+      <w:lvlJc w:val="left"/>
+      <w:pPr>
+        <w:ind w:left="720" w:hanging="360"/>
+      </w:pPr>
+      <w:rPr>
+        <w:rFonts w:ascii="Wingdings" w:hAnsi="Wingdings" w:hint="default"/>
+      </w:rPr>
+    </w:lvl>
+    <w:lvl w:ilvl="1" w:tplc="04090003" w:tentative="1">
+      <w:start w:val="1"/>
+      <w:numFmt w:val="bullet"/>
+      <w:lvlText w:val="o"/>
+      <w:lvlJc w:val="left"/>
+      <w:pPr>
+        <w:ind w:left="1440" w:hanging="360"/>
+      </w:pPr>
+      <w:rPr>
+        <w:rFonts w:ascii="Courier New" w:hAnsi="Courier New" w:cs="Courier New" w:hint="default"/>
+      </w:rPr>
+    </w:lvl>
+    <w:lvl w:ilvl="2" w:tplc="04090005" w:tentative="1">
+      <w:start w:val="1"/>
+      <w:numFmt w:val="bullet"/>
+      <w:lvlText w:val=""/>
+      <w:lvlJc w:val="left"/>
+      <w:pPr>
+        <w:ind w:left="2160" w:hanging="360"/>
+      </w:pPr>
+      <w:rPr>
+        <w:rFonts w:ascii="Wingdings" w:hAnsi="Wingdings" w:hint="default"/>
+      </w:rPr>
+    </w:lvl>
+    <w:lvl w:ilvl="3" w:tplc="04090001" w:tentative="1">
+      <w:start w:val="1"/>
+      <w:numFmt w:val="bullet"/>
+      <w:lvlText w:val=""/>
+      <w:lvlJc w:val="left"/>
+      <w:pPr>
+        <w:ind w:left="2880" w:hanging="360"/>
+      </w:pPr>
+      <w:rPr>
+        <w:rFonts w:ascii="Symbol" w:hAnsi="Symbol" w:hint="default"/>
+      </w:rPr>
+    </w:lvl>
+    <w:lvl w:ilvl="4" w:tplc="04090003" w:tentative="1">
+      <w:start w:val="1"/>
+      <w:numFmt w:val="bullet"/>
+      <w:lvlText w:val="o"/>
+      <w:lvlJc w:val="left"/>
+      <w:pPr>
+        <w:ind w:left="3600" w:hanging="360"/>
+      </w:pPr>
+      <w:rPr>
+        <w:rFonts w:ascii="Courier New" w:hAnsi="Courier New" w:cs="Courier New" w:hint="default"/>
+      </w:rPr>
+    </w:lvl>
+    <w:lvl w:ilvl="5" w:tplc="04090005" w:tentative="1">
+      <w:start w:val="1"/>
+      <w:numFmt w:val="bullet"/>
+      <w:lvlText w:val=""/>
+      <w:lvlJc w:val="left"/>
+      <w:pPr>
+        <w:ind w:left="4320" w:hanging="360"/>
+      </w:pPr>
+      <w:rPr>
+        <w:rFonts w:ascii="Wingdings" w:hAnsi="Wingdings" w:hint="default"/>
+      </w:rPr>
+    </w:lvl>
+    <w:lvl w:ilvl="6" w:tplc="04090001" w:tentative="1">
+      <w:start w:val="1"/>
+      <w:numFmt w:val="bullet"/>
+      <w:lvlText w:val=""/>
+      <w:lvlJc w:val="left"/>
+      <w:pPr>
+        <w:ind w:left="5040" w:hanging="360"/>
+      </w:pPr>
+      <w:rPr>
+        <w:rFonts w:ascii="Symbol" w:hAnsi="Symbol" w:hint="default"/>
+      </w:rPr>
+    </w:lvl>
+    <w:lvl w:ilvl="7" w:tplc="04090003" w:tentative="1">
+      <w:start w:val="1"/>
+      <w:numFmt w:val="bullet"/>
+      <w:lvlText w:val="o"/>
+      <w:lvlJc w:val="left"/>
+      <w:pPr>
+        <w:ind w:left="5760" w:hanging="360"/>
+      </w:pPr>
+      <w:rPr>
+        <w:rFonts w:ascii="Courier New" w:hAnsi="Courier New" w:cs="Courier New" w:hint="default"/>
+      </w:rPr>
+    </w:lvl>
+    <w:lvl w:ilvl="8" w:tplc="04090005" w:tentative="1">
+      <w:start w:val="1"/>
+      <w:numFmt w:val="bullet"/>
+      <w:lvlText w:val=""/>
+      <w:lvlJc w:val="left"/>
+      <w:pPr>
+        <w:ind w:left="6480" w:hanging="360"/>
+      </w:pPr>
+      <w:rPr>
+        <w:rFonts w:ascii="Wingdings" w:hAnsi="Wingdings" w:hint="default"/>
+      </w:rPr>
+    </w:lvl>
+  </w:abstractNum>
+  <w:abstractNum w:abstractNumId="16" w15:restartNumberingAfterBreak="0">
+    <w:nsid w:val="588536EB"/>
+    <w:multiLevelType w:val="hybridMultilevel"/>
+    <w:tmpl w:val="1C7E985A"/>
+    <w:lvl w:ilvl="0" w:tplc="04090009">
+      <w:start w:val="1"/>
+      <w:numFmt w:val="bullet"/>
+      <w:lvlText w:val=""/>
+      <w:lvlJc w:val="left"/>
+      <w:pPr>
+        <w:ind w:left="720" w:hanging="360"/>
+      </w:pPr>
+      <w:rPr>
+        <w:rFonts w:ascii="Wingdings" w:hAnsi="Wingdings" w:hint="default"/>
+      </w:rPr>
+    </w:lvl>
+    <w:lvl w:ilvl="1" w:tplc="04090003" w:tentative="1">
+      <w:start w:val="1"/>
+      <w:numFmt w:val="bullet"/>
+      <w:lvlText w:val="o"/>
+      <w:lvlJc w:val="left"/>
+      <w:pPr>
+        <w:ind w:left="1440" w:hanging="360"/>
+      </w:pPr>
+      <w:rPr>
+        <w:rFonts w:ascii="Courier New" w:hAnsi="Courier New" w:cs="Courier New" w:hint="default"/>
+      </w:rPr>
+    </w:lvl>
+    <w:lvl w:ilvl="2" w:tplc="04090005" w:tentative="1">
+      <w:start w:val="1"/>
+      <w:numFmt w:val="bullet"/>
+      <w:lvlText w:val=""/>
+      <w:lvlJc w:val="left"/>
+      <w:pPr>
+        <w:ind w:left="2160" w:hanging="360"/>
+      </w:pPr>
+      <w:rPr>
+        <w:rFonts w:ascii="Wingdings" w:hAnsi="Wingdings" w:hint="default"/>
+      </w:rPr>
+    </w:lvl>
+    <w:lvl w:ilvl="3" w:tplc="04090001" w:tentative="1">
+      <w:start w:val="1"/>
+      <w:numFmt w:val="bullet"/>
+      <w:lvlText w:val=""/>
+      <w:lvlJc w:val="left"/>
+      <w:pPr>
+        <w:ind w:left="2880" w:hanging="360"/>
+      </w:pPr>
+      <w:rPr>
+        <w:rFonts w:ascii="Symbol" w:hAnsi="Symbol" w:hint="default"/>
+      </w:rPr>
+    </w:lvl>
+    <w:lvl w:ilvl="4" w:tplc="04090003" w:tentative="1">
+      <w:start w:val="1"/>
+      <w:numFmt w:val="bullet"/>
+      <w:lvlText w:val="o"/>
+      <w:lvlJc w:val="left"/>
+      <w:pPr>
+        <w:ind w:left="3600" w:hanging="360"/>
+      </w:pPr>
+      <w:rPr>
+        <w:rFonts w:ascii="Courier New" w:hAnsi="Courier New" w:cs="Courier New" w:hint="default"/>
+      </w:rPr>
+    </w:lvl>
+    <w:lvl w:ilvl="5" w:tplc="04090005" w:tentative="1">
+      <w:start w:val="1"/>
+      <w:numFmt w:val="bullet"/>
+      <w:lvlText w:val=""/>
+      <w:lvlJc w:val="left"/>
+      <w:pPr>
+        <w:ind w:left="4320" w:hanging="360"/>
+      </w:pPr>
+      <w:rPr>
+        <w:rFonts w:ascii="Wingdings" w:hAnsi="Wingdings" w:hint="default"/>
+      </w:rPr>
+    </w:lvl>
+    <w:lvl w:ilvl="6" w:tplc="04090001" w:tentative="1">
+      <w:start w:val="1"/>
+      <w:numFmt w:val="bullet"/>
+      <w:lvlText w:val=""/>
+      <w:lvlJc w:val="left"/>
+      <w:pPr>
+        <w:ind w:left="5040" w:hanging="360"/>
+      </w:pPr>
+      <w:rPr>
+        <w:rFonts w:ascii="Symbol" w:hAnsi="Symbol" w:hint="default"/>
+      </w:rPr>
+    </w:lvl>
+    <w:lvl w:ilvl="7" w:tplc="04090003" w:tentative="1">
+      <w:start w:val="1"/>
+      <w:numFmt w:val="bullet"/>
+      <w:lvlText w:val="o"/>
+      <w:lvlJc w:val="left"/>
+      <w:pPr>
+        <w:ind w:left="5760" w:hanging="360"/>
+      </w:pPr>
+      <w:rPr>
+        <w:rFonts w:ascii="Courier New" w:hAnsi="Courier New" w:cs="Courier New" w:hint="default"/>
+      </w:rPr>
+    </w:lvl>
+    <w:lvl w:ilvl="8" w:tplc="04090005" w:tentative="1">
+      <w:start w:val="1"/>
+      <w:numFmt w:val="bullet"/>
+      <w:lvlText w:val=""/>
+      <w:lvlJc w:val="left"/>
+      <w:pPr>
+        <w:ind w:left="6480" w:hanging="360"/>
+      </w:pPr>
+      <w:rPr>
+        <w:rFonts w:ascii="Wingdings" w:hAnsi="Wingdings" w:hint="default"/>
+      </w:rPr>
+    </w:lvl>
+  </w:abstractNum>
+  <w:abstractNum w:abstractNumId="17" w15:restartNumberingAfterBreak="0">
     <w:nsid w:val="5B2B5365"/>
     <w:multiLevelType w:val="hybridMultilevel"/>
     <w:tmpl w:val="5AD654EA"/>
@@ -3794,7 +4843,120 @@
       </w:rPr>
     </w:lvl>
   </w:abstractNum>
-  <w:abstractNum w:abstractNumId="12" w15:restartNumberingAfterBreak="0">
+  <w:abstractNum w:abstractNumId="18" w15:restartNumberingAfterBreak="0">
+    <w:nsid w:val="64AD1CF3"/>
+    <w:multiLevelType w:val="hybridMultilevel"/>
+    <w:tmpl w:val="84BA6C1E"/>
+    <w:lvl w:ilvl="0" w:tplc="04090009">
+      <w:start w:val="1"/>
+      <w:numFmt w:val="bullet"/>
+      <w:lvlText w:val=""/>
+      <w:lvlJc w:val="left"/>
+      <w:pPr>
+        <w:ind w:left="720" w:hanging="360"/>
+      </w:pPr>
+      <w:rPr>
+        <w:rFonts w:ascii="Wingdings" w:hAnsi="Wingdings" w:hint="default"/>
+      </w:rPr>
+    </w:lvl>
+    <w:lvl w:ilvl="1" w:tplc="04090001">
+      <w:start w:val="1"/>
+      <w:numFmt w:val="bullet"/>
+      <w:lvlText w:val=""/>
+      <w:lvlJc w:val="left"/>
+      <w:pPr>
+        <w:ind w:left="1440" w:hanging="360"/>
+      </w:pPr>
+      <w:rPr>
+        <w:rFonts w:ascii="Symbol" w:hAnsi="Symbol" w:hint="default"/>
+      </w:rPr>
+    </w:lvl>
+    <w:lvl w:ilvl="2" w:tplc="04090005" w:tentative="1">
+      <w:start w:val="1"/>
+      <w:numFmt w:val="bullet"/>
+      <w:lvlText w:val=""/>
+      <w:lvlJc w:val="left"/>
+      <w:pPr>
+        <w:ind w:left="2160" w:hanging="360"/>
+      </w:pPr>
+      <w:rPr>
+        <w:rFonts w:ascii="Wingdings" w:hAnsi="Wingdings" w:hint="default"/>
+      </w:rPr>
+    </w:lvl>
+    <w:lvl w:ilvl="3" w:tplc="04090001" w:tentative="1">
+      <w:start w:val="1"/>
+      <w:numFmt w:val="bullet"/>
+      <w:lvlText w:val=""/>
+      <w:lvlJc w:val="left"/>
+      <w:pPr>
+        <w:ind w:left="2880" w:hanging="360"/>
+      </w:pPr>
+      <w:rPr>
+        <w:rFonts w:ascii="Symbol" w:hAnsi="Symbol" w:hint="default"/>
+      </w:rPr>
+    </w:lvl>
+    <w:lvl w:ilvl="4" w:tplc="04090003" w:tentative="1">
+      <w:start w:val="1"/>
+      <w:numFmt w:val="bullet"/>
+      <w:lvlText w:val="o"/>
+      <w:lvlJc w:val="left"/>
+      <w:pPr>
+        <w:ind w:left="3600" w:hanging="360"/>
+      </w:pPr>
+      <w:rPr>
+        <w:rFonts w:ascii="Courier New" w:hAnsi="Courier New" w:cs="Courier New" w:hint="default"/>
+      </w:rPr>
+    </w:lvl>
+    <w:lvl w:ilvl="5" w:tplc="04090005" w:tentative="1">
+      <w:start w:val="1"/>
+      <w:numFmt w:val="bullet"/>
+      <w:lvlText w:val=""/>
+      <w:lvlJc w:val="left"/>
+      <w:pPr>
+        <w:ind w:left="4320" w:hanging="360"/>
+      </w:pPr>
+      <w:rPr>
+        <w:rFonts w:ascii="Wingdings" w:hAnsi="Wingdings" w:hint="default"/>
+      </w:rPr>
+    </w:lvl>
+    <w:lvl w:ilvl="6" w:tplc="04090001" w:tentative="1">
+      <w:start w:val="1"/>
+      <w:numFmt w:val="bullet"/>
+      <w:lvlText w:val=""/>
+      <w:lvlJc w:val="left"/>
+      <w:pPr>
+        <w:ind w:left="5040" w:hanging="360"/>
+      </w:pPr>
+      <w:rPr>
+        <w:rFonts w:ascii="Symbol" w:hAnsi="Symbol" w:hint="default"/>
+      </w:rPr>
+    </w:lvl>
+    <w:lvl w:ilvl="7" w:tplc="04090003" w:tentative="1">
+      <w:start w:val="1"/>
+      <w:numFmt w:val="bullet"/>
+      <w:lvlText w:val="o"/>
+      <w:lvlJc w:val="left"/>
+      <w:pPr>
+        <w:ind w:left="5760" w:hanging="360"/>
+      </w:pPr>
+      <w:rPr>
+        <w:rFonts w:ascii="Courier New" w:hAnsi="Courier New" w:cs="Courier New" w:hint="default"/>
+      </w:rPr>
+    </w:lvl>
+    <w:lvl w:ilvl="8" w:tplc="04090005" w:tentative="1">
+      <w:start w:val="1"/>
+      <w:numFmt w:val="bullet"/>
+      <w:lvlText w:val=""/>
+      <w:lvlJc w:val="left"/>
+      <w:pPr>
+        <w:ind w:left="6480" w:hanging="360"/>
+      </w:pPr>
+      <w:rPr>
+        <w:rFonts w:ascii="Wingdings" w:hAnsi="Wingdings" w:hint="default"/>
+      </w:rPr>
+    </w:lvl>
+  </w:abstractNum>
+  <w:abstractNum w:abstractNumId="19" w15:restartNumberingAfterBreak="0">
     <w:nsid w:val="67A32486"/>
     <w:multiLevelType w:val="multilevel"/>
     <w:tmpl w:val="C896998E"/>
@@ -3943,7 +5105,7 @@
       </w:rPr>
     </w:lvl>
   </w:abstractNum>
-  <w:abstractNum w:abstractNumId="13" w15:restartNumberingAfterBreak="0">
+  <w:abstractNum w:abstractNumId="20" w15:restartNumberingAfterBreak="0">
     <w:nsid w:val="68402BA3"/>
     <w:multiLevelType w:val="multilevel"/>
     <w:tmpl w:val="A01E14CE"/>
@@ -4092,7 +5254,7 @@
       </w:rPr>
     </w:lvl>
   </w:abstractNum>
-  <w:abstractNum w:abstractNumId="14" w15:restartNumberingAfterBreak="0">
+  <w:abstractNum w:abstractNumId="21" w15:restartNumberingAfterBreak="0">
     <w:nsid w:val="6EBE3DD7"/>
     <w:multiLevelType w:val="multilevel"/>
     <w:tmpl w:val="5B400C22"/>
@@ -4103,9 +5265,9 @@
       <w:lvlJc w:val="left"/>
       <w:pPr>
         <w:tabs>
-          <w:tab w:val="num" w:pos="720"/>
-        </w:tabs>
-        <w:ind w:left="720" w:hanging="360"/>
+          <w:tab w:val="num" w:pos="1080"/>
+        </w:tabs>
+        <w:ind w:left="1080" w:hanging="360"/>
       </w:pPr>
       <w:rPr>
         <w:rFonts w:ascii="Symbol" w:hAnsi="Symbol" w:hint="default"/>
@@ -4119,9 +5281,9 @@
       <w:lvlJc w:val="left"/>
       <w:pPr>
         <w:tabs>
-          <w:tab w:val="num" w:pos="1440"/>
-        </w:tabs>
-        <w:ind w:left="1440" w:hanging="360"/>
+          <w:tab w:val="num" w:pos="1800"/>
+        </w:tabs>
+        <w:ind w:left="1800" w:hanging="360"/>
       </w:pPr>
       <w:rPr>
         <w:rFonts w:ascii="Courier New" w:hAnsi="Courier New" w:hint="default"/>
@@ -4135,9 +5297,9 @@
       <w:lvlJc w:val="left"/>
       <w:pPr>
         <w:tabs>
-          <w:tab w:val="num" w:pos="2160"/>
-        </w:tabs>
-        <w:ind w:left="2160" w:hanging="360"/>
+          <w:tab w:val="num" w:pos="2520"/>
+        </w:tabs>
+        <w:ind w:left="2520" w:hanging="360"/>
       </w:pPr>
       <w:rPr>
         <w:rFonts w:ascii="Wingdings" w:hAnsi="Wingdings" w:hint="default"/>
@@ -4151,9 +5313,9 @@
       <w:lvlJc w:val="left"/>
       <w:pPr>
         <w:tabs>
-          <w:tab w:val="num" w:pos="2880"/>
-        </w:tabs>
-        <w:ind w:left="2880" w:hanging="360"/>
+          <w:tab w:val="num" w:pos="3240"/>
+        </w:tabs>
+        <w:ind w:left="3240" w:hanging="360"/>
       </w:pPr>
       <w:rPr>
         <w:rFonts w:ascii="Wingdings" w:hAnsi="Wingdings" w:hint="default"/>
@@ -4167,9 +5329,9 @@
       <w:lvlJc w:val="left"/>
       <w:pPr>
         <w:tabs>
-          <w:tab w:val="num" w:pos="3600"/>
-        </w:tabs>
-        <w:ind w:left="3600" w:hanging="360"/>
+          <w:tab w:val="num" w:pos="3960"/>
+        </w:tabs>
+        <w:ind w:left="3960" w:hanging="360"/>
       </w:pPr>
       <w:rPr>
         <w:rFonts w:ascii="Wingdings" w:hAnsi="Wingdings" w:hint="default"/>
@@ -4183,9 +5345,9 @@
       <w:lvlJc w:val="left"/>
       <w:pPr>
         <w:tabs>
-          <w:tab w:val="num" w:pos="4320"/>
-        </w:tabs>
-        <w:ind w:left="4320" w:hanging="360"/>
+          <w:tab w:val="num" w:pos="4680"/>
+        </w:tabs>
+        <w:ind w:left="4680" w:hanging="360"/>
       </w:pPr>
       <w:rPr>
         <w:rFonts w:ascii="Wingdings" w:hAnsi="Wingdings" w:hint="default"/>
@@ -4199,9 +5361,9 @@
       <w:lvlJc w:val="left"/>
       <w:pPr>
         <w:tabs>
-          <w:tab w:val="num" w:pos="5040"/>
-        </w:tabs>
-        <w:ind w:left="5040" w:hanging="360"/>
+          <w:tab w:val="num" w:pos="5400"/>
+        </w:tabs>
+        <w:ind w:left="5400" w:hanging="360"/>
       </w:pPr>
       <w:rPr>
         <w:rFonts w:ascii="Wingdings" w:hAnsi="Wingdings" w:hint="default"/>
@@ -4215,9 +5377,9 @@
       <w:lvlJc w:val="left"/>
       <w:pPr>
         <w:tabs>
-          <w:tab w:val="num" w:pos="5760"/>
-        </w:tabs>
-        <w:ind w:left="5760" w:hanging="360"/>
+          <w:tab w:val="num" w:pos="6120"/>
+        </w:tabs>
+        <w:ind w:left="6120" w:hanging="360"/>
       </w:pPr>
       <w:rPr>
         <w:rFonts w:ascii="Wingdings" w:hAnsi="Wingdings" w:hint="default"/>
@@ -4231,9 +5393,9 @@
       <w:lvlJc w:val="left"/>
       <w:pPr>
         <w:tabs>
-          <w:tab w:val="num" w:pos="6480"/>
-        </w:tabs>
-        <w:ind w:left="6480" w:hanging="360"/>
+          <w:tab w:val="num" w:pos="6840"/>
+        </w:tabs>
+        <w:ind w:left="6840" w:hanging="360"/>
       </w:pPr>
       <w:rPr>
         <w:rFonts w:ascii="Wingdings" w:hAnsi="Wingdings" w:hint="default"/>
@@ -4241,7 +5403,7 @@
       </w:rPr>
     </w:lvl>
   </w:abstractNum>
-  <w:abstractNum w:abstractNumId="15" w15:restartNumberingAfterBreak="0">
+  <w:abstractNum w:abstractNumId="22" w15:restartNumberingAfterBreak="0">
     <w:nsid w:val="7AE92005"/>
     <w:multiLevelType w:val="multilevel"/>
     <w:tmpl w:val="2C668AEA"/>
@@ -4390,7 +5552,7 @@
       </w:rPr>
     </w:lvl>
   </w:abstractNum>
-  <w:abstractNum w:abstractNumId="16" w15:restartNumberingAfterBreak="0">
+  <w:abstractNum w:abstractNumId="23" w15:restartNumberingAfterBreak="0">
     <w:nsid w:val="7BBE78D5"/>
     <w:multiLevelType w:val="multilevel"/>
     <w:tmpl w:val="8D323C84"/>
@@ -4540,55 +5702,76 @@
     </w:lvl>
   </w:abstractNum>
   <w:num w:numId="1" w16cid:durableId="339820737">
-    <w:abstractNumId w:val="10"/>
+    <w:abstractNumId w:val="14"/>
   </w:num>
   <w:num w:numId="2" w16cid:durableId="139885193">
-    <w:abstractNumId w:val="16"/>
+    <w:abstractNumId w:val="23"/>
   </w:num>
   <w:num w:numId="3" w16cid:durableId="1073771263">
-    <w:abstractNumId w:val="4"/>
+    <w:abstractNumId w:val="6"/>
   </w:num>
   <w:num w:numId="4" w16cid:durableId="1044522216">
-    <w:abstractNumId w:val="12"/>
+    <w:abstractNumId w:val="19"/>
   </w:num>
   <w:num w:numId="5" w16cid:durableId="408501146">
     <w:abstractNumId w:val="1"/>
   </w:num>
   <w:num w:numId="6" w16cid:durableId="2101023558">
-    <w:abstractNumId w:val="8"/>
+    <w:abstractNumId w:val="12"/>
   </w:num>
   <w:num w:numId="7" w16cid:durableId="1796215947">
     <w:abstractNumId w:val="0"/>
   </w:num>
   <w:num w:numId="8" w16cid:durableId="1970742443">
+    <w:abstractNumId w:val="13"/>
+  </w:num>
+  <w:num w:numId="9" w16cid:durableId="1773043357">
+    <w:abstractNumId w:val="21"/>
+  </w:num>
+  <w:num w:numId="10" w16cid:durableId="185993644">
+    <w:abstractNumId w:val="4"/>
+  </w:num>
+  <w:num w:numId="11" w16cid:durableId="499272815">
+    <w:abstractNumId w:val="11"/>
+  </w:num>
+  <w:num w:numId="12" w16cid:durableId="41490877">
+    <w:abstractNumId w:val="5"/>
+  </w:num>
+  <w:num w:numId="13" w16cid:durableId="952829614">
+    <w:abstractNumId w:val="8"/>
+  </w:num>
+  <w:num w:numId="14" w16cid:durableId="815806680">
+    <w:abstractNumId w:val="20"/>
+  </w:num>
+  <w:num w:numId="15" w16cid:durableId="1505389499">
+    <w:abstractNumId w:val="22"/>
+  </w:num>
+  <w:num w:numId="16" w16cid:durableId="1433555106">
+    <w:abstractNumId w:val="7"/>
+  </w:num>
+  <w:num w:numId="17" w16cid:durableId="1026980794">
+    <w:abstractNumId w:val="17"/>
+  </w:num>
+  <w:num w:numId="18" w16cid:durableId="1367214449">
+    <w:abstractNumId w:val="15"/>
+  </w:num>
+  <w:num w:numId="19" w16cid:durableId="117920133">
+    <w:abstractNumId w:val="3"/>
+  </w:num>
+  <w:num w:numId="20" w16cid:durableId="1441291844">
+    <w:abstractNumId w:val="2"/>
+  </w:num>
+  <w:num w:numId="21" w16cid:durableId="1143547196">
+    <w:abstractNumId w:val="10"/>
+  </w:num>
+  <w:num w:numId="22" w16cid:durableId="1380084097">
+    <w:abstractNumId w:val="16"/>
+  </w:num>
+  <w:num w:numId="23" w16cid:durableId="1879195666">
     <w:abstractNumId w:val="9"/>
   </w:num>
-  <w:num w:numId="9" w16cid:durableId="1773043357">
-    <w:abstractNumId w:val="14"/>
-  </w:num>
-  <w:num w:numId="10" w16cid:durableId="185993644">
-    <w:abstractNumId w:val="2"/>
-  </w:num>
-  <w:num w:numId="11" w16cid:durableId="499272815">
-    <w:abstractNumId w:val="7"/>
-  </w:num>
-  <w:num w:numId="12" w16cid:durableId="41490877">
-    <w:abstractNumId w:val="3"/>
-  </w:num>
-  <w:num w:numId="13" w16cid:durableId="952829614">
-    <w:abstractNumId w:val="6"/>
-  </w:num>
-  <w:num w:numId="14" w16cid:durableId="815806680">
-    <w:abstractNumId w:val="13"/>
-  </w:num>
-  <w:num w:numId="15" w16cid:durableId="1505389499">
-    <w:abstractNumId w:val="15"/>
-  </w:num>
-  <w:num w:numId="16" w16cid:durableId="1433555106">
-    <w:abstractNumId w:val="5"/>
-  </w:num>
-  <w:num w:numId="17" w16cid:durableId="1026980794">
-    <w:abstractNumId w:val="11"/>
+  <w:num w:numId="24" w16cid:durableId="234167803">
+    <w:abstractNumId w:val="18"/>
   </w:num>
 </w:numbering>
 </file>
@@ -5722,8 +6905,10 @@
     <w:rsid w:val="00074AD7"/>
     <w:rsid w:val="0035767B"/>
     <w:rsid w:val="00473319"/>
+    <w:rsid w:val="0060288C"/>
     <w:rsid w:val="006E3C6D"/>
     <w:rsid w:val="007402B2"/>
+    <w:rsid w:val="00775A37"/>
     <w:rsid w:val="009249F5"/>
     <w:rsid w:val="00A85F24"/>
     <w:rsid w:val="00AD399A"/>

</xml_diff>

<commit_message>
updated report(claude) type shit
</commit_message>
<xml_diff>
--- a/Report.docx
+++ b/Report.docx
@@ -1,6 +1,6 @@
 
 <file path=word/document.xml><?xml version="1.0" encoding="utf-8"?>
-<w:document xmlns:wpc="http://schemas.microsoft.com/office/word/2010/wordprocessingCanvas" xmlns:cx="http://schemas.microsoft.com/office/drawing/2014/chartex" xmlns:cx1="http://schemas.microsoft.com/office/drawing/2015/9/8/chartex" xmlns:cx2="http://schemas.microsoft.com/office/drawing/2015/10/21/chartex" xmlns:cx3="http://schemas.microsoft.com/office/drawing/2016/5/9/chartex" xmlns:cx4="http://schemas.microsoft.com/office/drawing/2016/5/10/chartex" xmlns:cx5="http://schemas.microsoft.com/office/drawing/2016/5/11/chartex" xmlns:cx6="http://schemas.microsoft.com/office/drawing/2016/5/12/chartex" xmlns:cx7="http://schemas.microsoft.com/office/drawing/2016/5/13/chartex" xmlns:cx8="http://schemas.microsoft.com/office/drawing/2016/5/14/chartex" xmlns:mc="http://schemas.openxmlformats.org/markup-compatibility/2006" xmlns:aink="http://schemas.microsoft.com/office/drawing/2016/ink" xmlns:am3d="http://schemas.microsoft.com/office/drawing/2017/model3d" xmlns:o="urn:schemas-microsoft-com:office:office" xmlns:oel="http://schemas.microsoft.com/office/2019/extlst" xmlns:r="http://schemas.openxmlformats.org/officeDocument/2006/relationships" xmlns:m="http://schemas.openxmlformats.org/officeDocument/2006/math" xmlns:v="urn:schemas-microsoft-com:vml" xmlns:wp14="http://schemas.microsoft.com/office/word/2010/wordprocessingDrawing" xmlns:wp="http://schemas.openxmlformats.org/drawingml/2006/wordprocessingDrawing" xmlns:w10="urn:schemas-microsoft-com:office:word" xmlns:w="http://schemas.openxmlformats.org/wordprocessingml/2006/main" xmlns:w14="http://schemas.microsoft.com/office/word/2010/wordml" xmlns:w15="http://schemas.microsoft.com/office/word/2012/wordml" xmlns:w16cex="http://schemas.microsoft.com/office/word/2018/wordml/cex" xmlns:w16cid="http://schemas.microsoft.com/office/word/2016/wordml/cid" xmlns:w16="http://schemas.microsoft.com/office/word/2018/wordml" xmlns:w16du="http://schemas.microsoft.com/office/word/2023/wordml/word16du" xmlns:w16sdtdh="http://schemas.microsoft.com/office/word/2020/wordml/sdtdatahash" xmlns:w16se="http://schemas.microsoft.com/office/word/2015/wordml/symex" xmlns:wpg="http://schemas.microsoft.com/office/word/2010/wordprocessingGroup" xmlns:wpi="http://schemas.microsoft.com/office/word/2010/wordprocessingInk" xmlns:wne="http://schemas.microsoft.com/office/word/2006/wordml" xmlns:wps="http://schemas.microsoft.com/office/word/2010/wordprocessingShape" mc:Ignorable="w14 w15 w16se w16cid w16 w16cex w16sdtdh w16du wp14">
+<w:document xmlns:wpc="http://schemas.microsoft.com/office/word/2010/wordprocessingCanvas" xmlns:cx="http://schemas.microsoft.com/office/drawing/2014/chartex" xmlns:cx1="http://schemas.microsoft.com/office/drawing/2015/9/8/chartex" xmlns:cx2="http://schemas.microsoft.com/office/drawing/2015/10/21/chartex" xmlns:cx3="http://schemas.microsoft.com/office/drawing/2016/5/9/chartex" xmlns:cx4="http://schemas.microsoft.com/office/drawing/2016/5/10/chartex" xmlns:cx5="http://schemas.microsoft.com/office/drawing/2016/5/11/chartex" xmlns:cx6="http://schemas.microsoft.com/office/drawing/2016/5/12/chartex" xmlns:cx7="http://schemas.microsoft.com/office/drawing/2016/5/13/chartex" xmlns:cx8="http://schemas.microsoft.com/office/drawing/2016/5/14/chartex" xmlns:mc="http://schemas.openxmlformats.org/markup-compatibility/2006" xmlns:aink="http://schemas.microsoft.com/office/drawing/2016/ink" xmlns:am3d="http://schemas.microsoft.com/office/drawing/2017/model3d" xmlns:o="urn:schemas-microsoft-com:office:office" xmlns:r="http://schemas.openxmlformats.org/officeDocument/2006/relationships" xmlns:m="http://schemas.openxmlformats.org/officeDocument/2006/math" xmlns:v="urn:schemas-microsoft-com:vml" xmlns:wp14="http://schemas.microsoft.com/office/word/2010/wordprocessingDrawing" xmlns:wp="http://schemas.openxmlformats.org/drawingml/2006/wordprocessingDrawing" xmlns:w10="urn:schemas-microsoft-com:office:word" xmlns:w="http://schemas.openxmlformats.org/wordprocessingml/2006/main" xmlns:w14="http://schemas.microsoft.com/office/word/2010/wordml" xmlns:w15="http://schemas.microsoft.com/office/word/2012/wordml" xmlns:w16cex="http://schemas.microsoft.com/office/word/2018/wordml/cex" xmlns:w16cid="http://schemas.microsoft.com/office/word/2016/wordml/cid" xmlns:w16="http://schemas.microsoft.com/office/word/2018/wordml" xmlns:w16sdtdh="http://schemas.microsoft.com/office/word/2020/wordml/sdtdatahash" xmlns:w16se="http://schemas.microsoft.com/office/word/2015/wordml/symex" xmlns:wpg="http://schemas.microsoft.com/office/word/2010/wordprocessingGroup" xmlns:wpi="http://schemas.microsoft.com/office/word/2010/wordprocessingInk" xmlns:wne="http://schemas.microsoft.com/office/word/2006/wordml" xmlns:wps="http://schemas.microsoft.com/office/word/2010/wordprocessingShape" mc:Ignorable="w14 w15 w16se w16cid w16 w16cex w16sdtdh wp14">
   <w:body>
     <w:sdt>
       <w:sdtPr>
@@ -208,6 +208,7 @@
                                           <w:dataBinding w:prefixMappings="xmlns:ns0='http://purl.org/dc/elements/1.1/' xmlns:ns1='http://schemas.openxmlformats.org/package/2006/metadata/core-properties' " w:xpath="/ns1:coreProperties[1]/ns0:title[1]" w:storeItemID="{6C3C8BC8-F283-45AE-878A-BAB7291924A1}"/>
                                           <w:text/>
                                         </w:sdtPr>
+                                        <w:sdtEndPr/>
                                         <w:sdtContent>
                                           <w:r>
                                             <w:rPr>
@@ -248,6 +249,7 @@
                                           <w:dataBinding w:prefixMappings="xmlns:ns0='http://purl.org/dc/elements/1.1/' xmlns:ns1='http://schemas.openxmlformats.org/package/2006/metadata/core-properties' " w:xpath="/ns1:coreProperties[1]/ns0:subject[1]" w:storeItemID="{6C3C8BC8-F283-45AE-878A-BAB7291924A1}"/>
                                           <w:text/>
                                         </w:sdtPr>
+                                        <w:sdtEndPr/>
                                         <w:sdtContent>
                                           <w:r>
                                             <w:rPr>
@@ -355,6 +357,7 @@
                                             <w:dataBinding w:prefixMappings="xmlns:ns0='http://purl.org/dc/elements/1.1/' xmlns:ns1='http://schemas.openxmlformats.org/package/2006/metadata/core-properties' " w:xpath="/ns1:coreProperties[1]/ns1:category[1]" w:storeItemID="{6C3C8BC8-F283-45AE-878A-BAB7291924A1}"/>
                                             <w:text/>
                                           </w:sdtPr>
+                                          <w:sdtEndPr/>
                                           <w:sdtContent>
                                             <w:tc>
                                               <w:tcPr>
@@ -449,7 +452,7 @@
                     <v:stroke joinstyle="miter"/>
                     <v:path gradientshapeok="t" o:connecttype="rect"/>
                   </v:shapetype>
-                  <v:shape id="Text Box 2" o:spid="_x0000_s1026" type="#_x0000_t202" alt="Cover page layout" style="position:absolute;margin-left:0;margin-top:0;width:540pt;height:10in;z-index:-251657216;visibility:visible;mso-wrap-style:square;mso-width-percent:0;mso-height-percent:0;mso-wrap-distance-left:9pt;mso-wrap-distance-top:0;mso-wrap-distance-right:9pt;mso-wrap-distance-bottom:0;mso-position-horizontal:center;mso-position-horizontal-relative:page;mso-position-vertical:center;mso-position-vertical-relative:page;mso-width-percent:0;mso-height-percent:0;mso-width-relative:page;mso-height-relative:page;v-text-anchor:top" o:gfxdata="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" o:allowoverlap="f" filled="f" stroked="f" strokeweight=".5pt">
+                  <v:shape id="Text Box 2" o:spid="_x0000_s1026" type="#_x0000_t202" alt="Cover page layout" style="position:absolute;margin-left:0;margin-top:0;width:540pt;height:10in;z-index:-251657216;visibility:visible;mso-wrap-style:square;mso-width-percent:0;mso-height-percent:0;mso-wrap-distance-left:9pt;mso-wrap-distance-top:0;mso-wrap-distance-right:9pt;mso-wrap-distance-bottom:0;mso-position-horizontal:center;mso-position-horizontal-relative:page;mso-position-vertical:center;mso-position-vertical-relative:page;mso-width-percent:0;mso-height-percent:0;mso-width-relative:page;mso-height-relative:page;v-text-anchor:top" o:gfxdata="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" o:allowoverlap="f" filled="f" stroked="f" strokeweight=".5pt">
                     <v:textbox inset="0,0,0,0">
                       <w:txbxContent>
                         <w:tbl>
@@ -588,6 +591,7 @@
                                     <w:dataBinding w:prefixMappings="xmlns:ns0='http://purl.org/dc/elements/1.1/' xmlns:ns1='http://schemas.openxmlformats.org/package/2006/metadata/core-properties' " w:xpath="/ns1:coreProperties[1]/ns0:title[1]" w:storeItemID="{6C3C8BC8-F283-45AE-878A-BAB7291924A1}"/>
                                     <w:text/>
                                   </w:sdtPr>
+                                  <w:sdtEndPr/>
                                   <w:sdtContent>
                                     <w:r>
                                       <w:rPr>
@@ -628,6 +632,7 @@
                                     <w:dataBinding w:prefixMappings="xmlns:ns0='http://purl.org/dc/elements/1.1/' xmlns:ns1='http://schemas.openxmlformats.org/package/2006/metadata/core-properties' " w:xpath="/ns1:coreProperties[1]/ns0:subject[1]" w:storeItemID="{6C3C8BC8-F283-45AE-878A-BAB7291924A1}"/>
                                     <w:text/>
                                   </w:sdtPr>
+                                  <w:sdtEndPr/>
                                   <w:sdtContent>
                                     <w:r>
                                       <w:rPr>
@@ -735,6 +740,7 @@
                                       <w:dataBinding w:prefixMappings="xmlns:ns0='http://purl.org/dc/elements/1.1/' xmlns:ns1='http://schemas.openxmlformats.org/package/2006/metadata/core-properties' " w:xpath="/ns1:coreProperties[1]/ns1:category[1]" w:storeItemID="{6C3C8BC8-F283-45AE-878A-BAB7291924A1}"/>
                                       <w:text/>
                                     </w:sdtPr>
+                                    <w:sdtEndPr/>
                                     <w:sdtContent>
                                       <w:tc>
                                         <w:tcPr>
@@ -1360,6 +1366,7 @@
           <w:sz w:val="28"/>
           <w:szCs w:val="28"/>
         </w:rPr>
+        <w:lastRenderedPageBreak/>
         <w:t>Claude:</w:t>
       </w:r>
     </w:p>
@@ -1378,12 +1385,7 @@
         </w:rPr>
       </w:pPr>
       <w:r>
-        <w:rPr>
-          <w:b/>
-          <w:bCs/>
-          <w:szCs w:val="28"/>
-        </w:rPr>
-        <w:t>!!</w:t>
+        <w:t>The code correctly implements polynomial operations and provides a comprehensive set of features for manipulation and evaluation</w:t>
       </w:r>
     </w:p>
     <w:p>
@@ -1394,19 +1396,27 @@
           <w:numId w:val="17"/>
         </w:numPr>
         <w:rPr>
-          <w:b/>
-          <w:bCs/>
           <w:sz w:val="28"/>
           <w:szCs w:val="28"/>
         </w:rPr>
       </w:pPr>
       <w:r>
-        <w:rPr>
-          <w:b/>
-          <w:bCs/>
-          <w:szCs w:val="28"/>
-        </w:rPr>
-        <w:t>!!!</w:t>
+        <w:t xml:space="preserve">As </w:t>
+      </w:r>
+      <w:r>
+        <w:t>for</w:t>
+      </w:r>
+      <w:r>
+        <w:t xml:space="preserve"> edge cases, the </w:t>
+      </w:r>
+      <w:r>
+        <w:t xml:space="preserve">code removes leading zeros when constructing polynomials, ensuring that the polynomial degree and operations don't get skewed by unnecessary terms. However, input validation for edge cases like empty coefficients and division by zero in Newton’s method should be handled more </w:t>
+      </w:r>
+      <w:r>
+        <w:t>thoroughly</w:t>
+      </w:r>
+      <w:r>
+        <w:t>.</w:t>
       </w:r>
     </w:p>
     <w:p>
@@ -1424,12 +1434,15 @@
         </w:rPr>
       </w:pPr>
       <w:r>
-        <w:rPr>
-          <w:b/>
-          <w:bCs/>
-          <w:szCs w:val="28"/>
-        </w:rPr>
-        <w:t>!!!!</w:t>
+        <w:t xml:space="preserve">Most functions handled the tests well, except for the </w:t>
+      </w:r>
+      <w:proofErr w:type="spellStart"/>
+      <w:r>
+        <w:t>getRoot</w:t>
+      </w:r>
+      <w:proofErr w:type="spellEnd"/>
+      <w:r>
+        <w:t xml:space="preserve"> function, which struggled. This is reasonable, as it uses Newton’s method, an older technique that becomes less accurate as the polynomial's degree increases.</w:t>
       </w:r>
     </w:p>
     <w:p>
@@ -1445,15 +1458,20 @@
       </w:pPr>
       <w:r>
         <w:rPr>
+          <w:b/>
+          <w:bCs/>
           <w:szCs w:val="28"/>
         </w:rPr>
-        <w:t>Error Handling: Assess whether the code handles possible errors gracefully (e.g., invalid inputs, exceptions).</w:t>
+        <w:t>Error Handling</w:t>
       </w:r>
       <w:r>
         <w:rPr>
           <w:szCs w:val="28"/>
         </w:rPr>
-        <w:t>!!!</w:t>
+        <w:t xml:space="preserve">: </w:t>
+      </w:r>
+      <w:r>
+        <w:t>The code lacks robust error handling in some cases (e.g., division by zero in Newton's method, input validation). Adding checks would improve reliability, especially for edge cases.</w:t>
       </w:r>
     </w:p>
     <w:p>
@@ -1468,33 +1486,88 @@
         </w:rPr>
       </w:pPr>
       <w:r>
+        <w:t>While t</w:t>
+      </w:r>
+      <w:r>
+        <w:t>he model occasionally forgets to complete certain tasks</w:t>
+      </w:r>
+      <w:proofErr w:type="gramStart"/>
+      <w:r>
+        <w:t>,</w:t>
+      </w:r>
+      <w:r>
+        <w:t xml:space="preserve"> </w:t>
+      </w:r>
+      <w:r>
+        <w:t>,</w:t>
+      </w:r>
+      <w:proofErr w:type="gramEnd"/>
+      <w:r>
+        <w:t xml:space="preserve"> it has never ignored a prompt entirely</w:t>
+      </w:r>
+    </w:p>
+    <w:p>
+      <w:pPr>
+        <w:pStyle w:val="ListParagraph"/>
+        <w:numPr>
+          <w:ilvl w:val="2"/>
+          <w:numId w:val="17"/>
+        </w:numPr>
+        <w:rPr>
+          <w:szCs w:val="28"/>
+        </w:rPr>
+      </w:pPr>
+      <w:r>
+        <w:t>For example, when asked to create a menu for operations, it only generated one for 8 operations and left out the remaining ones. Additionally, when prompted to edit the behavior of a specific function—such as its nature or return type—the model successfully made the changes to the function itself but neglected to update the menu or the header file. As a result, I frequently had to remind it to synchronize the menu with the latest function updates.</w:t>
+      </w:r>
+    </w:p>
+    <w:p>
+      <w:pPr>
+        <w:pStyle w:val="ListParagraph"/>
+        <w:numPr>
+          <w:ilvl w:val="1"/>
+          <w:numId w:val="17"/>
+        </w:numPr>
+        <w:rPr>
+          <w:szCs w:val="28"/>
+        </w:rPr>
+      </w:pPr>
+      <w:r>
         <w:rPr>
           <w:b/>
           <w:bCs/>
           <w:sz w:val="26"/>
           <w:szCs w:val="28"/>
         </w:rPr>
-        <w:t>Rating</w:t>
-      </w:r>
-      <w:proofErr w:type="gramStart"/>
-      <w:r>
-        <w:rPr>
-          <w:b/>
-          <w:bCs/>
-          <w:sz w:val="26"/>
+        <w:t xml:space="preserve">Rating: </w:t>
+      </w:r>
+      <w:r>
+        <w:rPr>
+          <w:b/>
+          <w:bCs/>
           <w:szCs w:val="28"/>
-        </w:rPr>
-        <w:t xml:space="preserve">: </w:t>
+          <w:highlight w:val="yellow"/>
+        </w:rPr>
+        <w:t>8</w:t>
       </w:r>
       <w:r>
         <w:rPr>
           <w:b/>
           <w:bCs/>
           <w:szCs w:val="28"/>
-        </w:rPr>
-        <w:t>!!!</w:t>
-      </w:r>
-      <w:proofErr w:type="gramEnd"/>
+          <w:highlight w:val="yellow"/>
+        </w:rPr>
+        <w:t>5</w:t>
+      </w:r>
+      <w:r>
+        <w:rPr>
+          <w:b/>
+          <w:bCs/>
+          <w:szCs w:val="28"/>
+          <w:highlight w:val="yellow"/>
+        </w:rPr>
+        <w:t>%</w:t>
+      </w:r>
     </w:p>
     <w:p>
       <w:r>
@@ -1708,6 +1781,7 @@
         <w:ind w:left="1443"/>
       </w:pPr>
       <w:r>
+        <w:lastRenderedPageBreak/>
         <w:t>The code overall didn’t take up a lot of coding space with a total of 470 lines of code (very acceptable)</w:t>
       </w:r>
       <w:r>
@@ -1833,7 +1907,7 @@
         </w:rPr>
       </w:pPr>
       <w:r>
-        <w:t>!!!</w:t>
+        <w:t>The code balances functionality and simplicity. While operations like differentiation and integration are user-friendly, Newton's root-finding method can be somewhat overwhelming.</w:t>
       </w:r>
     </w:p>
     <w:p>
@@ -1850,12 +1924,59 @@
         </w:rPr>
       </w:pPr>
       <w:r>
-        <w:t>!!!</w:t>
-      </w:r>
-    </w:p>
-    <w:p>
-      <w:r>
-        <w:lastRenderedPageBreak/>
+        <w:t>Claude</w:t>
+      </w:r>
+      <w:r>
+        <w:t xml:space="preserve"> efficiently managed the code space, completing the task in just 356 lines of code.</w:t>
+      </w:r>
+    </w:p>
+    <w:p>
+      <w:pPr>
+        <w:pStyle w:val="ListParagraph"/>
+        <w:numPr>
+          <w:ilvl w:val="1"/>
+          <w:numId w:val="21"/>
+        </w:numPr>
+        <w:rPr>
+          <w:b/>
+          <w:bCs/>
+          <w:sz w:val="26"/>
+        </w:rPr>
+      </w:pPr>
+      <w:r>
+        <w:rPr>
+          <w:b/>
+          <w:bCs/>
+        </w:rPr>
+        <w:t xml:space="preserve">Rating: </w:t>
+      </w:r>
+      <w:r>
+        <w:rPr>
+          <w:b/>
+          <w:bCs/>
+          <w:highlight w:val="yellow"/>
+        </w:rPr>
+        <w:t>8</w:t>
+      </w:r>
+      <w:r>
+        <w:rPr>
+          <w:b/>
+          <w:bCs/>
+          <w:highlight w:val="yellow"/>
+        </w:rPr>
+        <w:t>5</w:t>
+      </w:r>
+      <w:r>
+        <w:rPr>
+          <w:b/>
+          <w:bCs/>
+          <w:highlight w:val="yellow"/>
+        </w:rPr>
+        <w:t>%</w:t>
+      </w:r>
+    </w:p>
+    <w:p>
+      <w:r>
         <w:pict w14:anchorId="0ADC96F7">
           <v:rect id="_x0000_i1028" style="width:0;height:1.5pt" o:hralign="center" o:hrstd="t" o:hr="t" fillcolor="#a0a0a0" stroked="f"/>
         </w:pict>
@@ -1956,6 +2077,10 @@
     </w:p>
     <w:p>
       <w:r>
+        <w:rPr>
+          <w:noProof/>
+        </w:rPr>
+        <w:lastRenderedPageBreak/>
         <w:drawing>
           <wp:inline distT="0" distB="0" distL="0" distR="0" wp14:anchorId="2C542102" wp14:editId="6A90E15B">
             <wp:extent cx="5657850" cy="5167624"/>
@@ -2042,7 +2167,6 @@
           <w:bCs/>
           <w:sz w:val="26"/>
         </w:rPr>
-        <w:lastRenderedPageBreak/>
         <w:t>Claude</w:t>
       </w:r>
       <w:r>
@@ -2068,7 +2192,13 @@
         </w:rPr>
       </w:pPr>
       <w:r>
-        <w:t>!!!!</w:t>
+        <w:rPr>
+          <w:rStyle w:val="Strong"/>
+        </w:rPr>
+        <w:t>Code structure</w:t>
+      </w:r>
+      <w:r>
+        <w:t>: The code is structured well with clear separation of header and implementation. It follows common C++ practices with proper use of encapsulation and operator overloading.</w:t>
       </w:r>
     </w:p>
     <w:p>
@@ -2085,8 +2215,176 @@
         </w:rPr>
       </w:pPr>
       <w:r>
-        <w:t>!!!!</w:t>
-      </w:r>
+        <w:rPr>
+          <w:rStyle w:val="Strong"/>
+        </w:rPr>
+        <w:t>Naming conventions</w:t>
+      </w:r>
+      <w:r>
+        <w:t xml:space="preserve">: Most function and variable names are descriptive (e.g., </w:t>
+      </w:r>
+      <w:proofErr w:type="gramStart"/>
+      <w:r>
+        <w:t>degree(</w:t>
+      </w:r>
+      <w:proofErr w:type="gramEnd"/>
+      <w:r>
+        <w:t>)</w:t>
+      </w:r>
+      <w:r>
+        <w:t xml:space="preserve">, </w:t>
+      </w:r>
+      <w:r>
+        <w:t>evaluate</w:t>
+      </w:r>
+      <w:r>
+        <w:t>(),de</w:t>
+      </w:r>
+      <w:r>
+        <w:t>rivative</w:t>
+      </w:r>
+      <w:r>
+        <w:t>()), making the code easier to follow.</w:t>
+      </w:r>
+    </w:p>
+    <w:p>
+      <w:pPr>
+        <w:pStyle w:val="ListParagraph"/>
+        <w:numPr>
+          <w:ilvl w:val="1"/>
+          <w:numId w:val="24"/>
+        </w:numPr>
+        <w:rPr>
+          <w:b/>
+          <w:bCs/>
+          <w:sz w:val="26"/>
+        </w:rPr>
+      </w:pPr>
+      <w:r>
+        <w:rPr>
+          <w:rStyle w:val="Strong"/>
+        </w:rPr>
+        <w:t>Code comments</w:t>
+      </w:r>
+      <w:r>
+        <w:t>: The code could benefit from more comments, especially for more complex parts like the composition, root-finding, and evaluation algorithms. This would make it easier for future readers to understand the reasoning behind certain design choices.</w:t>
+      </w:r>
+    </w:p>
+    <w:p>
+      <w:pPr>
+        <w:pStyle w:val="ListParagraph"/>
+        <w:numPr>
+          <w:ilvl w:val="1"/>
+          <w:numId w:val="24"/>
+        </w:numPr>
+        <w:rPr>
+          <w:b/>
+          <w:bCs/>
+          <w:sz w:val="26"/>
+        </w:rPr>
+      </w:pPr>
+      <w:r>
+        <w:t>Additionally, it is important to note that Claude is designed for complex tasks, such as code generation, which is reflected in its user interface by separating the code from its explanations.</w:t>
+      </w:r>
+    </w:p>
+    <w:p>
+      <w:pPr>
+        <w:rPr>
+          <w:b/>
+          <w:bCs/>
+          <w:sz w:val="26"/>
+        </w:rPr>
+      </w:pPr>
+      <w:r>
+        <w:rPr>
+          <w:b/>
+          <w:bCs/>
+          <w:sz w:val="26"/>
+        </w:rPr>
+        <w:lastRenderedPageBreak/>
+        <w:drawing>
+          <wp:inline distT="0" distB="0" distL="0" distR="0" wp14:anchorId="4BC4ABDB" wp14:editId="13B6E954">
+            <wp:extent cx="5943600" cy="3343275"/>
+            <wp:effectExtent l="0" t="0" r="0" b="9525"/>
+            <wp:docPr id="4" name="Picture 4"/>
+            <wp:cNvGraphicFramePr>
+              <a:graphicFrameLocks xmlns:a="http://schemas.openxmlformats.org/drawingml/2006/main" noChangeAspect="1"/>
+            </wp:cNvGraphicFramePr>
+            <a:graphic xmlns:a="http://schemas.openxmlformats.org/drawingml/2006/main">
+              <a:graphicData uri="http://schemas.openxmlformats.org/drawingml/2006/picture">
+                <pic:pic xmlns:pic="http://schemas.openxmlformats.org/drawingml/2006/picture">
+                  <pic:nvPicPr>
+                    <pic:cNvPr id="1" name=""/>
+                    <pic:cNvPicPr/>
+                  </pic:nvPicPr>
+                  <pic:blipFill>
+                    <a:blip r:embed="rId8"/>
+                    <a:stretch>
+                      <a:fillRect/>
+                    </a:stretch>
+                  </pic:blipFill>
+                  <pic:spPr>
+                    <a:xfrm>
+                      <a:off x="0" y="0"/>
+                      <a:ext cx="5943600" cy="3343275"/>
+                    </a:xfrm>
+                    <a:prstGeom prst="rect">
+                      <a:avLst/>
+                    </a:prstGeom>
+                  </pic:spPr>
+                </pic:pic>
+              </a:graphicData>
+            </a:graphic>
+          </wp:inline>
+        </w:drawing>
+      </w:r>
+    </w:p>
+    <w:p>
+      <w:pPr>
+        <w:pStyle w:val="ListParagraph"/>
+        <w:numPr>
+          <w:ilvl w:val="1"/>
+          <w:numId w:val="24"/>
+        </w:numPr>
+        <w:rPr>
+          <w:b/>
+          <w:bCs/>
+          <w:sz w:val="26"/>
+        </w:rPr>
+      </w:pPr>
+      <w:r>
+        <w:rPr>
+          <w:b/>
+          <w:bCs/>
+        </w:rPr>
+        <w:t>Rating</w:t>
+      </w:r>
+      <w:r>
+        <w:rPr>
+          <w:b/>
+          <w:bCs/>
+        </w:rPr>
+        <w:t xml:space="preserve">: </w:t>
+      </w:r>
+      <w:r>
+        <w:rPr>
+          <w:b/>
+          <w:bCs/>
+          <w:highlight w:val="yellow"/>
+        </w:rPr>
+        <w:t>70%</w:t>
+      </w:r>
+    </w:p>
+    <w:p>
+      <w:pPr>
+        <w:pStyle w:val="ListParagraph"/>
+        <w:ind w:left="1440"/>
+        <w:rPr>
+          <w:b/>
+          <w:bCs/>
+          <w:sz w:val="26"/>
+        </w:rPr>
+      </w:pPr>
     </w:p>
     <w:p>
       <w:r>
@@ -2280,7 +2578,94 @@
         </w:rPr>
       </w:pPr>
       <w:r>
-        <w:t>!!!</w:t>
+        <w:rPr>
+          <w:b/>
+          <w:bCs/>
+        </w:rPr>
+        <w:t>As for the code:</w:t>
+      </w:r>
+    </w:p>
+    <w:p>
+      <w:pPr>
+        <w:pStyle w:val="ListParagraph"/>
+        <w:numPr>
+          <w:ilvl w:val="2"/>
+          <w:numId w:val="19"/>
+        </w:numPr>
+      </w:pPr>
+      <w:r>
+        <w:lastRenderedPageBreak/>
+        <w:t>The implementation features a well-encapsulated, object-oriented design. It effectively handles most edge cases, particularly concerning polynomial degree and coefficients.</w:t>
+      </w:r>
+    </w:p>
+    <w:p>
+      <w:pPr>
+        <w:pStyle w:val="ListParagraph"/>
+        <w:numPr>
+          <w:ilvl w:val="2"/>
+          <w:numId w:val="19"/>
+        </w:numPr>
+      </w:pPr>
+      <w:r>
+        <w:t>there is room for improvement in error handling, especially related to root-finding and user input. Additionally, increasing the number of comments and documentation would help clarify the more complex sections of the code.</w:t>
+      </w:r>
+    </w:p>
+    <w:p>
+      <w:pPr>
+        <w:pStyle w:val="ListParagraph"/>
+        <w:ind w:left="2160"/>
+      </w:pPr>
+    </w:p>
+    <w:p>
+      <w:pPr>
+        <w:pStyle w:val="ListParagraph"/>
+        <w:numPr>
+          <w:ilvl w:val="1"/>
+          <w:numId w:val="19"/>
+        </w:numPr>
+      </w:pPr>
+      <w:r>
+        <w:rPr>
+          <w:b/>
+          <w:bCs/>
+        </w:rPr>
+        <w:t>As for the model:</w:t>
+      </w:r>
+    </w:p>
+    <w:p>
+      <w:pPr>
+        <w:ind w:left="1080"/>
+      </w:pPr>
+    </w:p>
+    <w:p>
+      <w:pPr>
+        <w:pStyle w:val="ListParagraph"/>
+        <w:numPr>
+          <w:ilvl w:val="2"/>
+          <w:numId w:val="19"/>
+        </w:numPr>
+      </w:pPr>
+      <w:r>
+        <w:t>During my interaction with the model, the only Aggravating aspect was when it made edits to a function's code without synchronizing those changes in the menu or header. Aside from this issue, the model demonstrated a strong understanding of the prompts and provided efficient responses. Overall, it was a great experience.</w:t>
+      </w:r>
+    </w:p>
+    <w:p/>
+    <w:p>
+      <w:pPr>
+        <w:pStyle w:val="ListParagraph"/>
+        <w:numPr>
+          <w:ilvl w:val="1"/>
+          <w:numId w:val="19"/>
+        </w:numPr>
+      </w:pPr>
+      <w:r>
+        <w:t xml:space="preserve">Would give an overall rating of: </w:t>
+      </w:r>
+      <w:r>
+        <w:rPr>
+          <w:highlight w:val="yellow"/>
+        </w:rPr>
+        <w:t>80%</w:t>
       </w:r>
     </w:p>
     <w:p/>
@@ -2293,7 +2678,6 @@
     <w:p/>
     <w:p/>
     <w:p/>
-    <w:p/>
     <w:p>
       <w:pPr>
         <w:rPr>
@@ -2310,7 +2694,6 @@
           <w:sz w:val="30"/>
           <w:u w:val="single"/>
         </w:rPr>
-        <w:lastRenderedPageBreak/>
         <w:t>Links:</w:t>
       </w:r>
     </w:p>
@@ -2324,7 +2707,7 @@
       <w:r>
         <w:t xml:space="preserve">: </w:t>
       </w:r>
-      <w:hyperlink r:id="rId8" w:history="1">
+      <w:hyperlink r:id="rId9" w:history="1">
         <w:r>
           <w:rPr>
             <w:rStyle w:val="Hyperlink"/>
@@ -2337,7 +2720,7 @@
       <w:r>
         <w:t xml:space="preserve">-Chat-GPT conversation 2(menu): </w:t>
       </w:r>
-      <w:hyperlink r:id="rId9" w:history="1">
+      <w:hyperlink r:id="rId10" w:history="1">
         <w:r>
           <w:rPr>
             <w:rStyle w:val="Hyperlink"/>
@@ -2350,7 +2733,7 @@
       <w:r>
         <w:t xml:space="preserve">-Claude conversation 1: </w:t>
       </w:r>
-      <w:hyperlink r:id="rId10" w:history="1">
+      <w:hyperlink r:id="rId11" w:history="1">
         <w:r>
           <w:rPr>
             <w:rStyle w:val="Hyperlink"/>
@@ -2363,7 +2746,7 @@
       <w:r>
         <w:t xml:space="preserve">-Claude conversation 2: </w:t>
       </w:r>
-      <w:hyperlink r:id="rId11" w:history="1">
+      <w:hyperlink r:id="rId12" w:history="1">
         <w:r>
           <w:rPr>
             <w:rStyle w:val="Hyperlink"/>
@@ -2376,7 +2759,7 @@
       <w:r>
         <w:t xml:space="preserve">-Claude conversation 3: </w:t>
       </w:r>
-      <w:hyperlink r:id="rId12" w:history="1">
+      <w:hyperlink r:id="rId13" w:history="1">
         <w:r>
           <w:rPr>
             <w:rStyle w:val="Hyperlink"/>
@@ -2387,9 +2770,10 @@
     </w:p>
     <w:p>
       <w:r>
+        <w:lastRenderedPageBreak/>
         <w:t xml:space="preserve">-Claude conversation 4(get root fix): </w:t>
       </w:r>
-      <w:hyperlink r:id="rId13" w:history="1">
+      <w:hyperlink r:id="rId14" w:history="1">
         <w:r>
           <w:rPr>
             <w:rStyle w:val="Hyperlink"/>
@@ -2412,7 +2796,7 @@
 </file>
 
 <file path=word/numbering.xml><?xml version="1.0" encoding="utf-8"?>
-<w:numbering xmlns:wpc="http://schemas.microsoft.com/office/word/2010/wordprocessingCanvas" xmlns:cx="http://schemas.microsoft.com/office/drawing/2014/chartex" xmlns:cx1="http://schemas.microsoft.com/office/drawing/2015/9/8/chartex" xmlns:cx2="http://schemas.microsoft.com/office/drawing/2015/10/21/chartex" xmlns:cx3="http://schemas.microsoft.com/office/drawing/2016/5/9/chartex" xmlns:cx4="http://schemas.microsoft.com/office/drawing/2016/5/10/chartex" xmlns:cx5="http://schemas.microsoft.com/office/drawing/2016/5/11/chartex" xmlns:cx6="http://schemas.microsoft.com/office/drawing/2016/5/12/chartex" xmlns:cx7="http://schemas.microsoft.com/office/drawing/2016/5/13/chartex" xmlns:cx8="http://schemas.microsoft.com/office/drawing/2016/5/14/chartex" xmlns:mc="http://schemas.openxmlformats.org/markup-compatibility/2006" xmlns:aink="http://schemas.microsoft.com/office/drawing/2016/ink" xmlns:am3d="http://schemas.microsoft.com/office/drawing/2017/model3d" xmlns:o="urn:schemas-microsoft-com:office:office" xmlns:oel="http://schemas.microsoft.com/office/2019/extlst" xmlns:r="http://schemas.openxmlformats.org/officeDocument/2006/relationships" xmlns:m="http://schemas.openxmlformats.org/officeDocument/2006/math" xmlns:v="urn:schemas-microsoft-com:vml" xmlns:wp14="http://schemas.microsoft.com/office/word/2010/wordprocessingDrawing" xmlns:wp="http://schemas.openxmlformats.org/drawingml/2006/wordprocessingDrawing" xmlns:w10="urn:schemas-microsoft-com:office:word" xmlns:w="http://schemas.openxmlformats.org/wordprocessingml/2006/main" xmlns:w14="http://schemas.microsoft.com/office/word/2010/wordml" xmlns:w15="http://schemas.microsoft.com/office/word/2012/wordml" xmlns:w16cex="http://schemas.microsoft.com/office/word/2018/wordml/cex" xmlns:w16cid="http://schemas.microsoft.com/office/word/2016/wordml/cid" xmlns:w16="http://schemas.microsoft.com/office/word/2018/wordml" xmlns:w16du="http://schemas.microsoft.com/office/word/2023/wordml/word16du" xmlns:w16sdtdh="http://schemas.microsoft.com/office/word/2020/wordml/sdtdatahash" xmlns:w16se="http://schemas.microsoft.com/office/word/2015/wordml/symex" xmlns:wpg="http://schemas.microsoft.com/office/word/2010/wordprocessingGroup" xmlns:wpi="http://schemas.microsoft.com/office/word/2010/wordprocessingInk" xmlns:wne="http://schemas.microsoft.com/office/word/2006/wordml" xmlns:wps="http://schemas.microsoft.com/office/word/2010/wordprocessingShape" mc:Ignorable="w14 w15 w16se w16cid w16 w16cex w16sdtdh w16du wp14">
+<w:numbering xmlns:wpc="http://schemas.microsoft.com/office/word/2010/wordprocessingCanvas" xmlns:cx="http://schemas.microsoft.com/office/drawing/2014/chartex" xmlns:cx1="http://schemas.microsoft.com/office/drawing/2015/9/8/chartex" xmlns:cx2="http://schemas.microsoft.com/office/drawing/2015/10/21/chartex" xmlns:cx3="http://schemas.microsoft.com/office/drawing/2016/5/9/chartex" xmlns:cx4="http://schemas.microsoft.com/office/drawing/2016/5/10/chartex" xmlns:cx5="http://schemas.microsoft.com/office/drawing/2016/5/11/chartex" xmlns:cx6="http://schemas.microsoft.com/office/drawing/2016/5/12/chartex" xmlns:cx7="http://schemas.microsoft.com/office/drawing/2016/5/13/chartex" xmlns:cx8="http://schemas.microsoft.com/office/drawing/2016/5/14/chartex" xmlns:mc="http://schemas.openxmlformats.org/markup-compatibility/2006" xmlns:aink="http://schemas.microsoft.com/office/drawing/2016/ink" xmlns:am3d="http://schemas.microsoft.com/office/drawing/2017/model3d" xmlns:o="urn:schemas-microsoft-com:office:office" xmlns:r="http://schemas.openxmlformats.org/officeDocument/2006/relationships" xmlns:m="http://schemas.openxmlformats.org/officeDocument/2006/math" xmlns:v="urn:schemas-microsoft-com:vml" xmlns:wp14="http://schemas.microsoft.com/office/word/2010/wordprocessingDrawing" xmlns:wp="http://schemas.openxmlformats.org/drawingml/2006/wordprocessingDrawing" xmlns:w10="urn:schemas-microsoft-com:office:word" xmlns:w="http://schemas.openxmlformats.org/wordprocessingml/2006/main" xmlns:w14="http://schemas.microsoft.com/office/word/2010/wordml" xmlns:w15="http://schemas.microsoft.com/office/word/2012/wordml" xmlns:w16cex="http://schemas.microsoft.com/office/word/2018/wordml/cex" xmlns:w16cid="http://schemas.microsoft.com/office/word/2016/wordml/cid" xmlns:w16="http://schemas.microsoft.com/office/word/2018/wordml" xmlns:w16sdtdh="http://schemas.microsoft.com/office/word/2020/wordml/sdtdatahash" xmlns:w16se="http://schemas.microsoft.com/office/word/2015/wordml/symex" xmlns:wpg="http://schemas.microsoft.com/office/word/2010/wordprocessingGroup" xmlns:wpi="http://schemas.microsoft.com/office/word/2010/wordprocessingInk" xmlns:wne="http://schemas.microsoft.com/office/word/2006/wordml" xmlns:wps="http://schemas.microsoft.com/office/word/2010/wordprocessingShape" mc:Ignorable="w14 w15 w16se w16cid w16 w16cex w16sdtdh wp14">
   <w:abstractNum w:abstractNumId="0" w15:restartNumberingAfterBreak="0">
     <w:nsid w:val="067B41A5"/>
     <w:multiLevelType w:val="multilevel"/>
@@ -2852,7 +3236,7 @@
         <w:rFonts w:ascii="Symbol" w:hAnsi="Symbol" w:hint="default"/>
       </w:rPr>
     </w:lvl>
-    <w:lvl w:ilvl="2" w:tplc="04090005" w:tentative="1">
+    <w:lvl w:ilvl="2" w:tplc="04090005">
       <w:start w:val="1"/>
       <w:numFmt w:val="bullet"/>
       <w:lvlText w:val=""/>
@@ -5701,83 +6085,83 @@
       </w:rPr>
     </w:lvl>
   </w:abstractNum>
-  <w:num w:numId="1" w16cid:durableId="339820737">
+  <w:num w:numId="1">
     <w:abstractNumId w:val="14"/>
   </w:num>
-  <w:num w:numId="2" w16cid:durableId="139885193">
+  <w:num w:numId="2">
     <w:abstractNumId w:val="23"/>
   </w:num>
-  <w:num w:numId="3" w16cid:durableId="1073771263">
+  <w:num w:numId="3">
     <w:abstractNumId w:val="6"/>
   </w:num>
-  <w:num w:numId="4" w16cid:durableId="1044522216">
+  <w:num w:numId="4">
     <w:abstractNumId w:val="19"/>
   </w:num>
-  <w:num w:numId="5" w16cid:durableId="408501146">
+  <w:num w:numId="5">
     <w:abstractNumId w:val="1"/>
   </w:num>
-  <w:num w:numId="6" w16cid:durableId="2101023558">
+  <w:num w:numId="6">
     <w:abstractNumId w:val="12"/>
   </w:num>
-  <w:num w:numId="7" w16cid:durableId="1796215947">
+  <w:num w:numId="7">
     <w:abstractNumId w:val="0"/>
   </w:num>
-  <w:num w:numId="8" w16cid:durableId="1970742443">
+  <w:num w:numId="8">
     <w:abstractNumId w:val="13"/>
   </w:num>
-  <w:num w:numId="9" w16cid:durableId="1773043357">
+  <w:num w:numId="9">
     <w:abstractNumId w:val="21"/>
   </w:num>
-  <w:num w:numId="10" w16cid:durableId="185993644">
+  <w:num w:numId="10">
     <w:abstractNumId w:val="4"/>
   </w:num>
-  <w:num w:numId="11" w16cid:durableId="499272815">
+  <w:num w:numId="11">
     <w:abstractNumId w:val="11"/>
   </w:num>
-  <w:num w:numId="12" w16cid:durableId="41490877">
+  <w:num w:numId="12">
     <w:abstractNumId w:val="5"/>
   </w:num>
-  <w:num w:numId="13" w16cid:durableId="952829614">
+  <w:num w:numId="13">
     <w:abstractNumId w:val="8"/>
   </w:num>
-  <w:num w:numId="14" w16cid:durableId="815806680">
+  <w:num w:numId="14">
     <w:abstractNumId w:val="20"/>
   </w:num>
-  <w:num w:numId="15" w16cid:durableId="1505389499">
+  <w:num w:numId="15">
     <w:abstractNumId w:val="22"/>
   </w:num>
-  <w:num w:numId="16" w16cid:durableId="1433555106">
+  <w:num w:numId="16">
     <w:abstractNumId w:val="7"/>
   </w:num>
-  <w:num w:numId="17" w16cid:durableId="1026980794">
+  <w:num w:numId="17">
     <w:abstractNumId w:val="17"/>
   </w:num>
-  <w:num w:numId="18" w16cid:durableId="1367214449">
+  <w:num w:numId="18">
     <w:abstractNumId w:val="15"/>
   </w:num>
-  <w:num w:numId="19" w16cid:durableId="117920133">
+  <w:num w:numId="19">
     <w:abstractNumId w:val="3"/>
   </w:num>
-  <w:num w:numId="20" w16cid:durableId="1441291844">
+  <w:num w:numId="20">
     <w:abstractNumId w:val="2"/>
   </w:num>
-  <w:num w:numId="21" w16cid:durableId="1143547196">
+  <w:num w:numId="21">
     <w:abstractNumId w:val="10"/>
   </w:num>
-  <w:num w:numId="22" w16cid:durableId="1380084097">
+  <w:num w:numId="22">
     <w:abstractNumId w:val="16"/>
   </w:num>
-  <w:num w:numId="23" w16cid:durableId="1879195666">
+  <w:num w:numId="23">
     <w:abstractNumId w:val="9"/>
   </w:num>
-  <w:num w:numId="24" w16cid:durableId="234167803">
+  <w:num w:numId="24">
     <w:abstractNumId w:val="18"/>
   </w:num>
 </w:numbering>
 </file>
 
 <file path=word/styles.xml><?xml version="1.0" encoding="utf-8"?>
-<w:styles xmlns:mc="http://schemas.openxmlformats.org/markup-compatibility/2006" xmlns:r="http://schemas.openxmlformats.org/officeDocument/2006/relationships" xmlns:w="http://schemas.openxmlformats.org/wordprocessingml/2006/main" xmlns:w14="http://schemas.microsoft.com/office/word/2010/wordml" xmlns:w15="http://schemas.microsoft.com/office/word/2012/wordml" xmlns:w16cex="http://schemas.microsoft.com/office/word/2018/wordml/cex" xmlns:w16cid="http://schemas.microsoft.com/office/word/2016/wordml/cid" xmlns:w16="http://schemas.microsoft.com/office/word/2018/wordml" xmlns:w16du="http://schemas.microsoft.com/office/word/2023/wordml/word16du" xmlns:w16sdtdh="http://schemas.microsoft.com/office/word/2020/wordml/sdtdatahash" xmlns:w16se="http://schemas.microsoft.com/office/word/2015/wordml/symex" mc:Ignorable="w14 w15 w16se w16cid w16 w16cex w16sdtdh w16du">
+<w:styles xmlns:mc="http://schemas.openxmlformats.org/markup-compatibility/2006" xmlns:r="http://schemas.openxmlformats.org/officeDocument/2006/relationships" xmlns:w="http://schemas.openxmlformats.org/wordprocessingml/2006/main" xmlns:w14="http://schemas.microsoft.com/office/word/2010/wordml" xmlns:w15="http://schemas.microsoft.com/office/word/2012/wordml" xmlns:w16cex="http://schemas.microsoft.com/office/word/2018/wordml/cex" xmlns:w16cid="http://schemas.microsoft.com/office/word/2016/wordml/cid" xmlns:w16="http://schemas.microsoft.com/office/word/2018/wordml" xmlns:w16sdtdh="http://schemas.microsoft.com/office/word/2020/wordml/sdtdatahash" xmlns:w16se="http://schemas.microsoft.com/office/word/2015/wordml/symex" mc:Ignorable="w14 w15 w16se w16cid w16 w16cex w16sdtdh">
   <w:docDefaults>
     <w:rPrDefault>
       <w:rPr>
@@ -6732,11 +7116,35 @@
       <w14:ligatures w14:val="none"/>
     </w:rPr>
   </w:style>
+  <w:style w:type="character" w:styleId="Strong">
+    <w:name w:val="Strong"/>
+    <w:basedOn w:val="DefaultParagraphFont"/>
+    <w:uiPriority w:val="22"/>
+    <w:qFormat/>
+    <w:rsid w:val="00B34193"/>
+    <w:rPr>
+      <w:b/>
+      <w:bCs/>
+    </w:rPr>
+  </w:style>
+  <w:style w:type="character" w:styleId="HTMLCode">
+    <w:name w:val="HTML Code"/>
+    <w:basedOn w:val="DefaultParagraphFont"/>
+    <w:uiPriority w:val="99"/>
+    <w:semiHidden/>
+    <w:unhideWhenUsed/>
+    <w:rsid w:val="005E0E07"/>
+    <w:rPr>
+      <w:rFonts w:ascii="Courier New" w:eastAsia="Times New Roman" w:hAnsi="Courier New" w:cs="Courier New"/>
+      <w:sz w:val="20"/>
+      <w:szCs w:val="20"/>
+    </w:rPr>
+  </w:style>
 </w:styles>
 </file>
 
 <file path=word/glossary/document.xml><?xml version="1.0" encoding="utf-8"?>
-<w:glossaryDocument xmlns:wpc="http://schemas.microsoft.com/office/word/2010/wordprocessingCanvas" xmlns:cx="http://schemas.microsoft.com/office/drawing/2014/chartex" xmlns:cx1="http://schemas.microsoft.com/office/drawing/2015/9/8/chartex" xmlns:cx2="http://schemas.microsoft.com/office/drawing/2015/10/21/chartex" xmlns:cx3="http://schemas.microsoft.com/office/drawing/2016/5/9/chartex" xmlns:cx4="http://schemas.microsoft.com/office/drawing/2016/5/10/chartex" xmlns:cx5="http://schemas.microsoft.com/office/drawing/2016/5/11/chartex" xmlns:cx6="http://schemas.microsoft.com/office/drawing/2016/5/12/chartex" xmlns:cx7="http://schemas.microsoft.com/office/drawing/2016/5/13/chartex" xmlns:cx8="http://schemas.microsoft.com/office/drawing/2016/5/14/chartex" xmlns:mc="http://schemas.openxmlformats.org/markup-compatibility/2006" xmlns:aink="http://schemas.microsoft.com/office/drawing/2016/ink" xmlns:am3d="http://schemas.microsoft.com/office/drawing/2017/model3d" xmlns:o="urn:schemas-microsoft-com:office:office" xmlns:oel="http://schemas.microsoft.com/office/2019/extlst" xmlns:r="http://schemas.openxmlformats.org/officeDocument/2006/relationships" xmlns:m="http://schemas.openxmlformats.org/officeDocument/2006/math" xmlns:v="urn:schemas-microsoft-com:vml" xmlns:wp14="http://schemas.microsoft.com/office/word/2010/wordprocessingDrawing" xmlns:wp="http://schemas.openxmlformats.org/drawingml/2006/wordprocessingDrawing" xmlns:w10="urn:schemas-microsoft-com:office:word" xmlns:w="http://schemas.openxmlformats.org/wordprocessingml/2006/main" xmlns:w14="http://schemas.microsoft.com/office/word/2010/wordml" xmlns:w15="http://schemas.microsoft.com/office/word/2012/wordml" xmlns:w16cex="http://schemas.microsoft.com/office/word/2018/wordml/cex" xmlns:w16cid="http://schemas.microsoft.com/office/word/2016/wordml/cid" xmlns:w16="http://schemas.microsoft.com/office/word/2018/wordml" xmlns:w16du="http://schemas.microsoft.com/office/word/2023/wordml/word16du" xmlns:w16sdtdh="http://schemas.microsoft.com/office/word/2020/wordml/sdtdatahash" xmlns:w16se="http://schemas.microsoft.com/office/word/2015/wordml/symex" xmlns:wpg="http://schemas.microsoft.com/office/word/2010/wordprocessingGroup" xmlns:wpi="http://schemas.microsoft.com/office/word/2010/wordprocessingInk" xmlns:wne="http://schemas.microsoft.com/office/word/2006/wordml" xmlns:wps="http://schemas.microsoft.com/office/word/2010/wordprocessingShape" mc:Ignorable="w14 w15 w16se w16cid w16 w16cex w16sdtdh w16du wp14">
+<w:glossaryDocument xmlns:wpc="http://schemas.microsoft.com/office/word/2010/wordprocessingCanvas" xmlns:cx="http://schemas.microsoft.com/office/drawing/2014/chartex" xmlns:cx1="http://schemas.microsoft.com/office/drawing/2015/9/8/chartex" xmlns:cx2="http://schemas.microsoft.com/office/drawing/2015/10/21/chartex" xmlns:cx3="http://schemas.microsoft.com/office/drawing/2016/5/9/chartex" xmlns:cx4="http://schemas.microsoft.com/office/drawing/2016/5/10/chartex" xmlns:cx5="http://schemas.microsoft.com/office/drawing/2016/5/11/chartex" xmlns:cx6="http://schemas.microsoft.com/office/drawing/2016/5/12/chartex" xmlns:cx7="http://schemas.microsoft.com/office/drawing/2016/5/13/chartex" xmlns:cx8="http://schemas.microsoft.com/office/drawing/2016/5/14/chartex" xmlns:mc="http://schemas.openxmlformats.org/markup-compatibility/2006" xmlns:aink="http://schemas.microsoft.com/office/drawing/2016/ink" xmlns:am3d="http://schemas.microsoft.com/office/drawing/2017/model3d" xmlns:o="urn:schemas-microsoft-com:office:office" xmlns:r="http://schemas.openxmlformats.org/officeDocument/2006/relationships" xmlns:m="http://schemas.openxmlformats.org/officeDocument/2006/math" xmlns:v="urn:schemas-microsoft-com:vml" xmlns:wp14="http://schemas.microsoft.com/office/word/2010/wordprocessingDrawing" xmlns:wp="http://schemas.openxmlformats.org/drawingml/2006/wordprocessingDrawing" xmlns:w10="urn:schemas-microsoft-com:office:word" xmlns:w="http://schemas.openxmlformats.org/wordprocessingml/2006/main" xmlns:w14="http://schemas.microsoft.com/office/word/2010/wordml" xmlns:w15="http://schemas.microsoft.com/office/word/2012/wordml" xmlns:w16cex="http://schemas.microsoft.com/office/word/2018/wordml/cex" xmlns:w16cid="http://schemas.microsoft.com/office/word/2016/wordml/cid" xmlns:w16="http://schemas.microsoft.com/office/word/2018/wordml" xmlns:w16sdtdh="http://schemas.microsoft.com/office/word/2020/wordml/sdtdatahash" xmlns:w16se="http://schemas.microsoft.com/office/word/2015/wordml/symex" xmlns:wpg="http://schemas.microsoft.com/office/word/2010/wordprocessingGroup" xmlns:wpi="http://schemas.microsoft.com/office/word/2010/wordprocessingInk" xmlns:wne="http://schemas.microsoft.com/office/word/2006/wordml" xmlns:wps="http://schemas.microsoft.com/office/word/2010/wordprocessingShape" mc:Ignorable="w14 w15 w16se w16cid w16 w16cex w16sdtdh wp14">
   <w:docParts>
     <w:docPart>
       <w:docPartPr>
@@ -6835,7 +7243,7 @@
 </file>
 
 <file path=word/glossary/fontTable.xml><?xml version="1.0" encoding="utf-8"?>
-<w:fonts xmlns:mc="http://schemas.openxmlformats.org/markup-compatibility/2006" xmlns:r="http://schemas.openxmlformats.org/officeDocument/2006/relationships" xmlns:w="http://schemas.openxmlformats.org/wordprocessingml/2006/main" xmlns:w14="http://schemas.microsoft.com/office/word/2010/wordml" xmlns:w15="http://schemas.microsoft.com/office/word/2012/wordml" xmlns:w16cex="http://schemas.microsoft.com/office/word/2018/wordml/cex" xmlns:w16cid="http://schemas.microsoft.com/office/word/2016/wordml/cid" xmlns:w16="http://schemas.microsoft.com/office/word/2018/wordml" xmlns:w16du="http://schemas.microsoft.com/office/word/2023/wordml/word16du" xmlns:w16sdtdh="http://schemas.microsoft.com/office/word/2020/wordml/sdtdatahash" xmlns:w16se="http://schemas.microsoft.com/office/word/2015/wordml/symex" mc:Ignorable="w14 w15 w16se w16cid w16 w16cex w16sdtdh w16du">
+<w:fonts xmlns:mc="http://schemas.openxmlformats.org/markup-compatibility/2006" xmlns:r="http://schemas.openxmlformats.org/officeDocument/2006/relationships" xmlns:w="http://schemas.openxmlformats.org/wordprocessingml/2006/main" xmlns:w14="http://schemas.microsoft.com/office/word/2010/wordml" xmlns:w15="http://schemas.microsoft.com/office/word/2012/wordml" xmlns:w16cex="http://schemas.microsoft.com/office/word/2018/wordml/cex" xmlns:w16cid="http://schemas.microsoft.com/office/word/2016/wordml/cid" xmlns:w16="http://schemas.microsoft.com/office/word/2018/wordml" xmlns:w16sdtdh="http://schemas.microsoft.com/office/word/2020/wordml/sdtdatahash" xmlns:w16se="http://schemas.microsoft.com/office/word/2015/wordml/symex" mc:Ignorable="w14 w15 w16se w16cid w16 w16cex w16sdtdh">
   <w:font w:name="Symbol">
     <w:panose1 w:val="05050102010706020507"/>
     <w:charset w:val="02"/>
@@ -6865,6 +7273,7 @@
     <w:sig w:usb0="00000000" w:usb1="10000000" w:usb2="00000000" w:usb3="00000000" w:csb0="80000000" w:csb1="00000000"/>
   </w:font>
   <w:font w:name="Aptos">
+    <w:altName w:val="Calibri"/>
     <w:charset w:val="00"/>
     <w:family w:val="swiss"/>
     <w:pitch w:val="variable"/>
@@ -6878,16 +7287,31 @@
     <w:sig w:usb0="E0002EFF" w:usb1="C000785B" w:usb2="00000009" w:usb3="00000000" w:csb0="000001FF" w:csb1="00000000"/>
   </w:font>
   <w:font w:name="Aptos Display">
+    <w:altName w:val="Calibri"/>
     <w:charset w:val="00"/>
     <w:family w:val="swiss"/>
     <w:pitch w:val="variable"/>
     <w:sig w:usb0="20000287" w:usb1="00000003" w:usb2="00000000" w:usb3="00000000" w:csb0="0000019F" w:csb1="00000000"/>
   </w:font>
+  <w:font w:name="Calibri">
+    <w:panose1 w:val="020F0502020204030204"/>
+    <w:charset w:val="00"/>
+    <w:family w:val="swiss"/>
+    <w:pitch w:val="variable"/>
+    <w:sig w:usb0="E4002EFF" w:usb1="C000247B" w:usb2="00000009" w:usb3="00000000" w:csb0="000001FF" w:csb1="00000000"/>
+  </w:font>
+  <w:font w:name="Calibri Light">
+    <w:panose1 w:val="020F0302020204030204"/>
+    <w:charset w:val="00"/>
+    <w:family w:val="swiss"/>
+    <w:pitch w:val="variable"/>
+    <w:sig w:usb0="E4002EFF" w:usb1="C000247B" w:usb2="00000009" w:usb3="00000000" w:csb0="000001FF" w:csb1="00000000"/>
+  </w:font>
 </w:fonts>
 </file>
 
 <file path=word/glossary/settings.xml><?xml version="1.0" encoding="utf-8"?>
-<w:settings xmlns:mc="http://schemas.openxmlformats.org/markup-compatibility/2006" xmlns:o="urn:schemas-microsoft-com:office:office" xmlns:r="http://schemas.openxmlformats.org/officeDocument/2006/relationships" xmlns:m="http://schemas.openxmlformats.org/officeDocument/2006/math" xmlns:v="urn:schemas-microsoft-com:vml" xmlns:w10="urn:schemas-microsoft-com:office:word" xmlns:w="http://schemas.openxmlformats.org/wordprocessingml/2006/main" xmlns:w14="http://schemas.microsoft.com/office/word/2010/wordml" xmlns:w15="http://schemas.microsoft.com/office/word/2012/wordml" xmlns:w16cex="http://schemas.microsoft.com/office/word/2018/wordml/cex" xmlns:w16cid="http://schemas.microsoft.com/office/word/2016/wordml/cid" xmlns:w16="http://schemas.microsoft.com/office/word/2018/wordml" xmlns:w16du="http://schemas.microsoft.com/office/word/2023/wordml/word16du" xmlns:w16sdtdh="http://schemas.microsoft.com/office/word/2020/wordml/sdtdatahash" xmlns:w16se="http://schemas.microsoft.com/office/word/2015/wordml/symex" xmlns:sl="http://schemas.openxmlformats.org/schemaLibrary/2006/main" mc:Ignorable="w14 w15 w16se w16cid w16 w16cex w16sdtdh w16du">
+<w:settings xmlns:mc="http://schemas.openxmlformats.org/markup-compatibility/2006" xmlns:o="urn:schemas-microsoft-com:office:office" xmlns:r="http://schemas.openxmlformats.org/officeDocument/2006/relationships" xmlns:m="http://schemas.openxmlformats.org/officeDocument/2006/math" xmlns:v="urn:schemas-microsoft-com:vml" xmlns:w10="urn:schemas-microsoft-com:office:word" xmlns:w="http://schemas.openxmlformats.org/wordprocessingml/2006/main" xmlns:w14="http://schemas.microsoft.com/office/word/2010/wordml" xmlns:w15="http://schemas.microsoft.com/office/word/2012/wordml" xmlns:w16cex="http://schemas.microsoft.com/office/word/2018/wordml/cex" xmlns:w16cid="http://schemas.microsoft.com/office/word/2016/wordml/cid" xmlns:w16="http://schemas.microsoft.com/office/word/2018/wordml" xmlns:w16sdtdh="http://schemas.microsoft.com/office/word/2020/wordml/sdtdatahash" xmlns:w16se="http://schemas.microsoft.com/office/word/2015/wordml/symex" xmlns:sl="http://schemas.openxmlformats.org/schemaLibrary/2006/main" mc:Ignorable="w14 w15 w16se w16cid w16 w16cex w16sdtdh">
   <w:view w:val="normal"/>
   <w:defaultTabStop w:val="720"/>
   <w:characterSpacingControl w:val="doNotCompress"/>
@@ -6915,6 +7339,7 @@
     <w:rsid w:val="00BD3669"/>
     <w:rsid w:val="00EA1539"/>
     <w:rsid w:val="00F22DBF"/>
+    <w:rsid w:val="00F35111"/>
     <w:rsid w:val="00F926A2"/>
   </w:rsids>
   <m:mathPr>
@@ -6939,7 +7364,7 @@
 </file>
 
 <file path=word/glossary/styles.xml><?xml version="1.0" encoding="utf-8"?>
-<w:styles xmlns:mc="http://schemas.openxmlformats.org/markup-compatibility/2006" xmlns:r="http://schemas.openxmlformats.org/officeDocument/2006/relationships" xmlns:w="http://schemas.openxmlformats.org/wordprocessingml/2006/main" xmlns:w14="http://schemas.microsoft.com/office/word/2010/wordml" xmlns:w15="http://schemas.microsoft.com/office/word/2012/wordml" xmlns:w16cex="http://schemas.microsoft.com/office/word/2018/wordml/cex" xmlns:w16cid="http://schemas.microsoft.com/office/word/2016/wordml/cid" xmlns:w16="http://schemas.microsoft.com/office/word/2018/wordml" xmlns:w16du="http://schemas.microsoft.com/office/word/2023/wordml/word16du" xmlns:w16sdtdh="http://schemas.microsoft.com/office/word/2020/wordml/sdtdatahash" xmlns:w16se="http://schemas.microsoft.com/office/word/2015/wordml/symex" mc:Ignorable="w14 w15 w16se w16cid w16 w16cex w16sdtdh w16du">
+<w:styles xmlns:mc="http://schemas.openxmlformats.org/markup-compatibility/2006" xmlns:r="http://schemas.openxmlformats.org/officeDocument/2006/relationships" xmlns:w="http://schemas.openxmlformats.org/wordprocessingml/2006/main" xmlns:w14="http://schemas.microsoft.com/office/word/2010/wordml" xmlns:w15="http://schemas.microsoft.com/office/word/2012/wordml" xmlns:w16cex="http://schemas.microsoft.com/office/word/2018/wordml/cex" xmlns:w16cid="http://schemas.microsoft.com/office/word/2016/wordml/cid" xmlns:w16="http://schemas.microsoft.com/office/word/2018/wordml" xmlns:w16sdtdh="http://schemas.microsoft.com/office/word/2020/wordml/sdtdatahash" xmlns:w16se="http://schemas.microsoft.com/office/word/2015/wordml/symex" mc:Ignorable="w14 w15 w16se w16cid w16 w16cex w16sdtdh">
   <w:docDefaults>
     <w:rPrDefault>
       <w:rPr>
@@ -7382,7 +7807,7 @@
 </file>
 
 <file path=word/glossary/webSettings.xml><?xml version="1.0" encoding="utf-8"?>
-<w:webSettings xmlns:mc="http://schemas.openxmlformats.org/markup-compatibility/2006" xmlns:r="http://schemas.openxmlformats.org/officeDocument/2006/relationships" xmlns:w="http://schemas.openxmlformats.org/wordprocessingml/2006/main" xmlns:w14="http://schemas.microsoft.com/office/word/2010/wordml" xmlns:w15="http://schemas.microsoft.com/office/word/2012/wordml" xmlns:w16cex="http://schemas.microsoft.com/office/word/2018/wordml/cex" xmlns:w16cid="http://schemas.microsoft.com/office/word/2016/wordml/cid" xmlns:w16="http://schemas.microsoft.com/office/word/2018/wordml" xmlns:w16du="http://schemas.microsoft.com/office/word/2023/wordml/word16du" xmlns:w16sdtdh="http://schemas.microsoft.com/office/word/2020/wordml/sdtdatahash" xmlns:w16se="http://schemas.microsoft.com/office/word/2015/wordml/symex" mc:Ignorable="w14 w15 w16se w16cid w16 w16cex w16sdtdh w16du">
+<w:webSettings xmlns:mc="http://schemas.openxmlformats.org/markup-compatibility/2006" xmlns:r="http://schemas.openxmlformats.org/officeDocument/2006/relationships" xmlns:w="http://schemas.openxmlformats.org/wordprocessingml/2006/main" xmlns:w14="http://schemas.microsoft.com/office/word/2010/wordml" xmlns:w15="http://schemas.microsoft.com/office/word/2012/wordml" xmlns:w16cex="http://schemas.microsoft.com/office/word/2018/wordml/cex" xmlns:w16cid="http://schemas.microsoft.com/office/word/2016/wordml/cid" xmlns:w16="http://schemas.microsoft.com/office/word/2018/wordml" xmlns:w16sdtdh="http://schemas.microsoft.com/office/word/2020/wordml/sdtdatahash" xmlns:w16se="http://schemas.microsoft.com/office/word/2015/wordml/symex" mc:Ignorable="w14 w15 w16se w16cid w16 w16cex w16sdtdh">
   <w:optimizeForBrowser/>
   <w:allowPNG/>
 </w:webSettings>

</xml_diff>